<commit_message>
Wrote my own algorithm, need to improve upon it
</commit_message>
<xml_diff>
--- a/Coursework/Results.docx
+++ b/Coursework/Results.docx
@@ -519,25 +519,7 @@
           <w:szCs w:val="20"/>
         </w:rPr>
         <w:tab/>
-        <w:t>class coursework.Examp</w:t>
-      </w:r>
-      <w:r>
-        <w:rPr>
-          <w:rFonts w:ascii="Consolas" w:hAnsi="Consolas" w:cs="Consolas"/>
-          <w:color w:val="000000"/>
-          <w:sz w:val="20"/>
-          <w:szCs w:val="20"/>
-        </w:rPr>
-        <w:t>1</w:t>
-      </w:r>
-      <w:r>
-        <w:rPr>
-          <w:rFonts w:ascii="Consolas" w:hAnsi="Consolas" w:cs="Consolas"/>
-          <w:color w:val="000000"/>
-          <w:sz w:val="20"/>
-          <w:szCs w:val="20"/>
-        </w:rPr>
-        <w:t>leEvolutionaryAlgorithm</w:t>
+        <w:t>class coursework.Examp1leEvolutionaryAlgorithm</w:t>
       </w:r>
     </w:p>
     <w:p>
@@ -1944,19 +1926,7 @@
         <w:rPr>
           <w:i/>
         </w:rPr>
-        <w:t>10)</w:t>
-      </w:r>
-      <w:r>
-        <w:rPr>
-          <w:i/>
-        </w:rPr>
-        <w:t xml:space="preserve"> select with Uniform Crossover</w:t>
-      </w:r>
-      <w:r>
-        <w:rPr>
-          <w:i/>
-        </w:rPr>
-        <w:t>(2 children)</w:t>
+        <w:t>10) select with Uniform Crossover(2 children)</w:t>
       </w:r>
     </w:p>
     <w:p>
@@ -2572,6 +2542,728 @@
           <w:i/>
         </w:rPr>
       </w:pPr>
+    </w:p>
+    <w:p>
+      <w:pPr>
+        <w:rPr>
+          <w:b/>
+          <w:i/>
+        </w:rPr>
+      </w:pPr>
+    </w:p>
+    <w:p>
+      <w:pPr>
+        <w:rPr>
+          <w:b/>
+          <w:i/>
+        </w:rPr>
+      </w:pPr>
+    </w:p>
+    <w:p>
+      <w:pPr>
+        <w:rPr>
+          <w:b/>
+          <w:i/>
+        </w:rPr>
+      </w:pPr>
+    </w:p>
+    <w:p>
+      <w:pPr>
+        <w:rPr>
+          <w:b/>
+          <w:i/>
+        </w:rPr>
+      </w:pPr>
+    </w:p>
+    <w:p>
+      <w:pPr>
+        <w:rPr>
+          <w:b/>
+          <w:i/>
+        </w:rPr>
+      </w:pPr>
+    </w:p>
+    <w:p>
+      <w:pPr>
+        <w:rPr>
+          <w:b/>
+          <w:i/>
+        </w:rPr>
+      </w:pPr>
+    </w:p>
+    <w:p>
+      <w:pPr>
+        <w:rPr>
+          <w:b/>
+          <w:i/>
+        </w:rPr>
+      </w:pPr>
+      <w:r>
+        <w:rPr>
+          <w:b/>
+          <w:i/>
+        </w:rPr>
+        <w:lastRenderedPageBreak/>
+        <w:t>TEST 5</w:t>
+      </w:r>
+    </w:p>
+    <w:p>
+      <w:pPr>
+        <w:autoSpaceDE w:val="0"/>
+        <w:autoSpaceDN w:val="0"/>
+        <w:adjustRightInd w:val="0"/>
+        <w:spacing w:after="0" w:line="240" w:lineRule="auto"/>
+        <w:rPr>
+          <w:rFonts w:ascii="Courier New" w:hAnsi="Courier New" w:cs="Courier New"/>
+          <w:sz w:val="20"/>
+          <w:szCs w:val="20"/>
+        </w:rPr>
+      </w:pPr>
+      <w:proofErr w:type="spellStart"/>
+      <w:proofErr w:type="gramStart"/>
+      <w:r>
+        <w:rPr>
+          <w:rFonts w:ascii="Courier New" w:hAnsi="Courier New" w:cs="Courier New"/>
+          <w:color w:val="000000"/>
+          <w:sz w:val="20"/>
+          <w:szCs w:val="20"/>
+        </w:rPr>
+        <w:t>numHidden</w:t>
+      </w:r>
+      <w:proofErr w:type="spellEnd"/>
+      <w:proofErr w:type="gramEnd"/>
+      <w:r>
+        <w:rPr>
+          <w:rFonts w:ascii="Courier New" w:hAnsi="Courier New" w:cs="Courier New"/>
+          <w:color w:val="000000"/>
+          <w:sz w:val="20"/>
+          <w:szCs w:val="20"/>
+        </w:rPr>
+        <w:t xml:space="preserve"> </w:t>
+      </w:r>
+      <w:r>
+        <w:rPr>
+          <w:rFonts w:ascii="Courier New" w:hAnsi="Courier New" w:cs="Courier New"/>
+          <w:color w:val="000000"/>
+          <w:sz w:val="20"/>
+          <w:szCs w:val="20"/>
+        </w:rPr>
+        <w:tab/>
+        <w:t>2</w:t>
+      </w:r>
+    </w:p>
+    <w:p>
+      <w:pPr>
+        <w:autoSpaceDE w:val="0"/>
+        <w:autoSpaceDN w:val="0"/>
+        <w:adjustRightInd w:val="0"/>
+        <w:spacing w:after="0" w:line="240" w:lineRule="auto"/>
+        <w:rPr>
+          <w:rFonts w:ascii="Courier New" w:hAnsi="Courier New" w:cs="Courier New"/>
+          <w:sz w:val="20"/>
+          <w:szCs w:val="20"/>
+        </w:rPr>
+      </w:pPr>
+      <w:proofErr w:type="spellStart"/>
+      <w:proofErr w:type="gramStart"/>
+      <w:r>
+        <w:rPr>
+          <w:rFonts w:ascii="Courier New" w:hAnsi="Courier New" w:cs="Courier New"/>
+          <w:color w:val="000000"/>
+          <w:sz w:val="20"/>
+          <w:szCs w:val="20"/>
+        </w:rPr>
+        <w:t>numGenes</w:t>
+      </w:r>
+      <w:proofErr w:type="spellEnd"/>
+      <w:proofErr w:type="gramEnd"/>
+      <w:r>
+        <w:rPr>
+          <w:rFonts w:ascii="Courier New" w:hAnsi="Courier New" w:cs="Courier New"/>
+          <w:color w:val="000000"/>
+          <w:sz w:val="20"/>
+          <w:szCs w:val="20"/>
+        </w:rPr>
+        <w:t xml:space="preserve"> </w:t>
+      </w:r>
+      <w:r>
+        <w:rPr>
+          <w:rFonts w:ascii="Courier New" w:hAnsi="Courier New" w:cs="Courier New"/>
+          <w:color w:val="000000"/>
+          <w:sz w:val="20"/>
+          <w:szCs w:val="20"/>
+        </w:rPr>
+        <w:tab/>
+        <w:t>21</w:t>
+      </w:r>
+    </w:p>
+    <w:p>
+      <w:pPr>
+        <w:autoSpaceDE w:val="0"/>
+        <w:autoSpaceDN w:val="0"/>
+        <w:adjustRightInd w:val="0"/>
+        <w:spacing w:after="0" w:line="240" w:lineRule="auto"/>
+        <w:rPr>
+          <w:rFonts w:ascii="Courier New" w:hAnsi="Courier New" w:cs="Courier New"/>
+          <w:sz w:val="20"/>
+          <w:szCs w:val="20"/>
+        </w:rPr>
+      </w:pPr>
+      <w:proofErr w:type="spellStart"/>
+      <w:proofErr w:type="gramStart"/>
+      <w:r>
+        <w:rPr>
+          <w:rFonts w:ascii="Courier New" w:hAnsi="Courier New" w:cs="Courier New"/>
+          <w:color w:val="000000"/>
+          <w:sz w:val="20"/>
+          <w:szCs w:val="20"/>
+        </w:rPr>
+        <w:t>minGene</w:t>
+      </w:r>
+      <w:proofErr w:type="spellEnd"/>
+      <w:proofErr w:type="gramEnd"/>
+      <w:r>
+        <w:rPr>
+          <w:rFonts w:ascii="Courier New" w:hAnsi="Courier New" w:cs="Courier New"/>
+          <w:color w:val="000000"/>
+          <w:sz w:val="20"/>
+          <w:szCs w:val="20"/>
+        </w:rPr>
+        <w:t xml:space="preserve"> </w:t>
+      </w:r>
+      <w:r>
+        <w:rPr>
+          <w:rFonts w:ascii="Courier New" w:hAnsi="Courier New" w:cs="Courier New"/>
+          <w:color w:val="000000"/>
+          <w:sz w:val="20"/>
+          <w:szCs w:val="20"/>
+        </w:rPr>
+        <w:tab/>
+        <w:t>-3.0</w:t>
+      </w:r>
+    </w:p>
+    <w:p>
+      <w:pPr>
+        <w:autoSpaceDE w:val="0"/>
+        <w:autoSpaceDN w:val="0"/>
+        <w:adjustRightInd w:val="0"/>
+        <w:spacing w:after="0" w:line="240" w:lineRule="auto"/>
+        <w:rPr>
+          <w:rFonts w:ascii="Courier New" w:hAnsi="Courier New" w:cs="Courier New"/>
+          <w:sz w:val="20"/>
+          <w:szCs w:val="20"/>
+        </w:rPr>
+      </w:pPr>
+      <w:proofErr w:type="spellStart"/>
+      <w:proofErr w:type="gramStart"/>
+      <w:r>
+        <w:rPr>
+          <w:rFonts w:ascii="Courier New" w:hAnsi="Courier New" w:cs="Courier New"/>
+          <w:color w:val="000000"/>
+          <w:sz w:val="20"/>
+          <w:szCs w:val="20"/>
+        </w:rPr>
+        <w:t>maxGene</w:t>
+      </w:r>
+      <w:proofErr w:type="spellEnd"/>
+      <w:proofErr w:type="gramEnd"/>
+      <w:r>
+        <w:rPr>
+          <w:rFonts w:ascii="Courier New" w:hAnsi="Courier New" w:cs="Courier New"/>
+          <w:color w:val="000000"/>
+          <w:sz w:val="20"/>
+          <w:szCs w:val="20"/>
+        </w:rPr>
+        <w:t xml:space="preserve"> </w:t>
+      </w:r>
+      <w:r>
+        <w:rPr>
+          <w:rFonts w:ascii="Courier New" w:hAnsi="Courier New" w:cs="Courier New"/>
+          <w:color w:val="000000"/>
+          <w:sz w:val="20"/>
+          <w:szCs w:val="20"/>
+        </w:rPr>
+        <w:tab/>
+        <w:t>3.0</w:t>
+      </w:r>
+    </w:p>
+    <w:p>
+      <w:pPr>
+        <w:autoSpaceDE w:val="0"/>
+        <w:autoSpaceDN w:val="0"/>
+        <w:adjustRightInd w:val="0"/>
+        <w:spacing w:after="0" w:line="240" w:lineRule="auto"/>
+        <w:rPr>
+          <w:rFonts w:ascii="Courier New" w:hAnsi="Courier New" w:cs="Courier New"/>
+          <w:sz w:val="20"/>
+          <w:szCs w:val="20"/>
+        </w:rPr>
+      </w:pPr>
+      <w:proofErr w:type="spellStart"/>
+      <w:proofErr w:type="gramStart"/>
+      <w:r>
+        <w:rPr>
+          <w:rFonts w:ascii="Courier New" w:hAnsi="Courier New" w:cs="Courier New"/>
+          <w:color w:val="000000"/>
+          <w:sz w:val="20"/>
+          <w:szCs w:val="20"/>
+        </w:rPr>
+        <w:t>popSize</w:t>
+      </w:r>
+      <w:proofErr w:type="spellEnd"/>
+      <w:proofErr w:type="gramEnd"/>
+      <w:r>
+        <w:rPr>
+          <w:rFonts w:ascii="Courier New" w:hAnsi="Courier New" w:cs="Courier New"/>
+          <w:color w:val="000000"/>
+          <w:sz w:val="20"/>
+          <w:szCs w:val="20"/>
+        </w:rPr>
+        <w:t xml:space="preserve"> </w:t>
+      </w:r>
+      <w:r>
+        <w:rPr>
+          <w:rFonts w:ascii="Courier New" w:hAnsi="Courier New" w:cs="Courier New"/>
+          <w:color w:val="000000"/>
+          <w:sz w:val="20"/>
+          <w:szCs w:val="20"/>
+        </w:rPr>
+        <w:tab/>
+        <w:t>200</w:t>
+      </w:r>
+    </w:p>
+    <w:p>
+      <w:pPr>
+        <w:autoSpaceDE w:val="0"/>
+        <w:autoSpaceDN w:val="0"/>
+        <w:adjustRightInd w:val="0"/>
+        <w:spacing w:after="0" w:line="240" w:lineRule="auto"/>
+        <w:rPr>
+          <w:rFonts w:ascii="Courier New" w:hAnsi="Courier New" w:cs="Courier New"/>
+          <w:sz w:val="20"/>
+          <w:szCs w:val="20"/>
+        </w:rPr>
+      </w:pPr>
+      <w:proofErr w:type="spellStart"/>
+      <w:proofErr w:type="gramStart"/>
+      <w:r>
+        <w:rPr>
+          <w:rFonts w:ascii="Courier New" w:hAnsi="Courier New" w:cs="Courier New"/>
+          <w:color w:val="000000"/>
+          <w:sz w:val="20"/>
+          <w:szCs w:val="20"/>
+        </w:rPr>
+        <w:t>maxEvaluations</w:t>
+      </w:r>
+      <w:proofErr w:type="spellEnd"/>
+      <w:proofErr w:type="gramEnd"/>
+      <w:r>
+        <w:rPr>
+          <w:rFonts w:ascii="Courier New" w:hAnsi="Courier New" w:cs="Courier New"/>
+          <w:color w:val="000000"/>
+          <w:sz w:val="20"/>
+          <w:szCs w:val="20"/>
+        </w:rPr>
+        <w:t xml:space="preserve"> </w:t>
+      </w:r>
+      <w:r>
+        <w:rPr>
+          <w:rFonts w:ascii="Courier New" w:hAnsi="Courier New" w:cs="Courier New"/>
+          <w:color w:val="000000"/>
+          <w:sz w:val="20"/>
+          <w:szCs w:val="20"/>
+        </w:rPr>
+        <w:tab/>
+        <w:t>20000</w:t>
+      </w:r>
+    </w:p>
+    <w:p>
+      <w:pPr>
+        <w:autoSpaceDE w:val="0"/>
+        <w:autoSpaceDN w:val="0"/>
+        <w:adjustRightInd w:val="0"/>
+        <w:spacing w:after="0" w:line="240" w:lineRule="auto"/>
+        <w:rPr>
+          <w:rFonts w:ascii="Courier New" w:hAnsi="Courier New" w:cs="Courier New"/>
+          <w:sz w:val="20"/>
+          <w:szCs w:val="20"/>
+        </w:rPr>
+      </w:pPr>
+      <w:proofErr w:type="spellStart"/>
+      <w:proofErr w:type="gramStart"/>
+      <w:r>
+        <w:rPr>
+          <w:rFonts w:ascii="Courier New" w:hAnsi="Courier New" w:cs="Courier New"/>
+          <w:color w:val="000000"/>
+          <w:sz w:val="20"/>
+          <w:szCs w:val="20"/>
+        </w:rPr>
+        <w:t>mutateRate</w:t>
+      </w:r>
+      <w:proofErr w:type="spellEnd"/>
+      <w:proofErr w:type="gramEnd"/>
+      <w:r>
+        <w:rPr>
+          <w:rFonts w:ascii="Courier New" w:hAnsi="Courier New" w:cs="Courier New"/>
+          <w:color w:val="000000"/>
+          <w:sz w:val="20"/>
+          <w:szCs w:val="20"/>
+        </w:rPr>
+        <w:t xml:space="preserve"> </w:t>
+      </w:r>
+      <w:r>
+        <w:rPr>
+          <w:rFonts w:ascii="Courier New" w:hAnsi="Courier New" w:cs="Courier New"/>
+          <w:color w:val="000000"/>
+          <w:sz w:val="20"/>
+          <w:szCs w:val="20"/>
+        </w:rPr>
+        <w:tab/>
+        <w:t>0.01</w:t>
+      </w:r>
+    </w:p>
+    <w:p>
+      <w:pPr>
+        <w:autoSpaceDE w:val="0"/>
+        <w:autoSpaceDN w:val="0"/>
+        <w:adjustRightInd w:val="0"/>
+        <w:spacing w:after="0" w:line="240" w:lineRule="auto"/>
+        <w:rPr>
+          <w:rFonts w:ascii="Courier New" w:hAnsi="Courier New" w:cs="Courier New"/>
+          <w:sz w:val="20"/>
+          <w:szCs w:val="20"/>
+        </w:rPr>
+      </w:pPr>
+      <w:proofErr w:type="spellStart"/>
+      <w:proofErr w:type="gramStart"/>
+      <w:r>
+        <w:rPr>
+          <w:rFonts w:ascii="Courier New" w:hAnsi="Courier New" w:cs="Courier New"/>
+          <w:color w:val="000000"/>
+          <w:sz w:val="20"/>
+          <w:szCs w:val="20"/>
+        </w:rPr>
+        <w:t>mutateChange</w:t>
+      </w:r>
+      <w:proofErr w:type="spellEnd"/>
+      <w:proofErr w:type="gramEnd"/>
+      <w:r>
+        <w:rPr>
+          <w:rFonts w:ascii="Courier New" w:hAnsi="Courier New" w:cs="Courier New"/>
+          <w:color w:val="000000"/>
+          <w:sz w:val="20"/>
+          <w:szCs w:val="20"/>
+        </w:rPr>
+        <w:t xml:space="preserve"> </w:t>
+      </w:r>
+      <w:r>
+        <w:rPr>
+          <w:rFonts w:ascii="Courier New" w:hAnsi="Courier New" w:cs="Courier New"/>
+          <w:color w:val="000000"/>
+          <w:sz w:val="20"/>
+          <w:szCs w:val="20"/>
+        </w:rPr>
+        <w:tab/>
+        <w:t>0.05</w:t>
+      </w:r>
+    </w:p>
+    <w:p>
+      <w:pPr>
+        <w:autoSpaceDE w:val="0"/>
+        <w:autoSpaceDN w:val="0"/>
+        <w:adjustRightInd w:val="0"/>
+        <w:spacing w:after="0" w:line="240" w:lineRule="auto"/>
+        <w:rPr>
+          <w:rFonts w:ascii="Courier New" w:hAnsi="Courier New" w:cs="Courier New"/>
+          <w:sz w:val="20"/>
+          <w:szCs w:val="20"/>
+        </w:rPr>
+      </w:pPr>
+      <w:proofErr w:type="gramStart"/>
+      <w:r>
+        <w:rPr>
+          <w:rFonts w:ascii="Courier New" w:hAnsi="Courier New" w:cs="Courier New"/>
+          <w:color w:val="000000"/>
+          <w:sz w:val="20"/>
+          <w:szCs w:val="20"/>
+        </w:rPr>
+        <w:t>seed</w:t>
+      </w:r>
+      <w:proofErr w:type="gramEnd"/>
+      <w:r>
+        <w:rPr>
+          <w:rFonts w:ascii="Courier New" w:hAnsi="Courier New" w:cs="Courier New"/>
+          <w:color w:val="000000"/>
+          <w:sz w:val="20"/>
+          <w:szCs w:val="20"/>
+        </w:rPr>
+        <w:t xml:space="preserve"> </w:t>
+      </w:r>
+      <w:r>
+        <w:rPr>
+          <w:rFonts w:ascii="Courier New" w:hAnsi="Courier New" w:cs="Courier New"/>
+          <w:color w:val="000000"/>
+          <w:sz w:val="20"/>
+          <w:szCs w:val="20"/>
+        </w:rPr>
+        <w:tab/>
+        <w:t>1552912154050</w:t>
+      </w:r>
+    </w:p>
+    <w:p>
+      <w:pPr>
+        <w:autoSpaceDE w:val="0"/>
+        <w:autoSpaceDN w:val="0"/>
+        <w:adjustRightInd w:val="0"/>
+        <w:spacing w:after="0" w:line="240" w:lineRule="auto"/>
+        <w:rPr>
+          <w:rFonts w:ascii="Courier New" w:hAnsi="Courier New" w:cs="Courier New"/>
+          <w:sz w:val="20"/>
+          <w:szCs w:val="20"/>
+        </w:rPr>
+      </w:pPr>
+      <w:proofErr w:type="gramStart"/>
+      <w:r>
+        <w:rPr>
+          <w:rFonts w:ascii="Courier New" w:hAnsi="Courier New" w:cs="Courier New"/>
+          <w:color w:val="000000"/>
+          <w:sz w:val="20"/>
+          <w:szCs w:val="20"/>
+        </w:rPr>
+        <w:t>random</w:t>
+      </w:r>
+      <w:proofErr w:type="gramEnd"/>
+      <w:r>
+        <w:rPr>
+          <w:rFonts w:ascii="Courier New" w:hAnsi="Courier New" w:cs="Courier New"/>
+          <w:color w:val="000000"/>
+          <w:sz w:val="20"/>
+          <w:szCs w:val="20"/>
+        </w:rPr>
+        <w:t xml:space="preserve"> </w:t>
+      </w:r>
+      <w:r>
+        <w:rPr>
+          <w:rFonts w:ascii="Courier New" w:hAnsi="Courier New" w:cs="Courier New"/>
+          <w:color w:val="000000"/>
+          <w:sz w:val="20"/>
+          <w:szCs w:val="20"/>
+        </w:rPr>
+        <w:tab/>
+        <w:t>java.util.Random@7eda2dbb</w:t>
+      </w:r>
+    </w:p>
+    <w:p>
+      <w:pPr>
+        <w:autoSpaceDE w:val="0"/>
+        <w:autoSpaceDN w:val="0"/>
+        <w:adjustRightInd w:val="0"/>
+        <w:spacing w:after="0" w:line="240" w:lineRule="auto"/>
+        <w:rPr>
+          <w:rFonts w:ascii="Courier New" w:hAnsi="Courier New" w:cs="Courier New"/>
+          <w:sz w:val="20"/>
+          <w:szCs w:val="20"/>
+        </w:rPr>
+      </w:pPr>
+      <w:proofErr w:type="spellStart"/>
+      <w:proofErr w:type="gramStart"/>
+      <w:r>
+        <w:rPr>
+          <w:rFonts w:ascii="Courier New" w:hAnsi="Courier New" w:cs="Courier New"/>
+          <w:color w:val="000000"/>
+          <w:sz w:val="20"/>
+          <w:szCs w:val="20"/>
+        </w:rPr>
+        <w:t>neuralNetworkClass</w:t>
+      </w:r>
+      <w:proofErr w:type="spellEnd"/>
+      <w:proofErr w:type="gramEnd"/>
+      <w:r>
+        <w:rPr>
+          <w:rFonts w:ascii="Courier New" w:hAnsi="Courier New" w:cs="Courier New"/>
+          <w:color w:val="000000"/>
+          <w:sz w:val="20"/>
+          <w:szCs w:val="20"/>
+        </w:rPr>
+        <w:t xml:space="preserve"> </w:t>
+      </w:r>
+      <w:r>
+        <w:rPr>
+          <w:rFonts w:ascii="Courier New" w:hAnsi="Courier New" w:cs="Courier New"/>
+          <w:color w:val="000000"/>
+          <w:sz w:val="20"/>
+          <w:szCs w:val="20"/>
+        </w:rPr>
+        <w:tab/>
+        <w:t xml:space="preserve">class </w:t>
+      </w:r>
+      <w:proofErr w:type="spellStart"/>
+      <w:r>
+        <w:rPr>
+          <w:rFonts w:ascii="Courier New" w:hAnsi="Courier New" w:cs="Courier New"/>
+          <w:color w:val="000000"/>
+          <w:sz w:val="20"/>
+          <w:szCs w:val="20"/>
+        </w:rPr>
+        <w:t>coursework.OwnEvolutionaryAlgorithm</w:t>
+      </w:r>
+      <w:proofErr w:type="spellEnd"/>
+    </w:p>
+    <w:p>
+      <w:pPr>
+        <w:autoSpaceDE w:val="0"/>
+        <w:autoSpaceDN w:val="0"/>
+        <w:adjustRightInd w:val="0"/>
+        <w:spacing w:after="0" w:line="240" w:lineRule="auto"/>
+        <w:rPr>
+          <w:rFonts w:ascii="Courier New" w:hAnsi="Courier New" w:cs="Courier New"/>
+          <w:sz w:val="20"/>
+          <w:szCs w:val="20"/>
+        </w:rPr>
+      </w:pPr>
+      <w:r>
+        <w:rPr>
+          <w:rFonts w:ascii="Courier New" w:hAnsi="Courier New" w:cs="Courier New"/>
+          <w:color w:val="000000"/>
+          <w:sz w:val="20"/>
+          <w:szCs w:val="20"/>
+        </w:rPr>
+        <w:t>Training Set Training</w:t>
+      </w:r>
+    </w:p>
+    <w:p>
+      <w:pPr>
+        <w:autoSpaceDE w:val="0"/>
+        <w:autoSpaceDN w:val="0"/>
+        <w:adjustRightInd w:val="0"/>
+        <w:spacing w:after="0" w:line="240" w:lineRule="auto"/>
+        <w:rPr>
+          <w:rFonts w:ascii="Courier New" w:hAnsi="Courier New" w:cs="Courier New"/>
+          <w:sz w:val="20"/>
+          <w:szCs w:val="20"/>
+        </w:rPr>
+      </w:pPr>
+      <w:r>
+        <w:rPr>
+          <w:rFonts w:ascii="Courier New" w:hAnsi="Courier New" w:cs="Courier New"/>
+          <w:color w:val="000000"/>
+          <w:sz w:val="20"/>
+          <w:szCs w:val="20"/>
+        </w:rPr>
+        <w:t>Fitness 0.07009206083495512</w:t>
+      </w:r>
+    </w:p>
+    <w:p>
+      <w:pPr>
+        <w:autoSpaceDE w:val="0"/>
+        <w:autoSpaceDN w:val="0"/>
+        <w:adjustRightInd w:val="0"/>
+        <w:spacing w:after="0" w:line="240" w:lineRule="auto"/>
+        <w:rPr>
+          <w:rFonts w:ascii="Courier New" w:hAnsi="Courier New" w:cs="Courier New"/>
+          <w:sz w:val="20"/>
+          <w:szCs w:val="20"/>
+        </w:rPr>
+      </w:pPr>
+      <w:r>
+        <w:rPr>
+          <w:rFonts w:ascii="Courier New" w:hAnsi="Courier New" w:cs="Courier New"/>
+          <w:color w:val="000000"/>
+          <w:sz w:val="20"/>
+          <w:szCs w:val="20"/>
+        </w:rPr>
+        <w:t>0.07009206083495512</w:t>
+      </w:r>
+      <w:r>
+        <w:rPr>
+          <w:rFonts w:ascii="Courier New" w:hAnsi="Courier New" w:cs="Courier New"/>
+          <w:color w:val="000000"/>
+          <w:sz w:val="20"/>
+          <w:szCs w:val="20"/>
+        </w:rPr>
+        <w:tab/>
+      </w:r>
+    </w:p>
+    <w:p>
+      <w:pPr>
+        <w:rPr>
+          <w:rFonts w:ascii="Courier New" w:hAnsi="Courier New" w:cs="Courier New"/>
+          <w:color w:val="000000"/>
+          <w:sz w:val="20"/>
+          <w:szCs w:val="20"/>
+        </w:rPr>
+      </w:pPr>
+      <w:r>
+        <w:rPr>
+          <w:rFonts w:ascii="Courier New" w:hAnsi="Courier New" w:cs="Courier New"/>
+          <w:color w:val="000000"/>
+          <w:sz w:val="20"/>
+          <w:szCs w:val="20"/>
+        </w:rPr>
+        <w:t>Fitness on Test 0.14321661339792563</w:t>
+      </w:r>
+    </w:p>
+    <w:p>
+      <w:pPr>
+        <w:rPr>
+          <w:rFonts w:ascii="Courier New" w:hAnsi="Courier New" w:cs="Courier New"/>
+          <w:color w:val="000000"/>
+          <w:sz w:val="20"/>
+          <w:szCs w:val="20"/>
+        </w:rPr>
+      </w:pPr>
+    </w:p>
+    <w:p>
+      <w:pPr>
+        <w:rPr>
+          <w:i/>
+        </w:rPr>
+      </w:pPr>
+      <w:r>
+        <w:rPr>
+          <w:rFonts w:ascii="Courier New" w:hAnsi="Courier New" w:cs="Courier New"/>
+          <w:color w:val="000000"/>
+          <w:sz w:val="20"/>
+          <w:szCs w:val="20"/>
+        </w:rPr>
+        <w:t>My own algorithm: get 50% of the good</w:t>
+      </w:r>
+      <w:r>
+        <w:rPr>
+          <w:rFonts w:ascii="Courier New" w:hAnsi="Courier New" w:cs="Courier New"/>
+          <w:color w:val="000000"/>
+          <w:sz w:val="20"/>
+          <w:szCs w:val="20"/>
+        </w:rPr>
+        <w:t xml:space="preserve"> chromosomes of the current population, produce children with them until we reach number of correct population, </w:t>
+      </w:r>
+      <w:r>
+        <w:rPr>
+          <w:rFonts w:ascii="Courier New" w:hAnsi="Courier New" w:cs="Courier New"/>
+          <w:color w:val="000000"/>
+          <w:sz w:val="20"/>
+          <w:szCs w:val="20"/>
+        </w:rPr>
+        <w:t>and replace</w:t>
+      </w:r>
+      <w:r>
+        <w:rPr>
+          <w:rFonts w:ascii="Courier New" w:hAnsi="Courier New" w:cs="Courier New"/>
+          <w:color w:val="000000"/>
+          <w:sz w:val="20"/>
+          <w:szCs w:val="20"/>
+        </w:rPr>
+        <w:t xml:space="preserve"> new population with old population</w:t>
+      </w:r>
+      <w:r>
+        <w:rPr>
+          <w:rFonts w:ascii="Courier New" w:hAnsi="Courier New" w:cs="Courier New"/>
+          <w:color w:val="000000"/>
+          <w:sz w:val="20"/>
+          <w:szCs w:val="20"/>
+        </w:rPr>
+        <w:t xml:space="preserve"> </w:t>
+      </w:r>
       <w:bookmarkStart w:id="0" w:name="_GoBack"/>
       <w:bookmarkEnd w:id="0"/>
     </w:p>

</xml_diff>

<commit_message>
Removed elitisism, changed uniform crossover, implemented tournament selct on that part of the population for the parents
</commit_message>
<xml_diff>
--- a/Coursework/Results.docx
+++ b/Coursework/Results.docx
@@ -1,6 +1,6 @@
 
 <file path=word/document.xml><?xml version="1.0" encoding="utf-8"?>
-<w:document xmlns:wpc="http://schemas.microsoft.com/office/word/2010/wordprocessingCanvas" xmlns:cx="http://schemas.microsoft.com/office/drawing/2014/chartex" xmlns:cx1="http://schemas.microsoft.com/office/drawing/2015/9/8/chartex" xmlns:mc="http://schemas.openxmlformats.org/markup-compatibility/2006" xmlns:o="urn:schemas-microsoft-com:office:office" xmlns:r="http://schemas.openxmlformats.org/officeDocument/2006/relationships" xmlns:m="http://schemas.openxmlformats.org/officeDocument/2006/math" xmlns:v="urn:schemas-microsoft-com:vml" xmlns:wp14="http://schemas.microsoft.com/office/word/2010/wordprocessingDrawing" xmlns:wp="http://schemas.openxmlformats.org/drawingml/2006/wordprocessingDrawing" xmlns:w10="urn:schemas-microsoft-com:office:word" xmlns:w="http://schemas.openxmlformats.org/wordprocessingml/2006/main" xmlns:w14="http://schemas.microsoft.com/office/word/2010/wordml" xmlns:w15="http://schemas.microsoft.com/office/word/2012/wordml" xmlns:w16se="http://schemas.microsoft.com/office/word/2015/wordml/symex" xmlns:wpg="http://schemas.microsoft.com/office/word/2010/wordprocessingGroup" xmlns:wpi="http://schemas.microsoft.com/office/word/2010/wordprocessingInk" xmlns:wne="http://schemas.microsoft.com/office/word/2006/wordml" xmlns:wps="http://schemas.microsoft.com/office/word/2010/wordprocessingShape" mc:Ignorable="w14 w15 w16se wp14">
+<w:document xmlns:wpc="http://schemas.microsoft.com/office/word/2010/wordprocessingCanvas" xmlns:cx="http://schemas.microsoft.com/office/drawing/2014/chartex" xmlns:mc="http://schemas.openxmlformats.org/markup-compatibility/2006" xmlns:o="urn:schemas-microsoft-com:office:office" xmlns:r="http://schemas.openxmlformats.org/officeDocument/2006/relationships" xmlns:m="http://schemas.openxmlformats.org/officeDocument/2006/math" xmlns:v="urn:schemas-microsoft-com:vml" xmlns:wp14="http://schemas.microsoft.com/office/word/2010/wordprocessingDrawing" xmlns:wp="http://schemas.openxmlformats.org/drawingml/2006/wordprocessingDrawing" xmlns:w10="urn:schemas-microsoft-com:office:word" xmlns:w="http://schemas.openxmlformats.org/wordprocessingml/2006/main" xmlns:w14="http://schemas.microsoft.com/office/word/2010/wordml" xmlns:w15="http://schemas.microsoft.com/office/word/2012/wordml" xmlns:w16se="http://schemas.microsoft.com/office/word/2015/wordml/symex" xmlns:wpg="http://schemas.microsoft.com/office/word/2010/wordprocessingGroup" xmlns:wpi="http://schemas.microsoft.com/office/word/2010/wordprocessingInk" xmlns:wne="http://schemas.microsoft.com/office/word/2006/wordml" xmlns:wps="http://schemas.microsoft.com/office/word/2010/wordprocessingShape" mc:Ignorable="w14 w15 w16se wp14">
   <w:body>
     <w:p>
       <w:r>
@@ -43,27 +43,14 @@
           <w:szCs w:val="20"/>
         </w:rPr>
       </w:pPr>
-      <w:proofErr w:type="spellStart"/>
-      <w:proofErr w:type="gramStart"/>
-      <w:r>
-        <w:rPr>
-          <w:rFonts w:ascii="Consolas" w:hAnsi="Consolas" w:cs="Consolas"/>
-          <w:color w:val="000000"/>
-          <w:sz w:val="20"/>
-          <w:szCs w:val="20"/>
-        </w:rPr>
-        <w:t>numHidden</w:t>
-      </w:r>
-      <w:proofErr w:type="spellEnd"/>
-      <w:proofErr w:type="gramEnd"/>
-      <w:r>
-        <w:rPr>
-          <w:rFonts w:ascii="Consolas" w:hAnsi="Consolas" w:cs="Consolas"/>
-          <w:color w:val="000000"/>
-          <w:sz w:val="20"/>
-          <w:szCs w:val="20"/>
-        </w:rPr>
-        <w:t xml:space="preserve"> </w:t>
+      <w:r>
+        <w:rPr>
+          <w:rFonts w:ascii="Consolas" w:hAnsi="Consolas" w:cs="Consolas"/>
+          <w:color w:val="000000"/>
+          <w:sz w:val="20"/>
+          <w:szCs w:val="20"/>
+        </w:rPr>
+        <w:t xml:space="preserve">numHidden </w:t>
       </w:r>
       <w:r>
         <w:rPr>
@@ -88,27 +75,14 @@
           <w:szCs w:val="20"/>
         </w:rPr>
       </w:pPr>
-      <w:proofErr w:type="spellStart"/>
-      <w:proofErr w:type="gramStart"/>
-      <w:r>
-        <w:rPr>
-          <w:rFonts w:ascii="Consolas" w:hAnsi="Consolas" w:cs="Consolas"/>
-          <w:color w:val="000000"/>
-          <w:sz w:val="20"/>
-          <w:szCs w:val="20"/>
-        </w:rPr>
-        <w:t>numGenes</w:t>
-      </w:r>
-      <w:proofErr w:type="spellEnd"/>
-      <w:proofErr w:type="gramEnd"/>
-      <w:r>
-        <w:rPr>
-          <w:rFonts w:ascii="Consolas" w:hAnsi="Consolas" w:cs="Consolas"/>
-          <w:color w:val="000000"/>
-          <w:sz w:val="20"/>
-          <w:szCs w:val="20"/>
-        </w:rPr>
-        <w:t xml:space="preserve"> </w:t>
+      <w:r>
+        <w:rPr>
+          <w:rFonts w:ascii="Consolas" w:hAnsi="Consolas" w:cs="Consolas"/>
+          <w:color w:val="000000"/>
+          <w:sz w:val="20"/>
+          <w:szCs w:val="20"/>
+        </w:rPr>
+        <w:t xml:space="preserve">numGenes </w:t>
       </w:r>
       <w:r>
         <w:rPr>
@@ -133,27 +107,14 @@
           <w:szCs w:val="20"/>
         </w:rPr>
       </w:pPr>
-      <w:proofErr w:type="spellStart"/>
-      <w:proofErr w:type="gramStart"/>
-      <w:r>
-        <w:rPr>
-          <w:rFonts w:ascii="Consolas" w:hAnsi="Consolas" w:cs="Consolas"/>
-          <w:color w:val="000000"/>
-          <w:sz w:val="20"/>
-          <w:szCs w:val="20"/>
-        </w:rPr>
-        <w:t>minGene</w:t>
-      </w:r>
-      <w:proofErr w:type="spellEnd"/>
-      <w:proofErr w:type="gramEnd"/>
-      <w:r>
-        <w:rPr>
-          <w:rFonts w:ascii="Consolas" w:hAnsi="Consolas" w:cs="Consolas"/>
-          <w:color w:val="000000"/>
-          <w:sz w:val="20"/>
-          <w:szCs w:val="20"/>
-        </w:rPr>
-        <w:t xml:space="preserve"> </w:t>
+      <w:r>
+        <w:rPr>
+          <w:rFonts w:ascii="Consolas" w:hAnsi="Consolas" w:cs="Consolas"/>
+          <w:color w:val="000000"/>
+          <w:sz w:val="20"/>
+          <w:szCs w:val="20"/>
+        </w:rPr>
+        <w:t xml:space="preserve">minGene </w:t>
       </w:r>
       <w:r>
         <w:rPr>
@@ -178,27 +139,14 @@
           <w:szCs w:val="20"/>
         </w:rPr>
       </w:pPr>
-      <w:proofErr w:type="spellStart"/>
-      <w:proofErr w:type="gramStart"/>
-      <w:r>
-        <w:rPr>
-          <w:rFonts w:ascii="Consolas" w:hAnsi="Consolas" w:cs="Consolas"/>
-          <w:color w:val="000000"/>
-          <w:sz w:val="20"/>
-          <w:szCs w:val="20"/>
-        </w:rPr>
-        <w:t>maxGene</w:t>
-      </w:r>
-      <w:proofErr w:type="spellEnd"/>
-      <w:proofErr w:type="gramEnd"/>
-      <w:r>
-        <w:rPr>
-          <w:rFonts w:ascii="Consolas" w:hAnsi="Consolas" w:cs="Consolas"/>
-          <w:color w:val="000000"/>
-          <w:sz w:val="20"/>
-          <w:szCs w:val="20"/>
-        </w:rPr>
-        <w:t xml:space="preserve"> </w:t>
+      <w:r>
+        <w:rPr>
+          <w:rFonts w:ascii="Consolas" w:hAnsi="Consolas" w:cs="Consolas"/>
+          <w:color w:val="000000"/>
+          <w:sz w:val="20"/>
+          <w:szCs w:val="20"/>
+        </w:rPr>
+        <w:t xml:space="preserve">maxGene </w:t>
       </w:r>
       <w:r>
         <w:rPr>
@@ -223,27 +171,14 @@
           <w:szCs w:val="20"/>
         </w:rPr>
       </w:pPr>
-      <w:proofErr w:type="spellStart"/>
-      <w:proofErr w:type="gramStart"/>
-      <w:r>
-        <w:rPr>
-          <w:rFonts w:ascii="Consolas" w:hAnsi="Consolas" w:cs="Consolas"/>
-          <w:color w:val="000000"/>
-          <w:sz w:val="20"/>
-          <w:szCs w:val="20"/>
-        </w:rPr>
-        <w:t>popSize</w:t>
-      </w:r>
-      <w:proofErr w:type="spellEnd"/>
-      <w:proofErr w:type="gramEnd"/>
-      <w:r>
-        <w:rPr>
-          <w:rFonts w:ascii="Consolas" w:hAnsi="Consolas" w:cs="Consolas"/>
-          <w:color w:val="000000"/>
-          <w:sz w:val="20"/>
-          <w:szCs w:val="20"/>
-        </w:rPr>
-        <w:t xml:space="preserve"> </w:t>
+      <w:r>
+        <w:rPr>
+          <w:rFonts w:ascii="Consolas" w:hAnsi="Consolas" w:cs="Consolas"/>
+          <w:color w:val="000000"/>
+          <w:sz w:val="20"/>
+          <w:szCs w:val="20"/>
+        </w:rPr>
+        <w:t xml:space="preserve">popSize </w:t>
       </w:r>
       <w:r>
         <w:rPr>
@@ -268,27 +203,14 @@
           <w:szCs w:val="20"/>
         </w:rPr>
       </w:pPr>
-      <w:proofErr w:type="spellStart"/>
-      <w:proofErr w:type="gramStart"/>
-      <w:r>
-        <w:rPr>
-          <w:rFonts w:ascii="Consolas" w:hAnsi="Consolas" w:cs="Consolas"/>
-          <w:color w:val="000000"/>
-          <w:sz w:val="20"/>
-          <w:szCs w:val="20"/>
-        </w:rPr>
-        <w:t>maxEvaluations</w:t>
-      </w:r>
-      <w:proofErr w:type="spellEnd"/>
-      <w:proofErr w:type="gramEnd"/>
-      <w:r>
-        <w:rPr>
-          <w:rFonts w:ascii="Consolas" w:hAnsi="Consolas" w:cs="Consolas"/>
-          <w:color w:val="000000"/>
-          <w:sz w:val="20"/>
-          <w:szCs w:val="20"/>
-        </w:rPr>
-        <w:t xml:space="preserve"> </w:t>
+      <w:r>
+        <w:rPr>
+          <w:rFonts w:ascii="Consolas" w:hAnsi="Consolas" w:cs="Consolas"/>
+          <w:color w:val="000000"/>
+          <w:sz w:val="20"/>
+          <w:szCs w:val="20"/>
+        </w:rPr>
+        <w:t xml:space="preserve">maxEvaluations </w:t>
       </w:r>
       <w:r>
         <w:rPr>
@@ -313,27 +235,14 @@
           <w:szCs w:val="20"/>
         </w:rPr>
       </w:pPr>
-      <w:proofErr w:type="spellStart"/>
-      <w:proofErr w:type="gramStart"/>
-      <w:r>
-        <w:rPr>
-          <w:rFonts w:ascii="Consolas" w:hAnsi="Consolas" w:cs="Consolas"/>
-          <w:color w:val="000000"/>
-          <w:sz w:val="20"/>
-          <w:szCs w:val="20"/>
-        </w:rPr>
-        <w:t>mutateRate</w:t>
-      </w:r>
-      <w:proofErr w:type="spellEnd"/>
-      <w:proofErr w:type="gramEnd"/>
-      <w:r>
-        <w:rPr>
-          <w:rFonts w:ascii="Consolas" w:hAnsi="Consolas" w:cs="Consolas"/>
-          <w:color w:val="000000"/>
-          <w:sz w:val="20"/>
-          <w:szCs w:val="20"/>
-        </w:rPr>
-        <w:t xml:space="preserve"> </w:t>
+      <w:r>
+        <w:rPr>
+          <w:rFonts w:ascii="Consolas" w:hAnsi="Consolas" w:cs="Consolas"/>
+          <w:color w:val="000000"/>
+          <w:sz w:val="20"/>
+          <w:szCs w:val="20"/>
+        </w:rPr>
+        <w:t xml:space="preserve">mutateRate </w:t>
       </w:r>
       <w:r>
         <w:rPr>
@@ -358,27 +267,14 @@
           <w:szCs w:val="20"/>
         </w:rPr>
       </w:pPr>
-      <w:proofErr w:type="spellStart"/>
-      <w:proofErr w:type="gramStart"/>
-      <w:r>
-        <w:rPr>
-          <w:rFonts w:ascii="Consolas" w:hAnsi="Consolas" w:cs="Consolas"/>
-          <w:color w:val="000000"/>
-          <w:sz w:val="20"/>
-          <w:szCs w:val="20"/>
-        </w:rPr>
-        <w:t>mutateChange</w:t>
-      </w:r>
-      <w:proofErr w:type="spellEnd"/>
-      <w:proofErr w:type="gramEnd"/>
-      <w:r>
-        <w:rPr>
-          <w:rFonts w:ascii="Consolas" w:hAnsi="Consolas" w:cs="Consolas"/>
-          <w:color w:val="000000"/>
-          <w:sz w:val="20"/>
-          <w:szCs w:val="20"/>
-        </w:rPr>
-        <w:t xml:space="preserve"> </w:t>
+      <w:r>
+        <w:rPr>
+          <w:rFonts w:ascii="Consolas" w:hAnsi="Consolas" w:cs="Consolas"/>
+          <w:color w:val="000000"/>
+          <w:sz w:val="20"/>
+          <w:szCs w:val="20"/>
+        </w:rPr>
+        <w:t xml:space="preserve">mutateChange </w:t>
       </w:r>
       <w:r>
         <w:rPr>
@@ -403,25 +299,14 @@
           <w:szCs w:val="20"/>
         </w:rPr>
       </w:pPr>
-      <w:proofErr w:type="gramStart"/>
-      <w:r>
-        <w:rPr>
-          <w:rFonts w:ascii="Consolas" w:hAnsi="Consolas" w:cs="Consolas"/>
-          <w:color w:val="000000"/>
-          <w:sz w:val="20"/>
-          <w:szCs w:val="20"/>
-        </w:rPr>
-        <w:t>seed</w:t>
-      </w:r>
-      <w:proofErr w:type="gramEnd"/>
-      <w:r>
-        <w:rPr>
-          <w:rFonts w:ascii="Consolas" w:hAnsi="Consolas" w:cs="Consolas"/>
-          <w:color w:val="000000"/>
-          <w:sz w:val="20"/>
-          <w:szCs w:val="20"/>
-        </w:rPr>
-        <w:t xml:space="preserve"> </w:t>
+      <w:r>
+        <w:rPr>
+          <w:rFonts w:ascii="Consolas" w:hAnsi="Consolas" w:cs="Consolas"/>
+          <w:color w:val="000000"/>
+          <w:sz w:val="20"/>
+          <w:szCs w:val="20"/>
+        </w:rPr>
+        <w:t xml:space="preserve">seed </w:t>
       </w:r>
       <w:r>
         <w:rPr>
@@ -446,25 +331,14 @@
           <w:szCs w:val="20"/>
         </w:rPr>
       </w:pPr>
-      <w:proofErr w:type="gramStart"/>
-      <w:r>
-        <w:rPr>
-          <w:rFonts w:ascii="Consolas" w:hAnsi="Consolas" w:cs="Consolas"/>
-          <w:color w:val="000000"/>
-          <w:sz w:val="20"/>
-          <w:szCs w:val="20"/>
-        </w:rPr>
-        <w:t>random</w:t>
-      </w:r>
-      <w:proofErr w:type="gramEnd"/>
-      <w:r>
-        <w:rPr>
-          <w:rFonts w:ascii="Consolas" w:hAnsi="Consolas" w:cs="Consolas"/>
-          <w:color w:val="000000"/>
-          <w:sz w:val="20"/>
-          <w:szCs w:val="20"/>
-        </w:rPr>
-        <w:t xml:space="preserve"> </w:t>
+      <w:r>
+        <w:rPr>
+          <w:rFonts w:ascii="Consolas" w:hAnsi="Consolas" w:cs="Consolas"/>
+          <w:color w:val="000000"/>
+          <w:sz w:val="20"/>
+          <w:szCs w:val="20"/>
+        </w:rPr>
+        <w:t xml:space="preserve">random </w:t>
       </w:r>
       <w:r>
         <w:rPr>
@@ -489,27 +363,14 @@
           <w:szCs w:val="20"/>
         </w:rPr>
       </w:pPr>
-      <w:proofErr w:type="spellStart"/>
-      <w:proofErr w:type="gramStart"/>
-      <w:r>
-        <w:rPr>
-          <w:rFonts w:ascii="Consolas" w:hAnsi="Consolas" w:cs="Consolas"/>
-          <w:color w:val="000000"/>
-          <w:sz w:val="20"/>
-          <w:szCs w:val="20"/>
-        </w:rPr>
-        <w:t>neuralNetworkClass</w:t>
-      </w:r>
-      <w:proofErr w:type="spellEnd"/>
-      <w:proofErr w:type="gramEnd"/>
-      <w:r>
-        <w:rPr>
-          <w:rFonts w:ascii="Consolas" w:hAnsi="Consolas" w:cs="Consolas"/>
-          <w:color w:val="000000"/>
-          <w:sz w:val="20"/>
-          <w:szCs w:val="20"/>
-        </w:rPr>
-        <w:t xml:space="preserve"> </w:t>
+      <w:r>
+        <w:rPr>
+          <w:rFonts w:ascii="Consolas" w:hAnsi="Consolas" w:cs="Consolas"/>
+          <w:color w:val="000000"/>
+          <w:sz w:val="20"/>
+          <w:szCs w:val="20"/>
+        </w:rPr>
+        <w:t xml:space="preserve">neuralNetworkClass </w:t>
       </w:r>
       <w:r>
         <w:rPr>
@@ -663,27 +524,14 @@
           <w:szCs w:val="20"/>
         </w:rPr>
       </w:pPr>
-      <w:proofErr w:type="spellStart"/>
-      <w:proofErr w:type="gramStart"/>
-      <w:r>
-        <w:rPr>
-          <w:rFonts w:ascii="Consolas" w:hAnsi="Consolas" w:cs="Consolas"/>
-          <w:color w:val="000000"/>
-          <w:sz w:val="20"/>
-          <w:szCs w:val="20"/>
-        </w:rPr>
-        <w:t>numHidden</w:t>
-      </w:r>
-      <w:proofErr w:type="spellEnd"/>
-      <w:proofErr w:type="gramEnd"/>
-      <w:r>
-        <w:rPr>
-          <w:rFonts w:ascii="Consolas" w:hAnsi="Consolas" w:cs="Consolas"/>
-          <w:color w:val="000000"/>
-          <w:sz w:val="20"/>
-          <w:szCs w:val="20"/>
-        </w:rPr>
-        <w:t xml:space="preserve"> </w:t>
+      <w:r>
+        <w:rPr>
+          <w:rFonts w:ascii="Consolas" w:hAnsi="Consolas" w:cs="Consolas"/>
+          <w:color w:val="000000"/>
+          <w:sz w:val="20"/>
+          <w:szCs w:val="20"/>
+        </w:rPr>
+        <w:t xml:space="preserve">numHidden </w:t>
       </w:r>
       <w:r>
         <w:rPr>
@@ -708,27 +556,14 @@
           <w:szCs w:val="20"/>
         </w:rPr>
       </w:pPr>
-      <w:proofErr w:type="spellStart"/>
-      <w:proofErr w:type="gramStart"/>
-      <w:r>
-        <w:rPr>
-          <w:rFonts w:ascii="Consolas" w:hAnsi="Consolas" w:cs="Consolas"/>
-          <w:color w:val="000000"/>
-          <w:sz w:val="20"/>
-          <w:szCs w:val="20"/>
-        </w:rPr>
-        <w:t>numGenes</w:t>
-      </w:r>
-      <w:proofErr w:type="spellEnd"/>
-      <w:proofErr w:type="gramEnd"/>
-      <w:r>
-        <w:rPr>
-          <w:rFonts w:ascii="Consolas" w:hAnsi="Consolas" w:cs="Consolas"/>
-          <w:color w:val="000000"/>
-          <w:sz w:val="20"/>
-          <w:szCs w:val="20"/>
-        </w:rPr>
-        <w:t xml:space="preserve"> </w:t>
+      <w:r>
+        <w:rPr>
+          <w:rFonts w:ascii="Consolas" w:hAnsi="Consolas" w:cs="Consolas"/>
+          <w:color w:val="000000"/>
+          <w:sz w:val="20"/>
+          <w:szCs w:val="20"/>
+        </w:rPr>
+        <w:t xml:space="preserve">numGenes </w:t>
       </w:r>
       <w:r>
         <w:rPr>
@@ -753,27 +588,14 @@
           <w:szCs w:val="20"/>
         </w:rPr>
       </w:pPr>
-      <w:proofErr w:type="spellStart"/>
-      <w:proofErr w:type="gramStart"/>
-      <w:r>
-        <w:rPr>
-          <w:rFonts w:ascii="Consolas" w:hAnsi="Consolas" w:cs="Consolas"/>
-          <w:color w:val="000000"/>
-          <w:sz w:val="20"/>
-          <w:szCs w:val="20"/>
-        </w:rPr>
-        <w:t>minGene</w:t>
-      </w:r>
-      <w:proofErr w:type="spellEnd"/>
-      <w:proofErr w:type="gramEnd"/>
-      <w:r>
-        <w:rPr>
-          <w:rFonts w:ascii="Consolas" w:hAnsi="Consolas" w:cs="Consolas"/>
-          <w:color w:val="000000"/>
-          <w:sz w:val="20"/>
-          <w:szCs w:val="20"/>
-        </w:rPr>
-        <w:t xml:space="preserve"> </w:t>
+      <w:r>
+        <w:rPr>
+          <w:rFonts w:ascii="Consolas" w:hAnsi="Consolas" w:cs="Consolas"/>
+          <w:color w:val="000000"/>
+          <w:sz w:val="20"/>
+          <w:szCs w:val="20"/>
+        </w:rPr>
+        <w:t xml:space="preserve">minGene </w:t>
       </w:r>
       <w:r>
         <w:rPr>
@@ -798,27 +620,14 @@
           <w:szCs w:val="20"/>
         </w:rPr>
       </w:pPr>
-      <w:proofErr w:type="spellStart"/>
-      <w:proofErr w:type="gramStart"/>
-      <w:r>
-        <w:rPr>
-          <w:rFonts w:ascii="Consolas" w:hAnsi="Consolas" w:cs="Consolas"/>
-          <w:color w:val="000000"/>
-          <w:sz w:val="20"/>
-          <w:szCs w:val="20"/>
-        </w:rPr>
-        <w:t>maxGene</w:t>
-      </w:r>
-      <w:proofErr w:type="spellEnd"/>
-      <w:proofErr w:type="gramEnd"/>
-      <w:r>
-        <w:rPr>
-          <w:rFonts w:ascii="Consolas" w:hAnsi="Consolas" w:cs="Consolas"/>
-          <w:color w:val="000000"/>
-          <w:sz w:val="20"/>
-          <w:szCs w:val="20"/>
-        </w:rPr>
-        <w:t xml:space="preserve"> </w:t>
+      <w:r>
+        <w:rPr>
+          <w:rFonts w:ascii="Consolas" w:hAnsi="Consolas" w:cs="Consolas"/>
+          <w:color w:val="000000"/>
+          <w:sz w:val="20"/>
+          <w:szCs w:val="20"/>
+        </w:rPr>
+        <w:t xml:space="preserve">maxGene </w:t>
       </w:r>
       <w:r>
         <w:rPr>
@@ -843,27 +652,14 @@
           <w:szCs w:val="20"/>
         </w:rPr>
       </w:pPr>
-      <w:proofErr w:type="spellStart"/>
-      <w:proofErr w:type="gramStart"/>
-      <w:r>
-        <w:rPr>
-          <w:rFonts w:ascii="Consolas" w:hAnsi="Consolas" w:cs="Consolas"/>
-          <w:color w:val="000000"/>
-          <w:sz w:val="20"/>
-          <w:szCs w:val="20"/>
-        </w:rPr>
-        <w:t>popSize</w:t>
-      </w:r>
-      <w:proofErr w:type="spellEnd"/>
-      <w:proofErr w:type="gramEnd"/>
-      <w:r>
-        <w:rPr>
-          <w:rFonts w:ascii="Consolas" w:hAnsi="Consolas" w:cs="Consolas"/>
-          <w:color w:val="000000"/>
-          <w:sz w:val="20"/>
-          <w:szCs w:val="20"/>
-        </w:rPr>
-        <w:t xml:space="preserve"> </w:t>
+      <w:r>
+        <w:rPr>
+          <w:rFonts w:ascii="Consolas" w:hAnsi="Consolas" w:cs="Consolas"/>
+          <w:color w:val="000000"/>
+          <w:sz w:val="20"/>
+          <w:szCs w:val="20"/>
+        </w:rPr>
+        <w:t xml:space="preserve">popSize </w:t>
       </w:r>
       <w:r>
         <w:rPr>
@@ -888,27 +684,14 @@
           <w:szCs w:val="20"/>
         </w:rPr>
       </w:pPr>
-      <w:proofErr w:type="spellStart"/>
-      <w:proofErr w:type="gramStart"/>
-      <w:r>
-        <w:rPr>
-          <w:rFonts w:ascii="Consolas" w:hAnsi="Consolas" w:cs="Consolas"/>
-          <w:color w:val="000000"/>
-          <w:sz w:val="20"/>
-          <w:szCs w:val="20"/>
-        </w:rPr>
-        <w:t>maxEvaluations</w:t>
-      </w:r>
-      <w:proofErr w:type="spellEnd"/>
-      <w:proofErr w:type="gramEnd"/>
-      <w:r>
-        <w:rPr>
-          <w:rFonts w:ascii="Consolas" w:hAnsi="Consolas" w:cs="Consolas"/>
-          <w:color w:val="000000"/>
-          <w:sz w:val="20"/>
-          <w:szCs w:val="20"/>
-        </w:rPr>
-        <w:t xml:space="preserve"> </w:t>
+      <w:r>
+        <w:rPr>
+          <w:rFonts w:ascii="Consolas" w:hAnsi="Consolas" w:cs="Consolas"/>
+          <w:color w:val="000000"/>
+          <w:sz w:val="20"/>
+          <w:szCs w:val="20"/>
+        </w:rPr>
+        <w:t xml:space="preserve">maxEvaluations </w:t>
       </w:r>
       <w:r>
         <w:rPr>
@@ -933,27 +716,14 @@
           <w:szCs w:val="20"/>
         </w:rPr>
       </w:pPr>
-      <w:proofErr w:type="spellStart"/>
-      <w:proofErr w:type="gramStart"/>
-      <w:r>
-        <w:rPr>
-          <w:rFonts w:ascii="Consolas" w:hAnsi="Consolas" w:cs="Consolas"/>
-          <w:color w:val="000000"/>
-          <w:sz w:val="20"/>
-          <w:szCs w:val="20"/>
-        </w:rPr>
-        <w:t>mutateRate</w:t>
-      </w:r>
-      <w:proofErr w:type="spellEnd"/>
-      <w:proofErr w:type="gramEnd"/>
-      <w:r>
-        <w:rPr>
-          <w:rFonts w:ascii="Consolas" w:hAnsi="Consolas" w:cs="Consolas"/>
-          <w:color w:val="000000"/>
-          <w:sz w:val="20"/>
-          <w:szCs w:val="20"/>
-        </w:rPr>
-        <w:t xml:space="preserve"> </w:t>
+      <w:r>
+        <w:rPr>
+          <w:rFonts w:ascii="Consolas" w:hAnsi="Consolas" w:cs="Consolas"/>
+          <w:color w:val="000000"/>
+          <w:sz w:val="20"/>
+          <w:szCs w:val="20"/>
+        </w:rPr>
+        <w:t xml:space="preserve">mutateRate </w:t>
       </w:r>
       <w:r>
         <w:rPr>
@@ -978,27 +748,14 @@
           <w:szCs w:val="20"/>
         </w:rPr>
       </w:pPr>
-      <w:proofErr w:type="spellStart"/>
-      <w:proofErr w:type="gramStart"/>
-      <w:r>
-        <w:rPr>
-          <w:rFonts w:ascii="Consolas" w:hAnsi="Consolas" w:cs="Consolas"/>
-          <w:color w:val="000000"/>
-          <w:sz w:val="20"/>
-          <w:szCs w:val="20"/>
-        </w:rPr>
-        <w:t>mutateChange</w:t>
-      </w:r>
-      <w:proofErr w:type="spellEnd"/>
-      <w:proofErr w:type="gramEnd"/>
-      <w:r>
-        <w:rPr>
-          <w:rFonts w:ascii="Consolas" w:hAnsi="Consolas" w:cs="Consolas"/>
-          <w:color w:val="000000"/>
-          <w:sz w:val="20"/>
-          <w:szCs w:val="20"/>
-        </w:rPr>
-        <w:t xml:space="preserve"> </w:t>
+      <w:r>
+        <w:rPr>
+          <w:rFonts w:ascii="Consolas" w:hAnsi="Consolas" w:cs="Consolas"/>
+          <w:color w:val="000000"/>
+          <w:sz w:val="20"/>
+          <w:szCs w:val="20"/>
+        </w:rPr>
+        <w:t xml:space="preserve">mutateChange </w:t>
       </w:r>
       <w:r>
         <w:rPr>
@@ -1023,25 +780,14 @@
           <w:szCs w:val="20"/>
         </w:rPr>
       </w:pPr>
-      <w:proofErr w:type="gramStart"/>
-      <w:r>
-        <w:rPr>
-          <w:rFonts w:ascii="Consolas" w:hAnsi="Consolas" w:cs="Consolas"/>
-          <w:color w:val="000000"/>
-          <w:sz w:val="20"/>
-          <w:szCs w:val="20"/>
-        </w:rPr>
-        <w:t>seed</w:t>
-      </w:r>
-      <w:proofErr w:type="gramEnd"/>
-      <w:r>
-        <w:rPr>
-          <w:rFonts w:ascii="Consolas" w:hAnsi="Consolas" w:cs="Consolas"/>
-          <w:color w:val="000000"/>
-          <w:sz w:val="20"/>
-          <w:szCs w:val="20"/>
-        </w:rPr>
-        <w:t xml:space="preserve"> </w:t>
+      <w:r>
+        <w:rPr>
+          <w:rFonts w:ascii="Consolas" w:hAnsi="Consolas" w:cs="Consolas"/>
+          <w:color w:val="000000"/>
+          <w:sz w:val="20"/>
+          <w:szCs w:val="20"/>
+        </w:rPr>
+        <w:t xml:space="preserve">seed </w:t>
       </w:r>
       <w:r>
         <w:rPr>
@@ -1066,25 +812,14 @@
           <w:szCs w:val="20"/>
         </w:rPr>
       </w:pPr>
-      <w:proofErr w:type="gramStart"/>
-      <w:r>
-        <w:rPr>
-          <w:rFonts w:ascii="Consolas" w:hAnsi="Consolas" w:cs="Consolas"/>
-          <w:color w:val="000000"/>
-          <w:sz w:val="20"/>
-          <w:szCs w:val="20"/>
-        </w:rPr>
-        <w:t>random</w:t>
-      </w:r>
-      <w:proofErr w:type="gramEnd"/>
-      <w:r>
-        <w:rPr>
-          <w:rFonts w:ascii="Consolas" w:hAnsi="Consolas" w:cs="Consolas"/>
-          <w:color w:val="000000"/>
-          <w:sz w:val="20"/>
-          <w:szCs w:val="20"/>
-        </w:rPr>
-        <w:t xml:space="preserve"> </w:t>
+      <w:r>
+        <w:rPr>
+          <w:rFonts w:ascii="Consolas" w:hAnsi="Consolas" w:cs="Consolas"/>
+          <w:color w:val="000000"/>
+          <w:sz w:val="20"/>
+          <w:szCs w:val="20"/>
+        </w:rPr>
+        <w:t xml:space="preserve">random </w:t>
       </w:r>
       <w:r>
         <w:rPr>
@@ -1109,49 +844,25 @@
           <w:szCs w:val="20"/>
         </w:rPr>
       </w:pPr>
-      <w:proofErr w:type="spellStart"/>
-      <w:proofErr w:type="gramStart"/>
-      <w:r>
-        <w:rPr>
-          <w:rFonts w:ascii="Consolas" w:hAnsi="Consolas" w:cs="Consolas"/>
-          <w:color w:val="000000"/>
-          <w:sz w:val="20"/>
-          <w:szCs w:val="20"/>
-        </w:rPr>
-        <w:t>neuralNetworkClass</w:t>
-      </w:r>
-      <w:proofErr w:type="spellEnd"/>
-      <w:proofErr w:type="gramEnd"/>
-      <w:r>
-        <w:rPr>
-          <w:rFonts w:ascii="Consolas" w:hAnsi="Consolas" w:cs="Consolas"/>
-          <w:color w:val="000000"/>
-          <w:sz w:val="20"/>
-          <w:szCs w:val="20"/>
-        </w:rPr>
-        <w:t xml:space="preserve"> </w:t>
-      </w:r>
-      <w:r>
-        <w:rPr>
-          <w:rFonts w:ascii="Consolas" w:hAnsi="Consolas" w:cs="Consolas"/>
-          <w:color w:val="000000"/>
-          <w:sz w:val="20"/>
-          <w:szCs w:val="20"/>
-        </w:rPr>
-        <w:tab/>
-        <w:t xml:space="preserve">class </w:t>
-      </w:r>
-      <w:proofErr w:type="spellStart"/>
-      <w:r>
-        <w:rPr>
-          <w:rFonts w:ascii="Consolas" w:hAnsi="Consolas" w:cs="Consolas"/>
-          <w:color w:val="000000"/>
-          <w:sz w:val="20"/>
-          <w:szCs w:val="20"/>
-        </w:rPr>
-        <w:t>coursework.ExampleEvolutionaryAlgorithm</w:t>
-      </w:r>
-      <w:proofErr w:type="spellEnd"/>
+      <w:r>
+        <w:rPr>
+          <w:rFonts w:ascii="Consolas" w:hAnsi="Consolas" w:cs="Consolas"/>
+          <w:color w:val="000000"/>
+          <w:sz w:val="20"/>
+          <w:szCs w:val="20"/>
+        </w:rPr>
+        <w:t xml:space="preserve">neuralNetworkClass </w:t>
+      </w:r>
+      <w:r>
+        <w:rPr>
+          <w:rFonts w:ascii="Consolas" w:hAnsi="Consolas" w:cs="Consolas"/>
+          <w:color w:val="000000"/>
+          <w:sz w:val="20"/>
+          <w:szCs w:val="20"/>
+        </w:rPr>
+        <w:tab/>
+        <w:t>class coursework.ExampleEvolutionaryAlgorithm</w:t>
+      </w:r>
     </w:p>
     <w:p>
       <w:pPr>
@@ -1314,27 +1025,14 @@
           <w:szCs w:val="20"/>
         </w:rPr>
       </w:pPr>
-      <w:proofErr w:type="spellStart"/>
-      <w:proofErr w:type="gramStart"/>
-      <w:r>
-        <w:rPr>
-          <w:rFonts w:ascii="Consolas" w:hAnsi="Consolas" w:cs="Consolas"/>
-          <w:color w:val="000000"/>
-          <w:sz w:val="20"/>
-          <w:szCs w:val="20"/>
-        </w:rPr>
-        <w:t>numHidden</w:t>
-      </w:r>
-      <w:proofErr w:type="spellEnd"/>
-      <w:proofErr w:type="gramEnd"/>
-      <w:r>
-        <w:rPr>
-          <w:rFonts w:ascii="Consolas" w:hAnsi="Consolas" w:cs="Consolas"/>
-          <w:color w:val="000000"/>
-          <w:sz w:val="20"/>
-          <w:szCs w:val="20"/>
-        </w:rPr>
-        <w:t xml:space="preserve"> </w:t>
+      <w:r>
+        <w:rPr>
+          <w:rFonts w:ascii="Consolas" w:hAnsi="Consolas" w:cs="Consolas"/>
+          <w:color w:val="000000"/>
+          <w:sz w:val="20"/>
+          <w:szCs w:val="20"/>
+        </w:rPr>
+        <w:t xml:space="preserve">numHidden </w:t>
       </w:r>
       <w:r>
         <w:rPr>
@@ -1359,27 +1057,14 @@
           <w:szCs w:val="20"/>
         </w:rPr>
       </w:pPr>
-      <w:proofErr w:type="spellStart"/>
-      <w:proofErr w:type="gramStart"/>
-      <w:r>
-        <w:rPr>
-          <w:rFonts w:ascii="Consolas" w:hAnsi="Consolas" w:cs="Consolas"/>
-          <w:color w:val="000000"/>
-          <w:sz w:val="20"/>
-          <w:szCs w:val="20"/>
-        </w:rPr>
-        <w:t>numGenes</w:t>
-      </w:r>
-      <w:proofErr w:type="spellEnd"/>
-      <w:proofErr w:type="gramEnd"/>
-      <w:r>
-        <w:rPr>
-          <w:rFonts w:ascii="Consolas" w:hAnsi="Consolas" w:cs="Consolas"/>
-          <w:color w:val="000000"/>
-          <w:sz w:val="20"/>
-          <w:szCs w:val="20"/>
-        </w:rPr>
-        <w:t xml:space="preserve"> </w:t>
+      <w:r>
+        <w:rPr>
+          <w:rFonts w:ascii="Consolas" w:hAnsi="Consolas" w:cs="Consolas"/>
+          <w:color w:val="000000"/>
+          <w:sz w:val="20"/>
+          <w:szCs w:val="20"/>
+        </w:rPr>
+        <w:t xml:space="preserve">numGenes </w:t>
       </w:r>
       <w:r>
         <w:rPr>
@@ -1404,27 +1089,14 @@
           <w:szCs w:val="20"/>
         </w:rPr>
       </w:pPr>
-      <w:proofErr w:type="spellStart"/>
-      <w:proofErr w:type="gramStart"/>
-      <w:r>
-        <w:rPr>
-          <w:rFonts w:ascii="Consolas" w:hAnsi="Consolas" w:cs="Consolas"/>
-          <w:color w:val="000000"/>
-          <w:sz w:val="20"/>
-          <w:szCs w:val="20"/>
-        </w:rPr>
-        <w:t>minGene</w:t>
-      </w:r>
-      <w:proofErr w:type="spellEnd"/>
-      <w:proofErr w:type="gramEnd"/>
-      <w:r>
-        <w:rPr>
-          <w:rFonts w:ascii="Consolas" w:hAnsi="Consolas" w:cs="Consolas"/>
-          <w:color w:val="000000"/>
-          <w:sz w:val="20"/>
-          <w:szCs w:val="20"/>
-        </w:rPr>
-        <w:t xml:space="preserve"> </w:t>
+      <w:r>
+        <w:rPr>
+          <w:rFonts w:ascii="Consolas" w:hAnsi="Consolas" w:cs="Consolas"/>
+          <w:color w:val="000000"/>
+          <w:sz w:val="20"/>
+          <w:szCs w:val="20"/>
+        </w:rPr>
+        <w:t xml:space="preserve">minGene </w:t>
       </w:r>
       <w:r>
         <w:rPr>
@@ -1449,27 +1121,14 @@
           <w:szCs w:val="20"/>
         </w:rPr>
       </w:pPr>
-      <w:proofErr w:type="spellStart"/>
-      <w:proofErr w:type="gramStart"/>
-      <w:r>
-        <w:rPr>
-          <w:rFonts w:ascii="Consolas" w:hAnsi="Consolas" w:cs="Consolas"/>
-          <w:color w:val="000000"/>
-          <w:sz w:val="20"/>
-          <w:szCs w:val="20"/>
-        </w:rPr>
-        <w:t>maxGene</w:t>
-      </w:r>
-      <w:proofErr w:type="spellEnd"/>
-      <w:proofErr w:type="gramEnd"/>
-      <w:r>
-        <w:rPr>
-          <w:rFonts w:ascii="Consolas" w:hAnsi="Consolas" w:cs="Consolas"/>
-          <w:color w:val="000000"/>
-          <w:sz w:val="20"/>
-          <w:szCs w:val="20"/>
-        </w:rPr>
-        <w:t xml:space="preserve"> </w:t>
+      <w:r>
+        <w:rPr>
+          <w:rFonts w:ascii="Consolas" w:hAnsi="Consolas" w:cs="Consolas"/>
+          <w:color w:val="000000"/>
+          <w:sz w:val="20"/>
+          <w:szCs w:val="20"/>
+        </w:rPr>
+        <w:t xml:space="preserve">maxGene </w:t>
       </w:r>
       <w:r>
         <w:rPr>
@@ -1494,27 +1153,14 @@
           <w:szCs w:val="20"/>
         </w:rPr>
       </w:pPr>
-      <w:proofErr w:type="spellStart"/>
-      <w:proofErr w:type="gramStart"/>
-      <w:r>
-        <w:rPr>
-          <w:rFonts w:ascii="Consolas" w:hAnsi="Consolas" w:cs="Consolas"/>
-          <w:color w:val="000000"/>
-          <w:sz w:val="20"/>
-          <w:szCs w:val="20"/>
-        </w:rPr>
-        <w:t>popSize</w:t>
-      </w:r>
-      <w:proofErr w:type="spellEnd"/>
-      <w:proofErr w:type="gramEnd"/>
-      <w:r>
-        <w:rPr>
-          <w:rFonts w:ascii="Consolas" w:hAnsi="Consolas" w:cs="Consolas"/>
-          <w:color w:val="000000"/>
-          <w:sz w:val="20"/>
-          <w:szCs w:val="20"/>
-        </w:rPr>
-        <w:t xml:space="preserve"> </w:t>
+      <w:r>
+        <w:rPr>
+          <w:rFonts w:ascii="Consolas" w:hAnsi="Consolas" w:cs="Consolas"/>
+          <w:color w:val="000000"/>
+          <w:sz w:val="20"/>
+          <w:szCs w:val="20"/>
+        </w:rPr>
+        <w:t xml:space="preserve">popSize </w:t>
       </w:r>
       <w:r>
         <w:rPr>
@@ -1539,27 +1185,14 @@
           <w:szCs w:val="20"/>
         </w:rPr>
       </w:pPr>
-      <w:proofErr w:type="spellStart"/>
-      <w:proofErr w:type="gramStart"/>
-      <w:r>
-        <w:rPr>
-          <w:rFonts w:ascii="Consolas" w:hAnsi="Consolas" w:cs="Consolas"/>
-          <w:color w:val="000000"/>
-          <w:sz w:val="20"/>
-          <w:szCs w:val="20"/>
-        </w:rPr>
-        <w:t>maxEvaluations</w:t>
-      </w:r>
-      <w:proofErr w:type="spellEnd"/>
-      <w:proofErr w:type="gramEnd"/>
-      <w:r>
-        <w:rPr>
-          <w:rFonts w:ascii="Consolas" w:hAnsi="Consolas" w:cs="Consolas"/>
-          <w:color w:val="000000"/>
-          <w:sz w:val="20"/>
-          <w:szCs w:val="20"/>
-        </w:rPr>
-        <w:t xml:space="preserve"> </w:t>
+      <w:r>
+        <w:rPr>
+          <w:rFonts w:ascii="Consolas" w:hAnsi="Consolas" w:cs="Consolas"/>
+          <w:color w:val="000000"/>
+          <w:sz w:val="20"/>
+          <w:szCs w:val="20"/>
+        </w:rPr>
+        <w:t xml:space="preserve">maxEvaluations </w:t>
       </w:r>
       <w:r>
         <w:rPr>
@@ -1584,27 +1217,14 @@
           <w:szCs w:val="20"/>
         </w:rPr>
       </w:pPr>
-      <w:proofErr w:type="spellStart"/>
-      <w:proofErr w:type="gramStart"/>
-      <w:r>
-        <w:rPr>
-          <w:rFonts w:ascii="Consolas" w:hAnsi="Consolas" w:cs="Consolas"/>
-          <w:color w:val="000000"/>
-          <w:sz w:val="20"/>
-          <w:szCs w:val="20"/>
-        </w:rPr>
-        <w:t>mutateRate</w:t>
-      </w:r>
-      <w:proofErr w:type="spellEnd"/>
-      <w:proofErr w:type="gramEnd"/>
-      <w:r>
-        <w:rPr>
-          <w:rFonts w:ascii="Consolas" w:hAnsi="Consolas" w:cs="Consolas"/>
-          <w:color w:val="000000"/>
-          <w:sz w:val="20"/>
-          <w:szCs w:val="20"/>
-        </w:rPr>
-        <w:t xml:space="preserve"> </w:t>
+      <w:r>
+        <w:rPr>
+          <w:rFonts w:ascii="Consolas" w:hAnsi="Consolas" w:cs="Consolas"/>
+          <w:color w:val="000000"/>
+          <w:sz w:val="20"/>
+          <w:szCs w:val="20"/>
+        </w:rPr>
+        <w:t xml:space="preserve">mutateRate </w:t>
       </w:r>
       <w:r>
         <w:rPr>
@@ -1629,27 +1249,14 @@
           <w:szCs w:val="20"/>
         </w:rPr>
       </w:pPr>
-      <w:proofErr w:type="spellStart"/>
-      <w:proofErr w:type="gramStart"/>
-      <w:r>
-        <w:rPr>
-          <w:rFonts w:ascii="Consolas" w:hAnsi="Consolas" w:cs="Consolas"/>
-          <w:color w:val="000000"/>
-          <w:sz w:val="20"/>
-          <w:szCs w:val="20"/>
-        </w:rPr>
-        <w:t>mutateChange</w:t>
-      </w:r>
-      <w:proofErr w:type="spellEnd"/>
-      <w:proofErr w:type="gramEnd"/>
-      <w:r>
-        <w:rPr>
-          <w:rFonts w:ascii="Consolas" w:hAnsi="Consolas" w:cs="Consolas"/>
-          <w:color w:val="000000"/>
-          <w:sz w:val="20"/>
-          <w:szCs w:val="20"/>
-        </w:rPr>
-        <w:t xml:space="preserve"> </w:t>
+      <w:r>
+        <w:rPr>
+          <w:rFonts w:ascii="Consolas" w:hAnsi="Consolas" w:cs="Consolas"/>
+          <w:color w:val="000000"/>
+          <w:sz w:val="20"/>
+          <w:szCs w:val="20"/>
+        </w:rPr>
+        <w:t xml:space="preserve">mutateChange </w:t>
       </w:r>
       <w:r>
         <w:rPr>
@@ -1674,25 +1281,14 @@
           <w:szCs w:val="20"/>
         </w:rPr>
       </w:pPr>
-      <w:proofErr w:type="gramStart"/>
-      <w:r>
-        <w:rPr>
-          <w:rFonts w:ascii="Consolas" w:hAnsi="Consolas" w:cs="Consolas"/>
-          <w:color w:val="000000"/>
-          <w:sz w:val="20"/>
-          <w:szCs w:val="20"/>
-        </w:rPr>
-        <w:t>seed</w:t>
-      </w:r>
-      <w:proofErr w:type="gramEnd"/>
-      <w:r>
-        <w:rPr>
-          <w:rFonts w:ascii="Consolas" w:hAnsi="Consolas" w:cs="Consolas"/>
-          <w:color w:val="000000"/>
-          <w:sz w:val="20"/>
-          <w:szCs w:val="20"/>
-        </w:rPr>
-        <w:t xml:space="preserve"> </w:t>
+      <w:r>
+        <w:rPr>
+          <w:rFonts w:ascii="Consolas" w:hAnsi="Consolas" w:cs="Consolas"/>
+          <w:color w:val="000000"/>
+          <w:sz w:val="20"/>
+          <w:szCs w:val="20"/>
+        </w:rPr>
+        <w:t xml:space="preserve">seed </w:t>
       </w:r>
       <w:r>
         <w:rPr>
@@ -1717,25 +1313,14 @@
           <w:szCs w:val="20"/>
         </w:rPr>
       </w:pPr>
-      <w:proofErr w:type="gramStart"/>
-      <w:r>
-        <w:rPr>
-          <w:rFonts w:ascii="Consolas" w:hAnsi="Consolas" w:cs="Consolas"/>
-          <w:color w:val="000000"/>
-          <w:sz w:val="20"/>
-          <w:szCs w:val="20"/>
-        </w:rPr>
-        <w:t>random</w:t>
-      </w:r>
-      <w:proofErr w:type="gramEnd"/>
-      <w:r>
-        <w:rPr>
-          <w:rFonts w:ascii="Consolas" w:hAnsi="Consolas" w:cs="Consolas"/>
-          <w:color w:val="000000"/>
-          <w:sz w:val="20"/>
-          <w:szCs w:val="20"/>
-        </w:rPr>
-        <w:t xml:space="preserve"> </w:t>
+      <w:r>
+        <w:rPr>
+          <w:rFonts w:ascii="Consolas" w:hAnsi="Consolas" w:cs="Consolas"/>
+          <w:color w:val="000000"/>
+          <w:sz w:val="20"/>
+          <w:szCs w:val="20"/>
+        </w:rPr>
+        <w:t xml:space="preserve">random </w:t>
       </w:r>
       <w:r>
         <w:rPr>
@@ -1760,49 +1345,25 @@
           <w:szCs w:val="20"/>
         </w:rPr>
       </w:pPr>
-      <w:proofErr w:type="spellStart"/>
-      <w:proofErr w:type="gramStart"/>
-      <w:r>
-        <w:rPr>
-          <w:rFonts w:ascii="Consolas" w:hAnsi="Consolas" w:cs="Consolas"/>
-          <w:color w:val="000000"/>
-          <w:sz w:val="20"/>
-          <w:szCs w:val="20"/>
-        </w:rPr>
-        <w:t>neuralNetworkClass</w:t>
-      </w:r>
-      <w:proofErr w:type="spellEnd"/>
-      <w:proofErr w:type="gramEnd"/>
-      <w:r>
-        <w:rPr>
-          <w:rFonts w:ascii="Consolas" w:hAnsi="Consolas" w:cs="Consolas"/>
-          <w:color w:val="000000"/>
-          <w:sz w:val="20"/>
-          <w:szCs w:val="20"/>
-        </w:rPr>
-        <w:t xml:space="preserve"> </w:t>
-      </w:r>
-      <w:r>
-        <w:rPr>
-          <w:rFonts w:ascii="Consolas" w:hAnsi="Consolas" w:cs="Consolas"/>
-          <w:color w:val="000000"/>
-          <w:sz w:val="20"/>
-          <w:szCs w:val="20"/>
-        </w:rPr>
-        <w:tab/>
-        <w:t xml:space="preserve">class </w:t>
-      </w:r>
-      <w:proofErr w:type="spellStart"/>
-      <w:r>
-        <w:rPr>
-          <w:rFonts w:ascii="Consolas" w:hAnsi="Consolas" w:cs="Consolas"/>
-          <w:color w:val="000000"/>
-          <w:sz w:val="20"/>
-          <w:szCs w:val="20"/>
-        </w:rPr>
-        <w:t>coursework.ExampleEvolutionaryAlgorithm</w:t>
-      </w:r>
-      <w:proofErr w:type="spellEnd"/>
+      <w:r>
+        <w:rPr>
+          <w:rFonts w:ascii="Consolas" w:hAnsi="Consolas" w:cs="Consolas"/>
+          <w:color w:val="000000"/>
+          <w:sz w:val="20"/>
+          <w:szCs w:val="20"/>
+        </w:rPr>
+        <w:t xml:space="preserve">neuralNetworkClass </w:t>
+      </w:r>
+      <w:r>
+        <w:rPr>
+          <w:rFonts w:ascii="Consolas" w:hAnsi="Consolas" w:cs="Consolas"/>
+          <w:color w:val="000000"/>
+          <w:sz w:val="20"/>
+          <w:szCs w:val="20"/>
+        </w:rPr>
+        <w:tab/>
+        <w:t>class coursework.ExampleEvolutionaryAlgorithm</w:t>
+      </w:r>
     </w:p>
     <w:p>
       <w:pPr>
@@ -1914,19 +1475,11 @@
           <w:i/>
         </w:rPr>
       </w:pPr>
-      <w:proofErr w:type="gramStart"/>
       <w:r>
         <w:rPr>
           <w:i/>
         </w:rPr>
-        <w:t>Tournament(</w:t>
-      </w:r>
-      <w:proofErr w:type="gramEnd"/>
-      <w:r>
-        <w:rPr>
-          <w:i/>
-        </w:rPr>
-        <w:t>10) select with Uniform Crossover(2 children)</w:t>
+        <w:t>Tournament(10) select with Uniform Crossover(2 children)</w:t>
       </w:r>
     </w:p>
     <w:p>
@@ -1972,27 +1525,14 @@
           <w:szCs w:val="20"/>
         </w:rPr>
       </w:pPr>
-      <w:proofErr w:type="spellStart"/>
-      <w:proofErr w:type="gramStart"/>
-      <w:r>
-        <w:rPr>
-          <w:rFonts w:ascii="Consolas" w:hAnsi="Consolas" w:cs="Consolas"/>
-          <w:color w:val="000000"/>
-          <w:sz w:val="20"/>
-          <w:szCs w:val="20"/>
-        </w:rPr>
-        <w:t>numHidden</w:t>
-      </w:r>
-      <w:proofErr w:type="spellEnd"/>
-      <w:proofErr w:type="gramEnd"/>
-      <w:r>
-        <w:rPr>
-          <w:rFonts w:ascii="Consolas" w:hAnsi="Consolas" w:cs="Consolas"/>
-          <w:color w:val="000000"/>
-          <w:sz w:val="20"/>
-          <w:szCs w:val="20"/>
-        </w:rPr>
-        <w:t xml:space="preserve"> </w:t>
+      <w:r>
+        <w:rPr>
+          <w:rFonts w:ascii="Consolas" w:hAnsi="Consolas" w:cs="Consolas"/>
+          <w:color w:val="000000"/>
+          <w:sz w:val="20"/>
+          <w:szCs w:val="20"/>
+        </w:rPr>
+        <w:t xml:space="preserve">numHidden </w:t>
       </w:r>
       <w:r>
         <w:rPr>
@@ -2017,27 +1557,14 @@
           <w:szCs w:val="20"/>
         </w:rPr>
       </w:pPr>
-      <w:proofErr w:type="spellStart"/>
-      <w:proofErr w:type="gramStart"/>
-      <w:r>
-        <w:rPr>
-          <w:rFonts w:ascii="Consolas" w:hAnsi="Consolas" w:cs="Consolas"/>
-          <w:color w:val="000000"/>
-          <w:sz w:val="20"/>
-          <w:szCs w:val="20"/>
-        </w:rPr>
-        <w:t>numGenes</w:t>
-      </w:r>
-      <w:proofErr w:type="spellEnd"/>
-      <w:proofErr w:type="gramEnd"/>
-      <w:r>
-        <w:rPr>
-          <w:rFonts w:ascii="Consolas" w:hAnsi="Consolas" w:cs="Consolas"/>
-          <w:color w:val="000000"/>
-          <w:sz w:val="20"/>
-          <w:szCs w:val="20"/>
-        </w:rPr>
-        <w:t xml:space="preserve"> </w:t>
+      <w:r>
+        <w:rPr>
+          <w:rFonts w:ascii="Consolas" w:hAnsi="Consolas" w:cs="Consolas"/>
+          <w:color w:val="000000"/>
+          <w:sz w:val="20"/>
+          <w:szCs w:val="20"/>
+        </w:rPr>
+        <w:t xml:space="preserve">numGenes </w:t>
       </w:r>
       <w:r>
         <w:rPr>
@@ -2062,27 +1589,14 @@
           <w:szCs w:val="20"/>
         </w:rPr>
       </w:pPr>
-      <w:proofErr w:type="spellStart"/>
-      <w:proofErr w:type="gramStart"/>
-      <w:r>
-        <w:rPr>
-          <w:rFonts w:ascii="Consolas" w:hAnsi="Consolas" w:cs="Consolas"/>
-          <w:color w:val="000000"/>
-          <w:sz w:val="20"/>
-          <w:szCs w:val="20"/>
-        </w:rPr>
-        <w:t>minGene</w:t>
-      </w:r>
-      <w:proofErr w:type="spellEnd"/>
-      <w:proofErr w:type="gramEnd"/>
-      <w:r>
-        <w:rPr>
-          <w:rFonts w:ascii="Consolas" w:hAnsi="Consolas" w:cs="Consolas"/>
-          <w:color w:val="000000"/>
-          <w:sz w:val="20"/>
-          <w:szCs w:val="20"/>
-        </w:rPr>
-        <w:t xml:space="preserve"> </w:t>
+      <w:r>
+        <w:rPr>
+          <w:rFonts w:ascii="Consolas" w:hAnsi="Consolas" w:cs="Consolas"/>
+          <w:color w:val="000000"/>
+          <w:sz w:val="20"/>
+          <w:szCs w:val="20"/>
+        </w:rPr>
+        <w:t xml:space="preserve">minGene </w:t>
       </w:r>
       <w:r>
         <w:rPr>
@@ -2107,27 +1621,14 @@
           <w:szCs w:val="20"/>
         </w:rPr>
       </w:pPr>
-      <w:proofErr w:type="spellStart"/>
-      <w:proofErr w:type="gramStart"/>
-      <w:r>
-        <w:rPr>
-          <w:rFonts w:ascii="Consolas" w:hAnsi="Consolas" w:cs="Consolas"/>
-          <w:color w:val="000000"/>
-          <w:sz w:val="20"/>
-          <w:szCs w:val="20"/>
-        </w:rPr>
-        <w:t>maxGene</w:t>
-      </w:r>
-      <w:proofErr w:type="spellEnd"/>
-      <w:proofErr w:type="gramEnd"/>
-      <w:r>
-        <w:rPr>
-          <w:rFonts w:ascii="Consolas" w:hAnsi="Consolas" w:cs="Consolas"/>
-          <w:color w:val="000000"/>
-          <w:sz w:val="20"/>
-          <w:szCs w:val="20"/>
-        </w:rPr>
-        <w:t xml:space="preserve"> </w:t>
+      <w:r>
+        <w:rPr>
+          <w:rFonts w:ascii="Consolas" w:hAnsi="Consolas" w:cs="Consolas"/>
+          <w:color w:val="000000"/>
+          <w:sz w:val="20"/>
+          <w:szCs w:val="20"/>
+        </w:rPr>
+        <w:t xml:space="preserve">maxGene </w:t>
       </w:r>
       <w:r>
         <w:rPr>
@@ -2152,27 +1653,14 @@
           <w:szCs w:val="20"/>
         </w:rPr>
       </w:pPr>
-      <w:proofErr w:type="spellStart"/>
-      <w:proofErr w:type="gramStart"/>
-      <w:r>
-        <w:rPr>
-          <w:rFonts w:ascii="Consolas" w:hAnsi="Consolas" w:cs="Consolas"/>
-          <w:color w:val="000000"/>
-          <w:sz w:val="20"/>
-          <w:szCs w:val="20"/>
-        </w:rPr>
-        <w:t>popSize</w:t>
-      </w:r>
-      <w:proofErr w:type="spellEnd"/>
-      <w:proofErr w:type="gramEnd"/>
-      <w:r>
-        <w:rPr>
-          <w:rFonts w:ascii="Consolas" w:hAnsi="Consolas" w:cs="Consolas"/>
-          <w:color w:val="000000"/>
-          <w:sz w:val="20"/>
-          <w:szCs w:val="20"/>
-        </w:rPr>
-        <w:t xml:space="preserve"> </w:t>
+      <w:r>
+        <w:rPr>
+          <w:rFonts w:ascii="Consolas" w:hAnsi="Consolas" w:cs="Consolas"/>
+          <w:color w:val="000000"/>
+          <w:sz w:val="20"/>
+          <w:szCs w:val="20"/>
+        </w:rPr>
+        <w:t xml:space="preserve">popSize </w:t>
       </w:r>
       <w:r>
         <w:rPr>
@@ -2197,27 +1685,14 @@
           <w:szCs w:val="20"/>
         </w:rPr>
       </w:pPr>
-      <w:proofErr w:type="spellStart"/>
-      <w:proofErr w:type="gramStart"/>
-      <w:r>
-        <w:rPr>
-          <w:rFonts w:ascii="Consolas" w:hAnsi="Consolas" w:cs="Consolas"/>
-          <w:color w:val="000000"/>
-          <w:sz w:val="20"/>
-          <w:szCs w:val="20"/>
-        </w:rPr>
-        <w:t>maxEvaluations</w:t>
-      </w:r>
-      <w:proofErr w:type="spellEnd"/>
-      <w:proofErr w:type="gramEnd"/>
-      <w:r>
-        <w:rPr>
-          <w:rFonts w:ascii="Consolas" w:hAnsi="Consolas" w:cs="Consolas"/>
-          <w:color w:val="000000"/>
-          <w:sz w:val="20"/>
-          <w:szCs w:val="20"/>
-        </w:rPr>
-        <w:t xml:space="preserve"> </w:t>
+      <w:r>
+        <w:rPr>
+          <w:rFonts w:ascii="Consolas" w:hAnsi="Consolas" w:cs="Consolas"/>
+          <w:color w:val="000000"/>
+          <w:sz w:val="20"/>
+          <w:szCs w:val="20"/>
+        </w:rPr>
+        <w:t xml:space="preserve">maxEvaluations </w:t>
       </w:r>
       <w:r>
         <w:rPr>
@@ -2242,27 +1717,14 @@
           <w:szCs w:val="20"/>
         </w:rPr>
       </w:pPr>
-      <w:proofErr w:type="spellStart"/>
-      <w:proofErr w:type="gramStart"/>
-      <w:r>
-        <w:rPr>
-          <w:rFonts w:ascii="Consolas" w:hAnsi="Consolas" w:cs="Consolas"/>
-          <w:color w:val="000000"/>
-          <w:sz w:val="20"/>
-          <w:szCs w:val="20"/>
-        </w:rPr>
-        <w:t>mutateRate</w:t>
-      </w:r>
-      <w:proofErr w:type="spellEnd"/>
-      <w:proofErr w:type="gramEnd"/>
-      <w:r>
-        <w:rPr>
-          <w:rFonts w:ascii="Consolas" w:hAnsi="Consolas" w:cs="Consolas"/>
-          <w:color w:val="000000"/>
-          <w:sz w:val="20"/>
-          <w:szCs w:val="20"/>
-        </w:rPr>
-        <w:t xml:space="preserve"> </w:t>
+      <w:r>
+        <w:rPr>
+          <w:rFonts w:ascii="Consolas" w:hAnsi="Consolas" w:cs="Consolas"/>
+          <w:color w:val="000000"/>
+          <w:sz w:val="20"/>
+          <w:szCs w:val="20"/>
+        </w:rPr>
+        <w:t xml:space="preserve">mutateRate </w:t>
       </w:r>
       <w:r>
         <w:rPr>
@@ -2287,27 +1749,14 @@
           <w:szCs w:val="20"/>
         </w:rPr>
       </w:pPr>
-      <w:proofErr w:type="spellStart"/>
-      <w:proofErr w:type="gramStart"/>
-      <w:r>
-        <w:rPr>
-          <w:rFonts w:ascii="Consolas" w:hAnsi="Consolas" w:cs="Consolas"/>
-          <w:color w:val="000000"/>
-          <w:sz w:val="20"/>
-          <w:szCs w:val="20"/>
-        </w:rPr>
-        <w:t>mutateChange</w:t>
-      </w:r>
-      <w:proofErr w:type="spellEnd"/>
-      <w:proofErr w:type="gramEnd"/>
-      <w:r>
-        <w:rPr>
-          <w:rFonts w:ascii="Consolas" w:hAnsi="Consolas" w:cs="Consolas"/>
-          <w:color w:val="000000"/>
-          <w:sz w:val="20"/>
-          <w:szCs w:val="20"/>
-        </w:rPr>
-        <w:t xml:space="preserve"> </w:t>
+      <w:r>
+        <w:rPr>
+          <w:rFonts w:ascii="Consolas" w:hAnsi="Consolas" w:cs="Consolas"/>
+          <w:color w:val="000000"/>
+          <w:sz w:val="20"/>
+          <w:szCs w:val="20"/>
+        </w:rPr>
+        <w:t xml:space="preserve">mutateChange </w:t>
       </w:r>
       <w:r>
         <w:rPr>
@@ -2332,25 +1781,14 @@
           <w:szCs w:val="20"/>
         </w:rPr>
       </w:pPr>
-      <w:proofErr w:type="gramStart"/>
-      <w:r>
-        <w:rPr>
-          <w:rFonts w:ascii="Consolas" w:hAnsi="Consolas" w:cs="Consolas"/>
-          <w:color w:val="000000"/>
-          <w:sz w:val="20"/>
-          <w:szCs w:val="20"/>
-        </w:rPr>
-        <w:t>seed</w:t>
-      </w:r>
-      <w:proofErr w:type="gramEnd"/>
-      <w:r>
-        <w:rPr>
-          <w:rFonts w:ascii="Consolas" w:hAnsi="Consolas" w:cs="Consolas"/>
-          <w:color w:val="000000"/>
-          <w:sz w:val="20"/>
-          <w:szCs w:val="20"/>
-        </w:rPr>
-        <w:t xml:space="preserve"> </w:t>
+      <w:r>
+        <w:rPr>
+          <w:rFonts w:ascii="Consolas" w:hAnsi="Consolas" w:cs="Consolas"/>
+          <w:color w:val="000000"/>
+          <w:sz w:val="20"/>
+          <w:szCs w:val="20"/>
+        </w:rPr>
+        <w:t xml:space="preserve">seed </w:t>
       </w:r>
       <w:r>
         <w:rPr>
@@ -2375,25 +1813,14 @@
           <w:szCs w:val="20"/>
         </w:rPr>
       </w:pPr>
-      <w:proofErr w:type="gramStart"/>
-      <w:r>
-        <w:rPr>
-          <w:rFonts w:ascii="Consolas" w:hAnsi="Consolas" w:cs="Consolas"/>
-          <w:color w:val="000000"/>
-          <w:sz w:val="20"/>
-          <w:szCs w:val="20"/>
-        </w:rPr>
-        <w:t>random</w:t>
-      </w:r>
-      <w:proofErr w:type="gramEnd"/>
-      <w:r>
-        <w:rPr>
-          <w:rFonts w:ascii="Consolas" w:hAnsi="Consolas" w:cs="Consolas"/>
-          <w:color w:val="000000"/>
-          <w:sz w:val="20"/>
-          <w:szCs w:val="20"/>
-        </w:rPr>
-        <w:t xml:space="preserve"> </w:t>
+      <w:r>
+        <w:rPr>
+          <w:rFonts w:ascii="Consolas" w:hAnsi="Consolas" w:cs="Consolas"/>
+          <w:color w:val="000000"/>
+          <w:sz w:val="20"/>
+          <w:szCs w:val="20"/>
+        </w:rPr>
+        <w:t xml:space="preserve">random </w:t>
       </w:r>
       <w:r>
         <w:rPr>
@@ -2418,49 +1845,25 @@
           <w:szCs w:val="20"/>
         </w:rPr>
       </w:pPr>
-      <w:proofErr w:type="spellStart"/>
-      <w:proofErr w:type="gramStart"/>
-      <w:r>
-        <w:rPr>
-          <w:rFonts w:ascii="Consolas" w:hAnsi="Consolas" w:cs="Consolas"/>
-          <w:color w:val="000000"/>
-          <w:sz w:val="20"/>
-          <w:szCs w:val="20"/>
-        </w:rPr>
-        <w:t>neuralNetworkClass</w:t>
-      </w:r>
-      <w:proofErr w:type="spellEnd"/>
-      <w:proofErr w:type="gramEnd"/>
-      <w:r>
-        <w:rPr>
-          <w:rFonts w:ascii="Consolas" w:hAnsi="Consolas" w:cs="Consolas"/>
-          <w:color w:val="000000"/>
-          <w:sz w:val="20"/>
-          <w:szCs w:val="20"/>
-        </w:rPr>
-        <w:t xml:space="preserve"> </w:t>
-      </w:r>
-      <w:r>
-        <w:rPr>
-          <w:rFonts w:ascii="Consolas" w:hAnsi="Consolas" w:cs="Consolas"/>
-          <w:color w:val="000000"/>
-          <w:sz w:val="20"/>
-          <w:szCs w:val="20"/>
-        </w:rPr>
-        <w:tab/>
-        <w:t xml:space="preserve">class </w:t>
-      </w:r>
-      <w:proofErr w:type="spellStart"/>
-      <w:r>
-        <w:rPr>
-          <w:rFonts w:ascii="Consolas" w:hAnsi="Consolas" w:cs="Consolas"/>
-          <w:color w:val="000000"/>
-          <w:sz w:val="20"/>
-          <w:szCs w:val="20"/>
-        </w:rPr>
-        <w:t>coursework.ExampleEvolutionaryAlgorithm</w:t>
-      </w:r>
-      <w:proofErr w:type="spellEnd"/>
+      <w:r>
+        <w:rPr>
+          <w:rFonts w:ascii="Consolas" w:hAnsi="Consolas" w:cs="Consolas"/>
+          <w:color w:val="000000"/>
+          <w:sz w:val="20"/>
+          <w:szCs w:val="20"/>
+        </w:rPr>
+        <w:t xml:space="preserve">neuralNetworkClass </w:t>
+      </w:r>
+      <w:r>
+        <w:rPr>
+          <w:rFonts w:ascii="Consolas" w:hAnsi="Consolas" w:cs="Consolas"/>
+          <w:color w:val="000000"/>
+          <w:sz w:val="20"/>
+          <w:szCs w:val="20"/>
+        </w:rPr>
+        <w:tab/>
+        <w:t>class coursework.ExampleEvolutionaryAlgorithm</w:t>
+      </w:r>
     </w:p>
     <w:p>
       <w:pPr>
@@ -2520,19 +1923,11 @@
           <w:i/>
         </w:rPr>
       </w:pPr>
-      <w:proofErr w:type="gramStart"/>
       <w:r>
         <w:rPr>
           <w:i/>
         </w:rPr>
-        <w:t>Tournament(</w:t>
-      </w:r>
-      <w:proofErr w:type="gramEnd"/>
-      <w:r>
-        <w:rPr>
-          <w:i/>
-        </w:rPr>
-        <w:t>10) select with Uniform Crossover(2 children)</w:t>
+        <w:t>Tournament(10) select with Uniform Crossover(2 children)</w:t>
       </w:r>
     </w:p>
     <w:p>
@@ -2619,19 +2014,495 @@
           <w:szCs w:val="20"/>
         </w:rPr>
       </w:pPr>
-      <w:proofErr w:type="spellStart"/>
-      <w:proofErr w:type="gramStart"/>
-      <w:r>
-        <w:rPr>
-          <w:rFonts w:ascii="Courier New" w:hAnsi="Courier New" w:cs="Courier New"/>
-          <w:color w:val="000000"/>
-          <w:sz w:val="20"/>
-          <w:szCs w:val="20"/>
-        </w:rPr>
-        <w:t>numHidden</w:t>
-      </w:r>
-      <w:proofErr w:type="spellEnd"/>
-      <w:proofErr w:type="gramEnd"/>
+      <w:r>
+        <w:rPr>
+          <w:rFonts w:ascii="Courier New" w:hAnsi="Courier New" w:cs="Courier New"/>
+          <w:color w:val="000000"/>
+          <w:sz w:val="20"/>
+          <w:szCs w:val="20"/>
+        </w:rPr>
+        <w:t xml:space="preserve">numHidden </w:t>
+      </w:r>
+      <w:r>
+        <w:rPr>
+          <w:rFonts w:ascii="Courier New" w:hAnsi="Courier New" w:cs="Courier New"/>
+          <w:color w:val="000000"/>
+          <w:sz w:val="20"/>
+          <w:szCs w:val="20"/>
+        </w:rPr>
+        <w:tab/>
+        <w:t>2</w:t>
+      </w:r>
+    </w:p>
+    <w:p>
+      <w:pPr>
+        <w:autoSpaceDE w:val="0"/>
+        <w:autoSpaceDN w:val="0"/>
+        <w:adjustRightInd w:val="0"/>
+        <w:spacing w:after="0" w:line="240" w:lineRule="auto"/>
+        <w:rPr>
+          <w:rFonts w:ascii="Courier New" w:hAnsi="Courier New" w:cs="Courier New"/>
+          <w:sz w:val="20"/>
+          <w:szCs w:val="20"/>
+        </w:rPr>
+      </w:pPr>
+      <w:r>
+        <w:rPr>
+          <w:rFonts w:ascii="Courier New" w:hAnsi="Courier New" w:cs="Courier New"/>
+          <w:color w:val="000000"/>
+          <w:sz w:val="20"/>
+          <w:szCs w:val="20"/>
+        </w:rPr>
+        <w:t xml:space="preserve">numGenes </w:t>
+      </w:r>
+      <w:r>
+        <w:rPr>
+          <w:rFonts w:ascii="Courier New" w:hAnsi="Courier New" w:cs="Courier New"/>
+          <w:color w:val="000000"/>
+          <w:sz w:val="20"/>
+          <w:szCs w:val="20"/>
+        </w:rPr>
+        <w:tab/>
+        <w:t>21</w:t>
+      </w:r>
+    </w:p>
+    <w:p>
+      <w:pPr>
+        <w:autoSpaceDE w:val="0"/>
+        <w:autoSpaceDN w:val="0"/>
+        <w:adjustRightInd w:val="0"/>
+        <w:spacing w:after="0" w:line="240" w:lineRule="auto"/>
+        <w:rPr>
+          <w:rFonts w:ascii="Courier New" w:hAnsi="Courier New" w:cs="Courier New"/>
+          <w:sz w:val="20"/>
+          <w:szCs w:val="20"/>
+        </w:rPr>
+      </w:pPr>
+      <w:r>
+        <w:rPr>
+          <w:rFonts w:ascii="Courier New" w:hAnsi="Courier New" w:cs="Courier New"/>
+          <w:color w:val="000000"/>
+          <w:sz w:val="20"/>
+          <w:szCs w:val="20"/>
+        </w:rPr>
+        <w:t xml:space="preserve">minGene </w:t>
+      </w:r>
+      <w:r>
+        <w:rPr>
+          <w:rFonts w:ascii="Courier New" w:hAnsi="Courier New" w:cs="Courier New"/>
+          <w:color w:val="000000"/>
+          <w:sz w:val="20"/>
+          <w:szCs w:val="20"/>
+        </w:rPr>
+        <w:tab/>
+        <w:t>-3.0</w:t>
+      </w:r>
+    </w:p>
+    <w:p>
+      <w:pPr>
+        <w:autoSpaceDE w:val="0"/>
+        <w:autoSpaceDN w:val="0"/>
+        <w:adjustRightInd w:val="0"/>
+        <w:spacing w:after="0" w:line="240" w:lineRule="auto"/>
+        <w:rPr>
+          <w:rFonts w:ascii="Courier New" w:hAnsi="Courier New" w:cs="Courier New"/>
+          <w:sz w:val="20"/>
+          <w:szCs w:val="20"/>
+        </w:rPr>
+      </w:pPr>
+      <w:r>
+        <w:rPr>
+          <w:rFonts w:ascii="Courier New" w:hAnsi="Courier New" w:cs="Courier New"/>
+          <w:color w:val="000000"/>
+          <w:sz w:val="20"/>
+          <w:szCs w:val="20"/>
+        </w:rPr>
+        <w:t xml:space="preserve">maxGene </w:t>
+      </w:r>
+      <w:r>
+        <w:rPr>
+          <w:rFonts w:ascii="Courier New" w:hAnsi="Courier New" w:cs="Courier New"/>
+          <w:color w:val="000000"/>
+          <w:sz w:val="20"/>
+          <w:szCs w:val="20"/>
+        </w:rPr>
+        <w:tab/>
+        <w:t>3.0</w:t>
+      </w:r>
+    </w:p>
+    <w:p>
+      <w:pPr>
+        <w:autoSpaceDE w:val="0"/>
+        <w:autoSpaceDN w:val="0"/>
+        <w:adjustRightInd w:val="0"/>
+        <w:spacing w:after="0" w:line="240" w:lineRule="auto"/>
+        <w:rPr>
+          <w:rFonts w:ascii="Courier New" w:hAnsi="Courier New" w:cs="Courier New"/>
+          <w:sz w:val="20"/>
+          <w:szCs w:val="20"/>
+        </w:rPr>
+      </w:pPr>
+      <w:r>
+        <w:rPr>
+          <w:rFonts w:ascii="Courier New" w:hAnsi="Courier New" w:cs="Courier New"/>
+          <w:color w:val="000000"/>
+          <w:sz w:val="20"/>
+          <w:szCs w:val="20"/>
+        </w:rPr>
+        <w:t xml:space="preserve">popSize </w:t>
+      </w:r>
+      <w:r>
+        <w:rPr>
+          <w:rFonts w:ascii="Courier New" w:hAnsi="Courier New" w:cs="Courier New"/>
+          <w:color w:val="000000"/>
+          <w:sz w:val="20"/>
+          <w:szCs w:val="20"/>
+        </w:rPr>
+        <w:tab/>
+        <w:t>200</w:t>
+      </w:r>
+    </w:p>
+    <w:p>
+      <w:pPr>
+        <w:autoSpaceDE w:val="0"/>
+        <w:autoSpaceDN w:val="0"/>
+        <w:adjustRightInd w:val="0"/>
+        <w:spacing w:after="0" w:line="240" w:lineRule="auto"/>
+        <w:rPr>
+          <w:rFonts w:ascii="Courier New" w:hAnsi="Courier New" w:cs="Courier New"/>
+          <w:sz w:val="20"/>
+          <w:szCs w:val="20"/>
+        </w:rPr>
+      </w:pPr>
+      <w:r>
+        <w:rPr>
+          <w:rFonts w:ascii="Courier New" w:hAnsi="Courier New" w:cs="Courier New"/>
+          <w:color w:val="000000"/>
+          <w:sz w:val="20"/>
+          <w:szCs w:val="20"/>
+        </w:rPr>
+        <w:t xml:space="preserve">maxEvaluations </w:t>
+      </w:r>
+      <w:r>
+        <w:rPr>
+          <w:rFonts w:ascii="Courier New" w:hAnsi="Courier New" w:cs="Courier New"/>
+          <w:color w:val="000000"/>
+          <w:sz w:val="20"/>
+          <w:szCs w:val="20"/>
+        </w:rPr>
+        <w:tab/>
+        <w:t>20000</w:t>
+      </w:r>
+    </w:p>
+    <w:p>
+      <w:pPr>
+        <w:autoSpaceDE w:val="0"/>
+        <w:autoSpaceDN w:val="0"/>
+        <w:adjustRightInd w:val="0"/>
+        <w:spacing w:after="0" w:line="240" w:lineRule="auto"/>
+        <w:rPr>
+          <w:rFonts w:ascii="Courier New" w:hAnsi="Courier New" w:cs="Courier New"/>
+          <w:sz w:val="20"/>
+          <w:szCs w:val="20"/>
+        </w:rPr>
+      </w:pPr>
+      <w:r>
+        <w:rPr>
+          <w:rFonts w:ascii="Courier New" w:hAnsi="Courier New" w:cs="Courier New"/>
+          <w:color w:val="000000"/>
+          <w:sz w:val="20"/>
+          <w:szCs w:val="20"/>
+        </w:rPr>
+        <w:t xml:space="preserve">mutateRate </w:t>
+      </w:r>
+      <w:r>
+        <w:rPr>
+          <w:rFonts w:ascii="Courier New" w:hAnsi="Courier New" w:cs="Courier New"/>
+          <w:color w:val="000000"/>
+          <w:sz w:val="20"/>
+          <w:szCs w:val="20"/>
+        </w:rPr>
+        <w:tab/>
+        <w:t>0.01</w:t>
+      </w:r>
+    </w:p>
+    <w:p>
+      <w:pPr>
+        <w:autoSpaceDE w:val="0"/>
+        <w:autoSpaceDN w:val="0"/>
+        <w:adjustRightInd w:val="0"/>
+        <w:spacing w:after="0" w:line="240" w:lineRule="auto"/>
+        <w:rPr>
+          <w:rFonts w:ascii="Courier New" w:hAnsi="Courier New" w:cs="Courier New"/>
+          <w:sz w:val="20"/>
+          <w:szCs w:val="20"/>
+        </w:rPr>
+      </w:pPr>
+      <w:r>
+        <w:rPr>
+          <w:rFonts w:ascii="Courier New" w:hAnsi="Courier New" w:cs="Courier New"/>
+          <w:color w:val="000000"/>
+          <w:sz w:val="20"/>
+          <w:szCs w:val="20"/>
+        </w:rPr>
+        <w:t xml:space="preserve">mutateChange </w:t>
+      </w:r>
+      <w:r>
+        <w:rPr>
+          <w:rFonts w:ascii="Courier New" w:hAnsi="Courier New" w:cs="Courier New"/>
+          <w:color w:val="000000"/>
+          <w:sz w:val="20"/>
+          <w:szCs w:val="20"/>
+        </w:rPr>
+        <w:tab/>
+        <w:t>0.05</w:t>
+      </w:r>
+    </w:p>
+    <w:p>
+      <w:pPr>
+        <w:autoSpaceDE w:val="0"/>
+        <w:autoSpaceDN w:val="0"/>
+        <w:adjustRightInd w:val="0"/>
+        <w:spacing w:after="0" w:line="240" w:lineRule="auto"/>
+        <w:rPr>
+          <w:rFonts w:ascii="Courier New" w:hAnsi="Courier New" w:cs="Courier New"/>
+          <w:sz w:val="20"/>
+          <w:szCs w:val="20"/>
+        </w:rPr>
+      </w:pPr>
+      <w:r>
+        <w:rPr>
+          <w:rFonts w:ascii="Courier New" w:hAnsi="Courier New" w:cs="Courier New"/>
+          <w:color w:val="000000"/>
+          <w:sz w:val="20"/>
+          <w:szCs w:val="20"/>
+        </w:rPr>
+        <w:t xml:space="preserve">seed </w:t>
+      </w:r>
+      <w:r>
+        <w:rPr>
+          <w:rFonts w:ascii="Courier New" w:hAnsi="Courier New" w:cs="Courier New"/>
+          <w:color w:val="000000"/>
+          <w:sz w:val="20"/>
+          <w:szCs w:val="20"/>
+        </w:rPr>
+        <w:tab/>
+        <w:t>1552912154050</w:t>
+      </w:r>
+    </w:p>
+    <w:p>
+      <w:pPr>
+        <w:autoSpaceDE w:val="0"/>
+        <w:autoSpaceDN w:val="0"/>
+        <w:adjustRightInd w:val="0"/>
+        <w:spacing w:after="0" w:line="240" w:lineRule="auto"/>
+        <w:rPr>
+          <w:rFonts w:ascii="Courier New" w:hAnsi="Courier New" w:cs="Courier New"/>
+          <w:sz w:val="20"/>
+          <w:szCs w:val="20"/>
+        </w:rPr>
+      </w:pPr>
+      <w:r>
+        <w:rPr>
+          <w:rFonts w:ascii="Courier New" w:hAnsi="Courier New" w:cs="Courier New"/>
+          <w:color w:val="000000"/>
+          <w:sz w:val="20"/>
+          <w:szCs w:val="20"/>
+        </w:rPr>
+        <w:t xml:space="preserve">random </w:t>
+      </w:r>
+      <w:r>
+        <w:rPr>
+          <w:rFonts w:ascii="Courier New" w:hAnsi="Courier New" w:cs="Courier New"/>
+          <w:color w:val="000000"/>
+          <w:sz w:val="20"/>
+          <w:szCs w:val="20"/>
+        </w:rPr>
+        <w:tab/>
+        <w:t>java.util.Random@7eda2dbb</w:t>
+      </w:r>
+    </w:p>
+    <w:p>
+      <w:pPr>
+        <w:autoSpaceDE w:val="0"/>
+        <w:autoSpaceDN w:val="0"/>
+        <w:adjustRightInd w:val="0"/>
+        <w:spacing w:after="0" w:line="240" w:lineRule="auto"/>
+        <w:rPr>
+          <w:rFonts w:ascii="Courier New" w:hAnsi="Courier New" w:cs="Courier New"/>
+          <w:sz w:val="20"/>
+          <w:szCs w:val="20"/>
+        </w:rPr>
+      </w:pPr>
+      <w:r>
+        <w:rPr>
+          <w:rFonts w:ascii="Courier New" w:hAnsi="Courier New" w:cs="Courier New"/>
+          <w:color w:val="000000"/>
+          <w:sz w:val="20"/>
+          <w:szCs w:val="20"/>
+        </w:rPr>
+        <w:t xml:space="preserve">neuralNetworkClass </w:t>
+      </w:r>
+      <w:r>
+        <w:rPr>
+          <w:rFonts w:ascii="Courier New" w:hAnsi="Courier New" w:cs="Courier New"/>
+          <w:color w:val="000000"/>
+          <w:sz w:val="20"/>
+          <w:szCs w:val="20"/>
+        </w:rPr>
+        <w:tab/>
+        <w:t>class coursework.OwnEvolutionaryAlgorithm</w:t>
+      </w:r>
+    </w:p>
+    <w:p>
+      <w:pPr>
+        <w:autoSpaceDE w:val="0"/>
+        <w:autoSpaceDN w:val="0"/>
+        <w:adjustRightInd w:val="0"/>
+        <w:spacing w:after="0" w:line="240" w:lineRule="auto"/>
+        <w:rPr>
+          <w:rFonts w:ascii="Courier New" w:hAnsi="Courier New" w:cs="Courier New"/>
+          <w:sz w:val="20"/>
+          <w:szCs w:val="20"/>
+        </w:rPr>
+      </w:pPr>
+      <w:r>
+        <w:rPr>
+          <w:rFonts w:ascii="Courier New" w:hAnsi="Courier New" w:cs="Courier New"/>
+          <w:color w:val="000000"/>
+          <w:sz w:val="20"/>
+          <w:szCs w:val="20"/>
+        </w:rPr>
+        <w:t>Training Set Training</w:t>
+      </w:r>
+    </w:p>
+    <w:p>
+      <w:pPr>
+        <w:autoSpaceDE w:val="0"/>
+        <w:autoSpaceDN w:val="0"/>
+        <w:adjustRightInd w:val="0"/>
+        <w:spacing w:after="0" w:line="240" w:lineRule="auto"/>
+        <w:rPr>
+          <w:rFonts w:ascii="Courier New" w:hAnsi="Courier New" w:cs="Courier New"/>
+          <w:sz w:val="20"/>
+          <w:szCs w:val="20"/>
+        </w:rPr>
+      </w:pPr>
+      <w:r>
+        <w:rPr>
+          <w:rFonts w:ascii="Courier New" w:hAnsi="Courier New" w:cs="Courier New"/>
+          <w:color w:val="000000"/>
+          <w:sz w:val="20"/>
+          <w:szCs w:val="20"/>
+        </w:rPr>
+        <w:t>Fitness 0.07009206083495512</w:t>
+      </w:r>
+    </w:p>
+    <w:p>
+      <w:pPr>
+        <w:autoSpaceDE w:val="0"/>
+        <w:autoSpaceDN w:val="0"/>
+        <w:adjustRightInd w:val="0"/>
+        <w:spacing w:after="0" w:line="240" w:lineRule="auto"/>
+        <w:rPr>
+          <w:rFonts w:ascii="Courier New" w:hAnsi="Courier New" w:cs="Courier New"/>
+          <w:sz w:val="20"/>
+          <w:szCs w:val="20"/>
+        </w:rPr>
+      </w:pPr>
+      <w:r>
+        <w:rPr>
+          <w:rFonts w:ascii="Courier New" w:hAnsi="Courier New" w:cs="Courier New"/>
+          <w:color w:val="000000"/>
+          <w:sz w:val="20"/>
+          <w:szCs w:val="20"/>
+        </w:rPr>
+        <w:t>0.07009206083495512</w:t>
+      </w:r>
+      <w:r>
+        <w:rPr>
+          <w:rFonts w:ascii="Courier New" w:hAnsi="Courier New" w:cs="Courier New"/>
+          <w:color w:val="000000"/>
+          <w:sz w:val="20"/>
+          <w:szCs w:val="20"/>
+        </w:rPr>
+        <w:tab/>
+      </w:r>
+    </w:p>
+    <w:p>
+      <w:pPr>
+        <w:rPr>
+          <w:rFonts w:ascii="Courier New" w:hAnsi="Courier New" w:cs="Courier New"/>
+          <w:color w:val="000000"/>
+          <w:sz w:val="20"/>
+          <w:szCs w:val="20"/>
+        </w:rPr>
+      </w:pPr>
+      <w:r>
+        <w:rPr>
+          <w:rFonts w:ascii="Courier New" w:hAnsi="Courier New" w:cs="Courier New"/>
+          <w:color w:val="000000"/>
+          <w:sz w:val="20"/>
+          <w:szCs w:val="20"/>
+        </w:rPr>
+        <w:t>Fitness on Test 0.14321661339792563</w:t>
+      </w:r>
+    </w:p>
+    <w:p>
+      <w:pPr>
+        <w:rPr>
+          <w:rFonts w:ascii="Courier New" w:hAnsi="Courier New" w:cs="Courier New"/>
+          <w:color w:val="000000"/>
+          <w:sz w:val="20"/>
+          <w:szCs w:val="20"/>
+        </w:rPr>
+      </w:pPr>
+    </w:p>
+    <w:p>
+      <w:pPr>
+        <w:rPr>
+          <w:rFonts w:ascii="Courier New" w:hAnsi="Courier New" w:cs="Courier New"/>
+          <w:color w:val="000000"/>
+          <w:sz w:val="20"/>
+          <w:szCs w:val="20"/>
+        </w:rPr>
+      </w:pPr>
+      <w:r>
+        <w:rPr>
+          <w:rFonts w:ascii="Courier New" w:hAnsi="Courier New" w:cs="Courier New"/>
+          <w:color w:val="000000"/>
+          <w:sz w:val="20"/>
+          <w:szCs w:val="20"/>
+        </w:rPr>
+        <w:t>My own algorithm: get 50% of the good</w:t>
+      </w:r>
+      <w:r>
+        <w:rPr>
+          <w:rFonts w:ascii="Courier New" w:hAnsi="Courier New" w:cs="Courier New"/>
+          <w:color w:val="000000"/>
+          <w:sz w:val="20"/>
+          <w:szCs w:val="20"/>
+        </w:rPr>
+        <w:t xml:space="preserve"> chromosomes of the current population, produce children with them until we reach number of correct population, </w:t>
+      </w:r>
+      <w:r>
+        <w:rPr>
+          <w:rFonts w:ascii="Courier New" w:hAnsi="Courier New" w:cs="Courier New"/>
+          <w:color w:val="000000"/>
+          <w:sz w:val="20"/>
+          <w:szCs w:val="20"/>
+        </w:rPr>
+        <w:t>and replace</w:t>
+      </w:r>
+      <w:r>
+        <w:rPr>
+          <w:rFonts w:ascii="Courier New" w:hAnsi="Courier New" w:cs="Courier New"/>
+          <w:color w:val="000000"/>
+          <w:sz w:val="20"/>
+          <w:szCs w:val="20"/>
+        </w:rPr>
+        <w:t xml:space="preserve"> new population with old population</w:t>
+      </w:r>
       <w:r>
         <w:rPr>
           <w:rFonts w:ascii="Courier New" w:hAnsi="Courier New" w:cs="Courier New"/>
@@ -2641,9 +2512,82 @@
         </w:rPr>
         <w:t xml:space="preserve"> </w:t>
       </w:r>
-      <w:r>
-        <w:rPr>
-          <w:rFonts w:ascii="Courier New" w:hAnsi="Courier New" w:cs="Courier New"/>
+    </w:p>
+    <w:p>
+      <w:pPr>
+        <w:rPr>
+          <w:rFonts w:ascii="Courier New" w:hAnsi="Courier New" w:cs="Courier New"/>
+          <w:color w:val="000000"/>
+          <w:sz w:val="20"/>
+          <w:szCs w:val="20"/>
+        </w:rPr>
+      </w:pPr>
+    </w:p>
+    <w:p>
+      <w:pPr>
+        <w:rPr>
+          <w:rFonts w:ascii="Courier New" w:hAnsi="Courier New" w:cs="Courier New"/>
+          <w:color w:val="000000"/>
+          <w:sz w:val="20"/>
+          <w:szCs w:val="20"/>
+        </w:rPr>
+      </w:pPr>
+    </w:p>
+    <w:p>
+      <w:pPr>
+        <w:rPr>
+          <w:rFonts w:ascii="Courier New" w:hAnsi="Courier New" w:cs="Courier New"/>
+          <w:b/>
+          <w:color w:val="000000"/>
+          <w:sz w:val="20"/>
+          <w:szCs w:val="20"/>
+        </w:rPr>
+      </w:pPr>
+      <w:r>
+        <w:rPr>
+          <w:rFonts w:ascii="Courier New" w:hAnsi="Courier New" w:cs="Courier New"/>
+          <w:b/>
+          <w:color w:val="000000"/>
+          <w:sz w:val="20"/>
+          <w:szCs w:val="20"/>
+        </w:rPr>
+        <w:t>TEST 6</w:t>
+      </w:r>
+    </w:p>
+    <w:p>
+      <w:pPr>
+        <w:rPr>
+          <w:rFonts w:ascii="Courier New" w:hAnsi="Courier New" w:cs="Courier New"/>
+          <w:color w:val="000000"/>
+          <w:sz w:val="20"/>
+          <w:szCs w:val="20"/>
+        </w:rPr>
+      </w:pPr>
+    </w:p>
+    <w:p>
+      <w:pPr>
+        <w:autoSpaceDE w:val="0"/>
+        <w:autoSpaceDN w:val="0"/>
+        <w:adjustRightInd w:val="0"/>
+        <w:spacing w:after="0" w:line="240" w:lineRule="auto"/>
+        <w:rPr>
+          <w:rFonts w:ascii="Consolas" w:hAnsi="Consolas" w:cs="Consolas"/>
+          <w:sz w:val="20"/>
+          <w:szCs w:val="20"/>
+        </w:rPr>
+      </w:pPr>
+      <w:r>
+        <w:rPr>
+          <w:rFonts w:ascii="Consolas" w:hAnsi="Consolas" w:cs="Consolas"/>
+          <w:color w:val="000000"/>
+          <w:sz w:val="20"/>
+          <w:szCs w:val="20"/>
+        </w:rPr>
+        <w:t xml:space="preserve">numHidden </w:t>
+      </w:r>
+      <w:r>
+        <w:rPr>
+          <w:rFonts w:ascii="Consolas" w:hAnsi="Consolas" w:cs="Consolas"/>
           <w:color w:val="000000"/>
           <w:sz w:val="20"/>
           <w:szCs w:val="20"/>
@@ -2659,36 +2603,23 @@
         <w:adjustRightInd w:val="0"/>
         <w:spacing w:after="0" w:line="240" w:lineRule="auto"/>
         <w:rPr>
-          <w:rFonts w:ascii="Courier New" w:hAnsi="Courier New" w:cs="Courier New"/>
-          <w:sz w:val="20"/>
-          <w:szCs w:val="20"/>
-        </w:rPr>
-      </w:pPr>
-      <w:proofErr w:type="spellStart"/>
-      <w:proofErr w:type="gramStart"/>
-      <w:r>
-        <w:rPr>
-          <w:rFonts w:ascii="Courier New" w:hAnsi="Courier New" w:cs="Courier New"/>
-          <w:color w:val="000000"/>
-          <w:sz w:val="20"/>
-          <w:szCs w:val="20"/>
-        </w:rPr>
-        <w:t>numGenes</w:t>
-      </w:r>
-      <w:proofErr w:type="spellEnd"/>
-      <w:proofErr w:type="gramEnd"/>
-      <w:r>
-        <w:rPr>
-          <w:rFonts w:ascii="Courier New" w:hAnsi="Courier New" w:cs="Courier New"/>
-          <w:color w:val="000000"/>
-          <w:sz w:val="20"/>
-          <w:szCs w:val="20"/>
-        </w:rPr>
-        <w:t xml:space="preserve"> </w:t>
-      </w:r>
-      <w:r>
-        <w:rPr>
-          <w:rFonts w:ascii="Courier New" w:hAnsi="Courier New" w:cs="Courier New"/>
+          <w:rFonts w:ascii="Consolas" w:hAnsi="Consolas" w:cs="Consolas"/>
+          <w:sz w:val="20"/>
+          <w:szCs w:val="20"/>
+        </w:rPr>
+      </w:pPr>
+      <w:r>
+        <w:rPr>
+          <w:rFonts w:ascii="Consolas" w:hAnsi="Consolas" w:cs="Consolas"/>
+          <w:color w:val="000000"/>
+          <w:sz w:val="20"/>
+          <w:szCs w:val="20"/>
+        </w:rPr>
+        <w:t xml:space="preserve">numGenes </w:t>
+      </w:r>
+      <w:r>
+        <w:rPr>
+          <w:rFonts w:ascii="Consolas" w:hAnsi="Consolas" w:cs="Consolas"/>
           <w:color w:val="000000"/>
           <w:sz w:val="20"/>
           <w:szCs w:val="20"/>
@@ -2704,36 +2635,23 @@
         <w:adjustRightInd w:val="0"/>
         <w:spacing w:after="0" w:line="240" w:lineRule="auto"/>
         <w:rPr>
-          <w:rFonts w:ascii="Courier New" w:hAnsi="Courier New" w:cs="Courier New"/>
-          <w:sz w:val="20"/>
-          <w:szCs w:val="20"/>
-        </w:rPr>
-      </w:pPr>
-      <w:proofErr w:type="spellStart"/>
-      <w:proofErr w:type="gramStart"/>
-      <w:r>
-        <w:rPr>
-          <w:rFonts w:ascii="Courier New" w:hAnsi="Courier New" w:cs="Courier New"/>
-          <w:color w:val="000000"/>
-          <w:sz w:val="20"/>
-          <w:szCs w:val="20"/>
-        </w:rPr>
-        <w:t>minGene</w:t>
-      </w:r>
-      <w:proofErr w:type="spellEnd"/>
-      <w:proofErr w:type="gramEnd"/>
-      <w:r>
-        <w:rPr>
-          <w:rFonts w:ascii="Courier New" w:hAnsi="Courier New" w:cs="Courier New"/>
-          <w:color w:val="000000"/>
-          <w:sz w:val="20"/>
-          <w:szCs w:val="20"/>
-        </w:rPr>
-        <w:t xml:space="preserve"> </w:t>
-      </w:r>
-      <w:r>
-        <w:rPr>
-          <w:rFonts w:ascii="Courier New" w:hAnsi="Courier New" w:cs="Courier New"/>
+          <w:rFonts w:ascii="Consolas" w:hAnsi="Consolas" w:cs="Consolas"/>
+          <w:sz w:val="20"/>
+          <w:szCs w:val="20"/>
+        </w:rPr>
+      </w:pPr>
+      <w:r>
+        <w:rPr>
+          <w:rFonts w:ascii="Consolas" w:hAnsi="Consolas" w:cs="Consolas"/>
+          <w:color w:val="000000"/>
+          <w:sz w:val="20"/>
+          <w:szCs w:val="20"/>
+        </w:rPr>
+        <w:t xml:space="preserve">minGene </w:t>
+      </w:r>
+      <w:r>
+        <w:rPr>
+          <w:rFonts w:ascii="Consolas" w:hAnsi="Consolas" w:cs="Consolas"/>
           <w:color w:val="000000"/>
           <w:sz w:val="20"/>
           <w:szCs w:val="20"/>
@@ -2749,36 +2667,23 @@
         <w:adjustRightInd w:val="0"/>
         <w:spacing w:after="0" w:line="240" w:lineRule="auto"/>
         <w:rPr>
-          <w:rFonts w:ascii="Courier New" w:hAnsi="Courier New" w:cs="Courier New"/>
-          <w:sz w:val="20"/>
-          <w:szCs w:val="20"/>
-        </w:rPr>
-      </w:pPr>
-      <w:proofErr w:type="spellStart"/>
-      <w:proofErr w:type="gramStart"/>
-      <w:r>
-        <w:rPr>
-          <w:rFonts w:ascii="Courier New" w:hAnsi="Courier New" w:cs="Courier New"/>
-          <w:color w:val="000000"/>
-          <w:sz w:val="20"/>
-          <w:szCs w:val="20"/>
-        </w:rPr>
-        <w:t>maxGene</w:t>
-      </w:r>
-      <w:proofErr w:type="spellEnd"/>
-      <w:proofErr w:type="gramEnd"/>
-      <w:r>
-        <w:rPr>
-          <w:rFonts w:ascii="Courier New" w:hAnsi="Courier New" w:cs="Courier New"/>
-          <w:color w:val="000000"/>
-          <w:sz w:val="20"/>
-          <w:szCs w:val="20"/>
-        </w:rPr>
-        <w:t xml:space="preserve"> </w:t>
-      </w:r>
-      <w:r>
-        <w:rPr>
-          <w:rFonts w:ascii="Courier New" w:hAnsi="Courier New" w:cs="Courier New"/>
+          <w:rFonts w:ascii="Consolas" w:hAnsi="Consolas" w:cs="Consolas"/>
+          <w:sz w:val="20"/>
+          <w:szCs w:val="20"/>
+        </w:rPr>
+      </w:pPr>
+      <w:r>
+        <w:rPr>
+          <w:rFonts w:ascii="Consolas" w:hAnsi="Consolas" w:cs="Consolas"/>
+          <w:color w:val="000000"/>
+          <w:sz w:val="20"/>
+          <w:szCs w:val="20"/>
+        </w:rPr>
+        <w:t xml:space="preserve">maxGene </w:t>
+      </w:r>
+      <w:r>
+        <w:rPr>
+          <w:rFonts w:ascii="Consolas" w:hAnsi="Consolas" w:cs="Consolas"/>
           <w:color w:val="000000"/>
           <w:sz w:val="20"/>
           <w:szCs w:val="20"/>
@@ -2794,81 +2699,55 @@
         <w:adjustRightInd w:val="0"/>
         <w:spacing w:after="0" w:line="240" w:lineRule="auto"/>
         <w:rPr>
-          <w:rFonts w:ascii="Courier New" w:hAnsi="Courier New" w:cs="Courier New"/>
-          <w:sz w:val="20"/>
-          <w:szCs w:val="20"/>
-        </w:rPr>
-      </w:pPr>
-      <w:proofErr w:type="spellStart"/>
-      <w:proofErr w:type="gramStart"/>
-      <w:r>
-        <w:rPr>
-          <w:rFonts w:ascii="Courier New" w:hAnsi="Courier New" w:cs="Courier New"/>
-          <w:color w:val="000000"/>
-          <w:sz w:val="20"/>
-          <w:szCs w:val="20"/>
-        </w:rPr>
-        <w:t>popSize</w:t>
-      </w:r>
-      <w:proofErr w:type="spellEnd"/>
-      <w:proofErr w:type="gramEnd"/>
-      <w:r>
-        <w:rPr>
-          <w:rFonts w:ascii="Courier New" w:hAnsi="Courier New" w:cs="Courier New"/>
-          <w:color w:val="000000"/>
-          <w:sz w:val="20"/>
-          <w:szCs w:val="20"/>
-        </w:rPr>
-        <w:t xml:space="preserve"> </w:t>
-      </w:r>
-      <w:r>
-        <w:rPr>
-          <w:rFonts w:ascii="Courier New" w:hAnsi="Courier New" w:cs="Courier New"/>
-          <w:color w:val="000000"/>
-          <w:sz w:val="20"/>
-          <w:szCs w:val="20"/>
-        </w:rPr>
-        <w:tab/>
-        <w:t>200</w:t>
-      </w:r>
-    </w:p>
-    <w:p>
-      <w:pPr>
-        <w:autoSpaceDE w:val="0"/>
-        <w:autoSpaceDN w:val="0"/>
-        <w:adjustRightInd w:val="0"/>
-        <w:spacing w:after="0" w:line="240" w:lineRule="auto"/>
-        <w:rPr>
-          <w:rFonts w:ascii="Courier New" w:hAnsi="Courier New" w:cs="Courier New"/>
-          <w:sz w:val="20"/>
-          <w:szCs w:val="20"/>
-        </w:rPr>
-      </w:pPr>
-      <w:proofErr w:type="spellStart"/>
-      <w:proofErr w:type="gramStart"/>
-      <w:r>
-        <w:rPr>
-          <w:rFonts w:ascii="Courier New" w:hAnsi="Courier New" w:cs="Courier New"/>
-          <w:color w:val="000000"/>
-          <w:sz w:val="20"/>
-          <w:szCs w:val="20"/>
-        </w:rPr>
-        <w:t>maxEvaluations</w:t>
-      </w:r>
-      <w:proofErr w:type="spellEnd"/>
-      <w:proofErr w:type="gramEnd"/>
-      <w:r>
-        <w:rPr>
-          <w:rFonts w:ascii="Courier New" w:hAnsi="Courier New" w:cs="Courier New"/>
-          <w:color w:val="000000"/>
-          <w:sz w:val="20"/>
-          <w:szCs w:val="20"/>
-        </w:rPr>
-        <w:t xml:space="preserve"> </w:t>
-      </w:r>
-      <w:r>
-        <w:rPr>
-          <w:rFonts w:ascii="Courier New" w:hAnsi="Courier New" w:cs="Courier New"/>
+          <w:rFonts w:ascii="Consolas" w:hAnsi="Consolas" w:cs="Consolas"/>
+          <w:sz w:val="20"/>
+          <w:szCs w:val="20"/>
+        </w:rPr>
+      </w:pPr>
+      <w:r>
+        <w:rPr>
+          <w:rFonts w:ascii="Consolas" w:hAnsi="Consolas" w:cs="Consolas"/>
+          <w:color w:val="000000"/>
+          <w:sz w:val="20"/>
+          <w:szCs w:val="20"/>
+        </w:rPr>
+        <w:t xml:space="preserve">popSize </w:t>
+      </w:r>
+      <w:r>
+        <w:rPr>
+          <w:rFonts w:ascii="Consolas" w:hAnsi="Consolas" w:cs="Consolas"/>
+          <w:color w:val="000000"/>
+          <w:sz w:val="20"/>
+          <w:szCs w:val="20"/>
+        </w:rPr>
+        <w:tab/>
+        <w:t>40</w:t>
+      </w:r>
+    </w:p>
+    <w:p>
+      <w:pPr>
+        <w:autoSpaceDE w:val="0"/>
+        <w:autoSpaceDN w:val="0"/>
+        <w:adjustRightInd w:val="0"/>
+        <w:spacing w:after="0" w:line="240" w:lineRule="auto"/>
+        <w:rPr>
+          <w:rFonts w:ascii="Consolas" w:hAnsi="Consolas" w:cs="Consolas"/>
+          <w:sz w:val="20"/>
+          <w:szCs w:val="20"/>
+        </w:rPr>
+      </w:pPr>
+      <w:r>
+        <w:rPr>
+          <w:rFonts w:ascii="Consolas" w:hAnsi="Consolas" w:cs="Consolas"/>
+          <w:color w:val="000000"/>
+          <w:sz w:val="20"/>
+          <w:szCs w:val="20"/>
+        </w:rPr>
+        <w:t xml:space="preserve">maxEvaluations </w:t>
+      </w:r>
+      <w:r>
+        <w:rPr>
+          <w:rFonts w:ascii="Consolas" w:hAnsi="Consolas" w:cs="Consolas"/>
           <w:color w:val="000000"/>
           <w:sz w:val="20"/>
           <w:szCs w:val="20"/>
@@ -2884,36 +2763,23 @@
         <w:adjustRightInd w:val="0"/>
         <w:spacing w:after="0" w:line="240" w:lineRule="auto"/>
         <w:rPr>
-          <w:rFonts w:ascii="Courier New" w:hAnsi="Courier New" w:cs="Courier New"/>
-          <w:sz w:val="20"/>
-          <w:szCs w:val="20"/>
-        </w:rPr>
-      </w:pPr>
-      <w:proofErr w:type="spellStart"/>
-      <w:proofErr w:type="gramStart"/>
-      <w:r>
-        <w:rPr>
-          <w:rFonts w:ascii="Courier New" w:hAnsi="Courier New" w:cs="Courier New"/>
-          <w:color w:val="000000"/>
-          <w:sz w:val="20"/>
-          <w:szCs w:val="20"/>
-        </w:rPr>
-        <w:t>mutateRate</w:t>
-      </w:r>
-      <w:proofErr w:type="spellEnd"/>
-      <w:proofErr w:type="gramEnd"/>
-      <w:r>
-        <w:rPr>
-          <w:rFonts w:ascii="Courier New" w:hAnsi="Courier New" w:cs="Courier New"/>
-          <w:color w:val="000000"/>
-          <w:sz w:val="20"/>
-          <w:szCs w:val="20"/>
-        </w:rPr>
-        <w:t xml:space="preserve"> </w:t>
-      </w:r>
-      <w:r>
-        <w:rPr>
-          <w:rFonts w:ascii="Courier New" w:hAnsi="Courier New" w:cs="Courier New"/>
+          <w:rFonts w:ascii="Consolas" w:hAnsi="Consolas" w:cs="Consolas"/>
+          <w:sz w:val="20"/>
+          <w:szCs w:val="20"/>
+        </w:rPr>
+      </w:pPr>
+      <w:r>
+        <w:rPr>
+          <w:rFonts w:ascii="Consolas" w:hAnsi="Consolas" w:cs="Consolas"/>
+          <w:color w:val="000000"/>
+          <w:sz w:val="20"/>
+          <w:szCs w:val="20"/>
+        </w:rPr>
+        <w:t xml:space="preserve">mutateRate </w:t>
+      </w:r>
+      <w:r>
+        <w:rPr>
+          <w:rFonts w:ascii="Consolas" w:hAnsi="Consolas" w:cs="Consolas"/>
           <w:color w:val="000000"/>
           <w:sz w:val="20"/>
           <w:szCs w:val="20"/>
@@ -2929,36 +2795,23 @@
         <w:adjustRightInd w:val="0"/>
         <w:spacing w:after="0" w:line="240" w:lineRule="auto"/>
         <w:rPr>
-          <w:rFonts w:ascii="Courier New" w:hAnsi="Courier New" w:cs="Courier New"/>
-          <w:sz w:val="20"/>
-          <w:szCs w:val="20"/>
-        </w:rPr>
-      </w:pPr>
-      <w:proofErr w:type="spellStart"/>
-      <w:proofErr w:type="gramStart"/>
-      <w:r>
-        <w:rPr>
-          <w:rFonts w:ascii="Courier New" w:hAnsi="Courier New" w:cs="Courier New"/>
-          <w:color w:val="000000"/>
-          <w:sz w:val="20"/>
-          <w:szCs w:val="20"/>
-        </w:rPr>
-        <w:t>mutateChange</w:t>
-      </w:r>
-      <w:proofErr w:type="spellEnd"/>
-      <w:proofErr w:type="gramEnd"/>
-      <w:r>
-        <w:rPr>
-          <w:rFonts w:ascii="Courier New" w:hAnsi="Courier New" w:cs="Courier New"/>
-          <w:color w:val="000000"/>
-          <w:sz w:val="20"/>
-          <w:szCs w:val="20"/>
-        </w:rPr>
-        <w:t xml:space="preserve"> </w:t>
-      </w:r>
-      <w:r>
-        <w:rPr>
-          <w:rFonts w:ascii="Courier New" w:hAnsi="Courier New" w:cs="Courier New"/>
+          <w:rFonts w:ascii="Consolas" w:hAnsi="Consolas" w:cs="Consolas"/>
+          <w:sz w:val="20"/>
+          <w:szCs w:val="20"/>
+        </w:rPr>
+      </w:pPr>
+      <w:r>
+        <w:rPr>
+          <w:rFonts w:ascii="Consolas" w:hAnsi="Consolas" w:cs="Consolas"/>
+          <w:color w:val="000000"/>
+          <w:sz w:val="20"/>
+          <w:szCs w:val="20"/>
+        </w:rPr>
+        <w:t xml:space="preserve">mutateChange </w:t>
+      </w:r>
+      <w:r>
+        <w:rPr>
+          <w:rFonts w:ascii="Consolas" w:hAnsi="Consolas" w:cs="Consolas"/>
           <w:color w:val="000000"/>
           <w:sz w:val="20"/>
           <w:szCs w:val="20"/>
@@ -2974,77 +2827,55 @@
         <w:adjustRightInd w:val="0"/>
         <w:spacing w:after="0" w:line="240" w:lineRule="auto"/>
         <w:rPr>
-          <w:rFonts w:ascii="Courier New" w:hAnsi="Courier New" w:cs="Courier New"/>
-          <w:sz w:val="20"/>
-          <w:szCs w:val="20"/>
-        </w:rPr>
-      </w:pPr>
-      <w:proofErr w:type="gramStart"/>
-      <w:r>
-        <w:rPr>
-          <w:rFonts w:ascii="Courier New" w:hAnsi="Courier New" w:cs="Courier New"/>
-          <w:color w:val="000000"/>
-          <w:sz w:val="20"/>
-          <w:szCs w:val="20"/>
-        </w:rPr>
-        <w:t>seed</w:t>
-      </w:r>
-      <w:proofErr w:type="gramEnd"/>
-      <w:r>
-        <w:rPr>
-          <w:rFonts w:ascii="Courier New" w:hAnsi="Courier New" w:cs="Courier New"/>
-          <w:color w:val="000000"/>
-          <w:sz w:val="20"/>
-          <w:szCs w:val="20"/>
-        </w:rPr>
-        <w:t xml:space="preserve"> </w:t>
-      </w:r>
-      <w:r>
-        <w:rPr>
-          <w:rFonts w:ascii="Courier New" w:hAnsi="Courier New" w:cs="Courier New"/>
-          <w:color w:val="000000"/>
-          <w:sz w:val="20"/>
-          <w:szCs w:val="20"/>
-        </w:rPr>
-        <w:tab/>
-        <w:t>1552912154050</w:t>
-      </w:r>
-    </w:p>
-    <w:p>
-      <w:pPr>
-        <w:autoSpaceDE w:val="0"/>
-        <w:autoSpaceDN w:val="0"/>
-        <w:adjustRightInd w:val="0"/>
-        <w:spacing w:after="0" w:line="240" w:lineRule="auto"/>
-        <w:rPr>
-          <w:rFonts w:ascii="Courier New" w:hAnsi="Courier New" w:cs="Courier New"/>
-          <w:sz w:val="20"/>
-          <w:szCs w:val="20"/>
-        </w:rPr>
-      </w:pPr>
-      <w:proofErr w:type="gramStart"/>
-      <w:r>
-        <w:rPr>
-          <w:rFonts w:ascii="Courier New" w:hAnsi="Courier New" w:cs="Courier New"/>
-          <w:color w:val="000000"/>
-          <w:sz w:val="20"/>
-          <w:szCs w:val="20"/>
-        </w:rPr>
-        <w:t>random</w:t>
-      </w:r>
-      <w:proofErr w:type="gramEnd"/>
-      <w:r>
-        <w:rPr>
-          <w:rFonts w:ascii="Courier New" w:hAnsi="Courier New" w:cs="Courier New"/>
-          <w:color w:val="000000"/>
-          <w:sz w:val="20"/>
-          <w:szCs w:val="20"/>
-        </w:rPr>
-        <w:t xml:space="preserve"> </w:t>
-      </w:r>
-      <w:r>
-        <w:rPr>
-          <w:rFonts w:ascii="Courier New" w:hAnsi="Courier New" w:cs="Courier New"/>
+          <w:rFonts w:ascii="Consolas" w:hAnsi="Consolas" w:cs="Consolas"/>
+          <w:sz w:val="20"/>
+          <w:szCs w:val="20"/>
+        </w:rPr>
+      </w:pPr>
+      <w:r>
+        <w:rPr>
+          <w:rFonts w:ascii="Consolas" w:hAnsi="Consolas" w:cs="Consolas"/>
+          <w:color w:val="000000"/>
+          <w:sz w:val="20"/>
+          <w:szCs w:val="20"/>
+        </w:rPr>
+        <w:t xml:space="preserve">seed </w:t>
+      </w:r>
+      <w:r>
+        <w:rPr>
+          <w:rFonts w:ascii="Consolas" w:hAnsi="Consolas" w:cs="Consolas"/>
+          <w:color w:val="000000"/>
+          <w:sz w:val="20"/>
+          <w:szCs w:val="20"/>
+        </w:rPr>
+        <w:tab/>
+        <w:t>1552999597629</w:t>
+      </w:r>
+    </w:p>
+    <w:p>
+      <w:pPr>
+        <w:autoSpaceDE w:val="0"/>
+        <w:autoSpaceDN w:val="0"/>
+        <w:adjustRightInd w:val="0"/>
+        <w:spacing w:after="0" w:line="240" w:lineRule="auto"/>
+        <w:rPr>
+          <w:rFonts w:ascii="Consolas" w:hAnsi="Consolas" w:cs="Consolas"/>
+          <w:sz w:val="20"/>
+          <w:szCs w:val="20"/>
+        </w:rPr>
+      </w:pPr>
+      <w:r>
+        <w:rPr>
+          <w:rFonts w:ascii="Consolas" w:hAnsi="Consolas" w:cs="Consolas"/>
+          <w:color w:val="000000"/>
+          <w:sz w:val="20"/>
+          <w:szCs w:val="20"/>
+        </w:rPr>
+        <w:t xml:space="preserve">random </w:t>
+      </w:r>
+      <w:r>
+        <w:rPr>
+          <w:rFonts w:ascii="Consolas" w:hAnsi="Consolas" w:cs="Consolas"/>
           <w:color w:val="000000"/>
           <w:sz w:val="20"/>
           <w:szCs w:val="20"/>
@@ -3060,70 +2891,46 @@
         <w:adjustRightInd w:val="0"/>
         <w:spacing w:after="0" w:line="240" w:lineRule="auto"/>
         <w:rPr>
-          <w:rFonts w:ascii="Courier New" w:hAnsi="Courier New" w:cs="Courier New"/>
-          <w:sz w:val="20"/>
-          <w:szCs w:val="20"/>
-        </w:rPr>
-      </w:pPr>
-      <w:proofErr w:type="spellStart"/>
-      <w:proofErr w:type="gramStart"/>
-      <w:r>
-        <w:rPr>
-          <w:rFonts w:ascii="Courier New" w:hAnsi="Courier New" w:cs="Courier New"/>
-          <w:color w:val="000000"/>
-          <w:sz w:val="20"/>
-          <w:szCs w:val="20"/>
-        </w:rPr>
-        <w:t>neuralNetworkClass</w:t>
-      </w:r>
-      <w:proofErr w:type="spellEnd"/>
-      <w:proofErr w:type="gramEnd"/>
-      <w:r>
-        <w:rPr>
-          <w:rFonts w:ascii="Courier New" w:hAnsi="Courier New" w:cs="Courier New"/>
-          <w:color w:val="000000"/>
-          <w:sz w:val="20"/>
-          <w:szCs w:val="20"/>
-        </w:rPr>
-        <w:t xml:space="preserve"> </w:t>
-      </w:r>
-      <w:r>
-        <w:rPr>
-          <w:rFonts w:ascii="Courier New" w:hAnsi="Courier New" w:cs="Courier New"/>
-          <w:color w:val="000000"/>
-          <w:sz w:val="20"/>
-          <w:szCs w:val="20"/>
-        </w:rPr>
-        <w:tab/>
-        <w:t xml:space="preserve">class </w:t>
-      </w:r>
-      <w:proofErr w:type="spellStart"/>
-      <w:r>
-        <w:rPr>
-          <w:rFonts w:ascii="Courier New" w:hAnsi="Courier New" w:cs="Courier New"/>
-          <w:color w:val="000000"/>
-          <w:sz w:val="20"/>
-          <w:szCs w:val="20"/>
-        </w:rPr>
-        <w:t>coursework.OwnEvolutionaryAlgorithm</w:t>
-      </w:r>
-      <w:proofErr w:type="spellEnd"/>
-    </w:p>
-    <w:p>
-      <w:pPr>
-        <w:autoSpaceDE w:val="0"/>
-        <w:autoSpaceDN w:val="0"/>
-        <w:adjustRightInd w:val="0"/>
-        <w:spacing w:after="0" w:line="240" w:lineRule="auto"/>
-        <w:rPr>
-          <w:rFonts w:ascii="Courier New" w:hAnsi="Courier New" w:cs="Courier New"/>
-          <w:sz w:val="20"/>
-          <w:szCs w:val="20"/>
-        </w:rPr>
-      </w:pPr>
-      <w:r>
-        <w:rPr>
-          <w:rFonts w:ascii="Courier New" w:hAnsi="Courier New" w:cs="Courier New"/>
+          <w:rFonts w:ascii="Consolas" w:hAnsi="Consolas" w:cs="Consolas"/>
+          <w:sz w:val="20"/>
+          <w:szCs w:val="20"/>
+        </w:rPr>
+      </w:pPr>
+      <w:r>
+        <w:rPr>
+          <w:rFonts w:ascii="Consolas" w:hAnsi="Consolas" w:cs="Consolas"/>
+          <w:color w:val="000000"/>
+          <w:sz w:val="20"/>
+          <w:szCs w:val="20"/>
+        </w:rPr>
+        <w:t xml:space="preserve">neuralNetworkClass </w:t>
+      </w:r>
+      <w:r>
+        <w:rPr>
+          <w:rFonts w:ascii="Consolas" w:hAnsi="Consolas" w:cs="Consolas"/>
+          <w:color w:val="000000"/>
+          <w:sz w:val="20"/>
+          <w:szCs w:val="20"/>
+        </w:rPr>
+        <w:tab/>
+        <w:t>class coursework.OwnEvolutionaryAlgorithm</w:t>
+      </w:r>
+    </w:p>
+    <w:p>
+      <w:pPr>
+        <w:autoSpaceDE w:val="0"/>
+        <w:autoSpaceDN w:val="0"/>
+        <w:adjustRightInd w:val="0"/>
+        <w:spacing w:after="0" w:line="240" w:lineRule="auto"/>
+        <w:rPr>
+          <w:rFonts w:ascii="Consolas" w:hAnsi="Consolas" w:cs="Consolas"/>
+          <w:sz w:val="20"/>
+          <w:szCs w:val="20"/>
+        </w:rPr>
+      </w:pPr>
+      <w:r>
+        <w:rPr>
+          <w:rFonts w:ascii="Consolas" w:hAnsi="Consolas" w:cs="Consolas"/>
           <w:color w:val="000000"/>
           <w:sz w:val="20"/>
           <w:szCs w:val="20"/>
@@ -3138,80 +2945,73 @@
         <w:adjustRightInd w:val="0"/>
         <w:spacing w:after="0" w:line="240" w:lineRule="auto"/>
         <w:rPr>
-          <w:rFonts w:ascii="Courier New" w:hAnsi="Courier New" w:cs="Courier New"/>
-          <w:sz w:val="20"/>
-          <w:szCs w:val="20"/>
-        </w:rPr>
-      </w:pPr>
-      <w:r>
-        <w:rPr>
-          <w:rFonts w:ascii="Courier New" w:hAnsi="Courier New" w:cs="Courier New"/>
-          <w:color w:val="000000"/>
-          <w:sz w:val="20"/>
-          <w:szCs w:val="20"/>
-        </w:rPr>
-        <w:t>Fitness 0.07009206083495512</w:t>
-      </w:r>
-    </w:p>
-    <w:p>
-      <w:pPr>
-        <w:autoSpaceDE w:val="0"/>
-        <w:autoSpaceDN w:val="0"/>
-        <w:adjustRightInd w:val="0"/>
-        <w:spacing w:after="0" w:line="240" w:lineRule="auto"/>
-        <w:rPr>
-          <w:rFonts w:ascii="Courier New" w:hAnsi="Courier New" w:cs="Courier New"/>
-          <w:sz w:val="20"/>
-          <w:szCs w:val="20"/>
-        </w:rPr>
-      </w:pPr>
-      <w:r>
-        <w:rPr>
-          <w:rFonts w:ascii="Courier New" w:hAnsi="Courier New" w:cs="Courier New"/>
-          <w:color w:val="000000"/>
-          <w:sz w:val="20"/>
-          <w:szCs w:val="20"/>
-        </w:rPr>
-        <w:t>0.07009206083495512</w:t>
-      </w:r>
-      <w:r>
-        <w:rPr>
-          <w:rFonts w:ascii="Courier New" w:hAnsi="Courier New" w:cs="Courier New"/>
-          <w:color w:val="000000"/>
-          <w:sz w:val="20"/>
-          <w:szCs w:val="20"/>
-        </w:rPr>
-        <w:tab/>
-      </w:r>
-    </w:p>
-    <w:p>
-      <w:pPr>
-        <w:rPr>
-          <w:rFonts w:ascii="Courier New" w:hAnsi="Courier New" w:cs="Courier New"/>
-          <w:color w:val="000000"/>
-          <w:sz w:val="20"/>
-          <w:szCs w:val="20"/>
-        </w:rPr>
-      </w:pPr>
-      <w:r>
-        <w:rPr>
-          <w:rFonts w:ascii="Courier New" w:hAnsi="Courier New" w:cs="Courier New"/>
-          <w:color w:val="000000"/>
-          <w:sz w:val="20"/>
-          <w:szCs w:val="20"/>
-        </w:rPr>
-        <w:t>Fitness on Test 0.14321661339792563</w:t>
-      </w:r>
-    </w:p>
-    <w:p>
-      <w:pPr>
-        <w:rPr>
-          <w:rFonts w:ascii="Courier New" w:hAnsi="Courier New" w:cs="Courier New"/>
-          <w:color w:val="000000"/>
-          <w:sz w:val="20"/>
-          <w:szCs w:val="20"/>
-        </w:rPr>
-      </w:pPr>
+          <w:rFonts w:ascii="Consolas" w:hAnsi="Consolas" w:cs="Consolas"/>
+          <w:sz w:val="20"/>
+          <w:szCs w:val="20"/>
+        </w:rPr>
+      </w:pPr>
+      <w:r>
+        <w:rPr>
+          <w:rFonts w:ascii="Consolas" w:hAnsi="Consolas" w:cs="Consolas"/>
+          <w:color w:val="000000"/>
+          <w:sz w:val="20"/>
+          <w:szCs w:val="20"/>
+        </w:rPr>
+        <w:t>Fitness 0.06297939643543672</w:t>
+      </w:r>
+    </w:p>
+    <w:p>
+      <w:pPr>
+        <w:autoSpaceDE w:val="0"/>
+        <w:autoSpaceDN w:val="0"/>
+        <w:adjustRightInd w:val="0"/>
+        <w:spacing w:after="0" w:line="240" w:lineRule="auto"/>
+        <w:rPr>
+          <w:rFonts w:ascii="Consolas" w:hAnsi="Consolas" w:cs="Consolas"/>
+          <w:sz w:val="20"/>
+          <w:szCs w:val="20"/>
+        </w:rPr>
+      </w:pPr>
+      <w:r>
+        <w:rPr>
+          <w:rFonts w:ascii="Consolas" w:hAnsi="Consolas" w:cs="Consolas"/>
+          <w:color w:val="000000"/>
+          <w:sz w:val="20"/>
+          <w:szCs w:val="20"/>
+        </w:rPr>
+        <w:t>0.06297939643543672</w:t>
+      </w:r>
+      <w:r>
+        <w:rPr>
+          <w:rFonts w:ascii="Consolas" w:hAnsi="Consolas" w:cs="Consolas"/>
+          <w:color w:val="000000"/>
+          <w:sz w:val="20"/>
+          <w:szCs w:val="20"/>
+        </w:rPr>
+        <w:tab/>
+      </w:r>
+    </w:p>
+    <w:p>
+      <w:pPr>
+        <w:autoSpaceDE w:val="0"/>
+        <w:autoSpaceDN w:val="0"/>
+        <w:adjustRightInd w:val="0"/>
+        <w:spacing w:after="0" w:line="240" w:lineRule="auto"/>
+        <w:rPr>
+          <w:rFonts w:ascii="Consolas" w:hAnsi="Consolas" w:cs="Consolas"/>
+          <w:sz w:val="20"/>
+          <w:szCs w:val="20"/>
+        </w:rPr>
+      </w:pPr>
+      <w:r>
+        <w:rPr>
+          <w:rFonts w:ascii="Consolas" w:hAnsi="Consolas" w:cs="Consolas"/>
+          <w:color w:val="000000"/>
+          <w:sz w:val="20"/>
+          <w:szCs w:val="20"/>
+        </w:rPr>
+        <w:t>Fitness on Test 0.0657601394937516</w:t>
+      </w:r>
     </w:p>
     <w:p>
       <w:pPr>
@@ -3219,50 +3019,508 @@
           <w:i/>
         </w:rPr>
       </w:pPr>
-      <w:r>
-        <w:rPr>
-          <w:rFonts w:ascii="Courier New" w:hAnsi="Courier New" w:cs="Courier New"/>
-          <w:color w:val="000000"/>
-          <w:sz w:val="20"/>
-          <w:szCs w:val="20"/>
-        </w:rPr>
-        <w:t>My own algorithm: get 50% of the good</w:t>
-      </w:r>
-      <w:r>
-        <w:rPr>
-          <w:rFonts w:ascii="Courier New" w:hAnsi="Courier New" w:cs="Courier New"/>
-          <w:color w:val="000000"/>
-          <w:sz w:val="20"/>
-          <w:szCs w:val="20"/>
-        </w:rPr>
-        <w:t xml:space="preserve"> chromosomes of the current population, produce children with them until we reach number of correct population, </w:t>
-      </w:r>
-      <w:r>
-        <w:rPr>
-          <w:rFonts w:ascii="Courier New" w:hAnsi="Courier New" w:cs="Courier New"/>
-          <w:color w:val="000000"/>
-          <w:sz w:val="20"/>
-          <w:szCs w:val="20"/>
-        </w:rPr>
-        <w:t>and replace</w:t>
-      </w:r>
-      <w:r>
-        <w:rPr>
-          <w:rFonts w:ascii="Courier New" w:hAnsi="Courier New" w:cs="Courier New"/>
-          <w:color w:val="000000"/>
-          <w:sz w:val="20"/>
-          <w:szCs w:val="20"/>
-        </w:rPr>
-        <w:t xml:space="preserve"> new population with old population</w:t>
-      </w:r>
-      <w:r>
-        <w:rPr>
-          <w:rFonts w:ascii="Courier New" w:hAnsi="Courier New" w:cs="Courier New"/>
-          <w:color w:val="000000"/>
-          <w:sz w:val="20"/>
-          <w:szCs w:val="20"/>
-        </w:rPr>
-        <w:t xml:space="preserve"> </w:t>
+    </w:p>
+    <w:p>
+      <w:r>
+        <w:t>My own algorithm: Select 50% parents with constant tournament select, and do my uniform crossover with potential children</w:t>
+      </w:r>
+    </w:p>
+    <w:p/>
+    <w:p/>
+    <w:p/>
+    <w:p/>
+    <w:p/>
+    <w:p>
+      <w:pPr>
+        <w:rPr>
+          <w:b/>
+        </w:rPr>
+      </w:pPr>
+      <w:r>
+        <w:rPr>
+          <w:b/>
+        </w:rPr>
+        <w:lastRenderedPageBreak/>
+        <w:t>Test 7</w:t>
+      </w:r>
+    </w:p>
+    <w:p>
+      <w:pPr>
+        <w:rPr>
+          <w:b/>
+        </w:rPr>
+      </w:pPr>
+    </w:p>
+    <w:p>
+      <w:pPr>
+        <w:autoSpaceDE w:val="0"/>
+        <w:autoSpaceDN w:val="0"/>
+        <w:adjustRightInd w:val="0"/>
+        <w:spacing w:after="0" w:line="240" w:lineRule="auto"/>
+        <w:rPr>
+          <w:rFonts w:ascii="Consolas" w:hAnsi="Consolas" w:cs="Consolas"/>
+          <w:sz w:val="20"/>
+          <w:szCs w:val="20"/>
+        </w:rPr>
+      </w:pPr>
+      <w:r>
+        <w:rPr>
+          <w:rFonts w:ascii="Consolas" w:hAnsi="Consolas" w:cs="Consolas"/>
+          <w:color w:val="000000"/>
+          <w:sz w:val="20"/>
+          <w:szCs w:val="20"/>
+        </w:rPr>
+        <w:t xml:space="preserve">numHidden </w:t>
+      </w:r>
+      <w:r>
+        <w:rPr>
+          <w:rFonts w:ascii="Consolas" w:hAnsi="Consolas" w:cs="Consolas"/>
+          <w:color w:val="000000"/>
+          <w:sz w:val="20"/>
+          <w:szCs w:val="20"/>
+        </w:rPr>
+        <w:tab/>
+        <w:t>2</w:t>
+      </w:r>
+    </w:p>
+    <w:p>
+      <w:pPr>
+        <w:autoSpaceDE w:val="0"/>
+        <w:autoSpaceDN w:val="0"/>
+        <w:adjustRightInd w:val="0"/>
+        <w:spacing w:after="0" w:line="240" w:lineRule="auto"/>
+        <w:rPr>
+          <w:rFonts w:ascii="Consolas" w:hAnsi="Consolas" w:cs="Consolas"/>
+          <w:sz w:val="20"/>
+          <w:szCs w:val="20"/>
+        </w:rPr>
+      </w:pPr>
+      <w:r>
+        <w:rPr>
+          <w:rFonts w:ascii="Consolas" w:hAnsi="Consolas" w:cs="Consolas"/>
+          <w:color w:val="000000"/>
+          <w:sz w:val="20"/>
+          <w:szCs w:val="20"/>
+        </w:rPr>
+        <w:t xml:space="preserve">numGenes </w:t>
+      </w:r>
+      <w:r>
+        <w:rPr>
+          <w:rFonts w:ascii="Consolas" w:hAnsi="Consolas" w:cs="Consolas"/>
+          <w:color w:val="000000"/>
+          <w:sz w:val="20"/>
+          <w:szCs w:val="20"/>
+        </w:rPr>
+        <w:tab/>
+        <w:t>21</w:t>
+      </w:r>
+    </w:p>
+    <w:p>
+      <w:pPr>
+        <w:autoSpaceDE w:val="0"/>
+        <w:autoSpaceDN w:val="0"/>
+        <w:adjustRightInd w:val="0"/>
+        <w:spacing w:after="0" w:line="240" w:lineRule="auto"/>
+        <w:rPr>
+          <w:rFonts w:ascii="Consolas" w:hAnsi="Consolas" w:cs="Consolas"/>
+          <w:sz w:val="20"/>
+          <w:szCs w:val="20"/>
+        </w:rPr>
+      </w:pPr>
+      <w:r>
+        <w:rPr>
+          <w:rFonts w:ascii="Consolas" w:hAnsi="Consolas" w:cs="Consolas"/>
+          <w:color w:val="000000"/>
+          <w:sz w:val="20"/>
+          <w:szCs w:val="20"/>
+        </w:rPr>
+        <w:t xml:space="preserve">minGene </w:t>
+      </w:r>
+      <w:r>
+        <w:rPr>
+          <w:rFonts w:ascii="Consolas" w:hAnsi="Consolas" w:cs="Consolas"/>
+          <w:color w:val="000000"/>
+          <w:sz w:val="20"/>
+          <w:szCs w:val="20"/>
+        </w:rPr>
+        <w:tab/>
+        <w:t>-3.0</w:t>
+      </w:r>
+    </w:p>
+    <w:p>
+      <w:pPr>
+        <w:autoSpaceDE w:val="0"/>
+        <w:autoSpaceDN w:val="0"/>
+        <w:adjustRightInd w:val="0"/>
+        <w:spacing w:after="0" w:line="240" w:lineRule="auto"/>
+        <w:rPr>
+          <w:rFonts w:ascii="Consolas" w:hAnsi="Consolas" w:cs="Consolas"/>
+          <w:sz w:val="20"/>
+          <w:szCs w:val="20"/>
+        </w:rPr>
+      </w:pPr>
+      <w:r>
+        <w:rPr>
+          <w:rFonts w:ascii="Consolas" w:hAnsi="Consolas" w:cs="Consolas"/>
+          <w:color w:val="000000"/>
+          <w:sz w:val="20"/>
+          <w:szCs w:val="20"/>
+        </w:rPr>
+        <w:t xml:space="preserve">maxGene </w:t>
+      </w:r>
+      <w:r>
+        <w:rPr>
+          <w:rFonts w:ascii="Consolas" w:hAnsi="Consolas" w:cs="Consolas"/>
+          <w:color w:val="000000"/>
+          <w:sz w:val="20"/>
+          <w:szCs w:val="20"/>
+        </w:rPr>
+        <w:tab/>
+        <w:t>3.0</w:t>
+      </w:r>
+    </w:p>
+    <w:p>
+      <w:pPr>
+        <w:autoSpaceDE w:val="0"/>
+        <w:autoSpaceDN w:val="0"/>
+        <w:adjustRightInd w:val="0"/>
+        <w:spacing w:after="0" w:line="240" w:lineRule="auto"/>
+        <w:rPr>
+          <w:rFonts w:ascii="Consolas" w:hAnsi="Consolas" w:cs="Consolas"/>
+          <w:sz w:val="20"/>
+          <w:szCs w:val="20"/>
+        </w:rPr>
+      </w:pPr>
+      <w:r>
+        <w:rPr>
+          <w:rFonts w:ascii="Consolas" w:hAnsi="Consolas" w:cs="Consolas"/>
+          <w:color w:val="000000"/>
+          <w:sz w:val="20"/>
+          <w:szCs w:val="20"/>
+        </w:rPr>
+        <w:t xml:space="preserve">popSize </w:t>
+      </w:r>
+      <w:r>
+        <w:rPr>
+          <w:rFonts w:ascii="Consolas" w:hAnsi="Consolas" w:cs="Consolas"/>
+          <w:color w:val="000000"/>
+          <w:sz w:val="20"/>
+          <w:szCs w:val="20"/>
+        </w:rPr>
+        <w:tab/>
+        <w:t>1000</w:t>
+      </w:r>
+    </w:p>
+    <w:p>
+      <w:pPr>
+        <w:autoSpaceDE w:val="0"/>
+        <w:autoSpaceDN w:val="0"/>
+        <w:adjustRightInd w:val="0"/>
+        <w:spacing w:after="0" w:line="240" w:lineRule="auto"/>
+        <w:rPr>
+          <w:rFonts w:ascii="Consolas" w:hAnsi="Consolas" w:cs="Consolas"/>
+          <w:sz w:val="20"/>
+          <w:szCs w:val="20"/>
+        </w:rPr>
+      </w:pPr>
+      <w:r>
+        <w:rPr>
+          <w:rFonts w:ascii="Consolas" w:hAnsi="Consolas" w:cs="Consolas"/>
+          <w:color w:val="000000"/>
+          <w:sz w:val="20"/>
+          <w:szCs w:val="20"/>
+        </w:rPr>
+        <w:t xml:space="preserve">maxEvaluations </w:t>
+      </w:r>
+      <w:r>
+        <w:rPr>
+          <w:rFonts w:ascii="Consolas" w:hAnsi="Consolas" w:cs="Consolas"/>
+          <w:color w:val="000000"/>
+          <w:sz w:val="20"/>
+          <w:szCs w:val="20"/>
+        </w:rPr>
+        <w:tab/>
+        <w:t>20000</w:t>
+      </w:r>
+    </w:p>
+    <w:p>
+      <w:pPr>
+        <w:autoSpaceDE w:val="0"/>
+        <w:autoSpaceDN w:val="0"/>
+        <w:adjustRightInd w:val="0"/>
+        <w:spacing w:after="0" w:line="240" w:lineRule="auto"/>
+        <w:rPr>
+          <w:rFonts w:ascii="Consolas" w:hAnsi="Consolas" w:cs="Consolas"/>
+          <w:sz w:val="20"/>
+          <w:szCs w:val="20"/>
+        </w:rPr>
+      </w:pPr>
+      <w:r>
+        <w:rPr>
+          <w:rFonts w:ascii="Consolas" w:hAnsi="Consolas" w:cs="Consolas"/>
+          <w:color w:val="000000"/>
+          <w:sz w:val="20"/>
+          <w:szCs w:val="20"/>
+        </w:rPr>
+        <w:t xml:space="preserve">mutateRate </w:t>
+      </w:r>
+      <w:r>
+        <w:rPr>
+          <w:rFonts w:ascii="Consolas" w:hAnsi="Consolas" w:cs="Consolas"/>
+          <w:color w:val="000000"/>
+          <w:sz w:val="20"/>
+          <w:szCs w:val="20"/>
+        </w:rPr>
+        <w:tab/>
+        <w:t>0.2</w:t>
+      </w:r>
+    </w:p>
+    <w:p>
+      <w:pPr>
+        <w:autoSpaceDE w:val="0"/>
+        <w:autoSpaceDN w:val="0"/>
+        <w:adjustRightInd w:val="0"/>
+        <w:spacing w:after="0" w:line="240" w:lineRule="auto"/>
+        <w:rPr>
+          <w:rFonts w:ascii="Consolas" w:hAnsi="Consolas" w:cs="Consolas"/>
+          <w:sz w:val="20"/>
+          <w:szCs w:val="20"/>
+        </w:rPr>
+      </w:pPr>
+      <w:r>
+        <w:rPr>
+          <w:rFonts w:ascii="Consolas" w:hAnsi="Consolas" w:cs="Consolas"/>
+          <w:color w:val="000000"/>
+          <w:sz w:val="20"/>
+          <w:szCs w:val="20"/>
+        </w:rPr>
+        <w:t xml:space="preserve">mutateChange </w:t>
+      </w:r>
+      <w:r>
+        <w:rPr>
+          <w:rFonts w:ascii="Consolas" w:hAnsi="Consolas" w:cs="Consolas"/>
+          <w:color w:val="000000"/>
+          <w:sz w:val="20"/>
+          <w:szCs w:val="20"/>
+        </w:rPr>
+        <w:tab/>
+        <w:t>0.05</w:t>
+      </w:r>
+    </w:p>
+    <w:p>
+      <w:pPr>
+        <w:autoSpaceDE w:val="0"/>
+        <w:autoSpaceDN w:val="0"/>
+        <w:adjustRightInd w:val="0"/>
+        <w:spacing w:after="0" w:line="240" w:lineRule="auto"/>
+        <w:rPr>
+          <w:rFonts w:ascii="Consolas" w:hAnsi="Consolas" w:cs="Consolas"/>
+          <w:sz w:val="20"/>
+          <w:szCs w:val="20"/>
+        </w:rPr>
+      </w:pPr>
+      <w:r>
+        <w:rPr>
+          <w:rFonts w:ascii="Consolas" w:hAnsi="Consolas" w:cs="Consolas"/>
+          <w:color w:val="000000"/>
+          <w:sz w:val="20"/>
+          <w:szCs w:val="20"/>
+        </w:rPr>
+        <w:t xml:space="preserve">seed </w:t>
+      </w:r>
+      <w:r>
+        <w:rPr>
+          <w:rFonts w:ascii="Consolas" w:hAnsi="Consolas" w:cs="Consolas"/>
+          <w:color w:val="000000"/>
+          <w:sz w:val="20"/>
+          <w:szCs w:val="20"/>
+        </w:rPr>
+        <w:tab/>
+        <w:t>1553184716117</w:t>
+      </w:r>
+    </w:p>
+    <w:p>
+      <w:pPr>
+        <w:autoSpaceDE w:val="0"/>
+        <w:autoSpaceDN w:val="0"/>
+        <w:adjustRightInd w:val="0"/>
+        <w:spacing w:after="0" w:line="240" w:lineRule="auto"/>
+        <w:rPr>
+          <w:rFonts w:ascii="Consolas" w:hAnsi="Consolas" w:cs="Consolas"/>
+          <w:sz w:val="20"/>
+          <w:szCs w:val="20"/>
+        </w:rPr>
+      </w:pPr>
+      <w:r>
+        <w:rPr>
+          <w:rFonts w:ascii="Consolas" w:hAnsi="Consolas" w:cs="Consolas"/>
+          <w:color w:val="000000"/>
+          <w:sz w:val="20"/>
+          <w:szCs w:val="20"/>
+        </w:rPr>
+        <w:t xml:space="preserve">random </w:t>
+      </w:r>
+      <w:r>
+        <w:rPr>
+          <w:rFonts w:ascii="Consolas" w:hAnsi="Consolas" w:cs="Consolas"/>
+          <w:color w:val="000000"/>
+          <w:sz w:val="20"/>
+          <w:szCs w:val="20"/>
+        </w:rPr>
+        <w:tab/>
+        <w:t>java.util.Random@1f17ae12</w:t>
+      </w:r>
+    </w:p>
+    <w:p>
+      <w:pPr>
+        <w:autoSpaceDE w:val="0"/>
+        <w:autoSpaceDN w:val="0"/>
+        <w:adjustRightInd w:val="0"/>
+        <w:spacing w:after="0" w:line="240" w:lineRule="auto"/>
+        <w:rPr>
+          <w:rFonts w:ascii="Consolas" w:hAnsi="Consolas" w:cs="Consolas"/>
+          <w:sz w:val="20"/>
+          <w:szCs w:val="20"/>
+        </w:rPr>
+      </w:pPr>
+      <w:r>
+        <w:rPr>
+          <w:rFonts w:ascii="Consolas" w:hAnsi="Consolas" w:cs="Consolas"/>
+          <w:color w:val="000000"/>
+          <w:sz w:val="20"/>
+          <w:szCs w:val="20"/>
+        </w:rPr>
+        <w:t xml:space="preserve">neuralNetworkClass </w:t>
+      </w:r>
+      <w:r>
+        <w:rPr>
+          <w:rFonts w:ascii="Consolas" w:hAnsi="Consolas" w:cs="Consolas"/>
+          <w:color w:val="000000"/>
+          <w:sz w:val="20"/>
+          <w:szCs w:val="20"/>
+        </w:rPr>
+        <w:tab/>
+        <w:t>class coursework.OwnEvolutionaryAlgorithm</w:t>
+      </w:r>
+    </w:p>
+    <w:p>
+      <w:pPr>
+        <w:autoSpaceDE w:val="0"/>
+        <w:autoSpaceDN w:val="0"/>
+        <w:adjustRightInd w:val="0"/>
+        <w:spacing w:after="0" w:line="240" w:lineRule="auto"/>
+        <w:rPr>
+          <w:rFonts w:ascii="Consolas" w:hAnsi="Consolas" w:cs="Consolas"/>
+          <w:sz w:val="20"/>
+          <w:szCs w:val="20"/>
+        </w:rPr>
+      </w:pPr>
+      <w:r>
+        <w:rPr>
+          <w:rFonts w:ascii="Consolas" w:hAnsi="Consolas" w:cs="Consolas"/>
+          <w:color w:val="000000"/>
+          <w:sz w:val="20"/>
+          <w:szCs w:val="20"/>
+        </w:rPr>
+        <w:t>Training Set Training</w:t>
+      </w:r>
+    </w:p>
+    <w:p>
+      <w:pPr>
+        <w:autoSpaceDE w:val="0"/>
+        <w:autoSpaceDN w:val="0"/>
+        <w:adjustRightInd w:val="0"/>
+        <w:spacing w:after="0" w:line="240" w:lineRule="auto"/>
+        <w:rPr>
+          <w:rFonts w:ascii="Consolas" w:hAnsi="Consolas" w:cs="Consolas"/>
+          <w:sz w:val="20"/>
+          <w:szCs w:val="20"/>
+        </w:rPr>
+      </w:pPr>
+      <w:r>
+        <w:rPr>
+          <w:rFonts w:ascii="Consolas" w:hAnsi="Consolas" w:cs="Consolas"/>
+          <w:color w:val="000000"/>
+          <w:sz w:val="20"/>
+          <w:szCs w:val="20"/>
+        </w:rPr>
+        <w:t>Fitness 0.041318329667629945</w:t>
+      </w:r>
+    </w:p>
+    <w:p>
+      <w:pPr>
+        <w:autoSpaceDE w:val="0"/>
+        <w:autoSpaceDN w:val="0"/>
+        <w:adjustRightInd w:val="0"/>
+        <w:spacing w:after="0" w:line="240" w:lineRule="auto"/>
+        <w:rPr>
+          <w:rFonts w:ascii="Consolas" w:hAnsi="Consolas" w:cs="Consolas"/>
+          <w:sz w:val="20"/>
+          <w:szCs w:val="20"/>
+        </w:rPr>
+      </w:pPr>
+      <w:r>
+        <w:rPr>
+          <w:rFonts w:ascii="Consolas" w:hAnsi="Consolas" w:cs="Consolas"/>
+          <w:color w:val="000000"/>
+          <w:sz w:val="20"/>
+          <w:szCs w:val="20"/>
+        </w:rPr>
+        <w:t>0.041318329667629945</w:t>
+      </w:r>
+      <w:r>
+        <w:rPr>
+          <w:rFonts w:ascii="Consolas" w:hAnsi="Consolas" w:cs="Consolas"/>
+          <w:color w:val="000000"/>
+          <w:sz w:val="20"/>
+          <w:szCs w:val="20"/>
+        </w:rPr>
+        <w:tab/>
+      </w:r>
+    </w:p>
+    <w:p>
+      <w:pPr>
+        <w:rPr>
+          <w:rFonts w:ascii="Consolas" w:hAnsi="Consolas" w:cs="Consolas"/>
+          <w:color w:val="000000"/>
+          <w:sz w:val="20"/>
+          <w:szCs w:val="20"/>
+        </w:rPr>
+      </w:pPr>
+      <w:r>
+        <w:rPr>
+          <w:rFonts w:ascii="Consolas" w:hAnsi="Consolas" w:cs="Consolas"/>
+          <w:color w:val="000000"/>
+          <w:sz w:val="20"/>
+          <w:szCs w:val="20"/>
+        </w:rPr>
+        <w:t>Fitness on Test 0.169661590732022</w:t>
+      </w:r>
+    </w:p>
+    <w:p>
+      <w:pPr>
+        <w:rPr>
+          <w:rFonts w:ascii="Consolas" w:hAnsi="Consolas" w:cs="Consolas"/>
+          <w:color w:val="000000"/>
+          <w:sz w:val="20"/>
+          <w:szCs w:val="20"/>
+        </w:rPr>
+      </w:pPr>
+    </w:p>
+    <w:p>
+      <w:pPr>
+        <w:rPr>
+          <w:b/>
+        </w:rPr>
+      </w:pPr>
+      <w:r>
+        <w:rPr>
+          <w:rFonts w:ascii="Consolas" w:hAnsi="Consolas" w:cs="Consolas"/>
+          <w:color w:val="000000"/>
+          <w:sz w:val="20"/>
+          <w:szCs w:val="20"/>
+        </w:rPr>
+        <w:t>My own algorithjm: 2 paremts selected on a quartef of the population which is sorted by fitness, reproducing 4 potemntial children, mutating them, evaluating them, getting the 2 best, replacing the worst in the population.</w:t>
       </w:r>
       <w:bookmarkStart w:id="0" w:name="_GoBack"/>
       <w:bookmarkEnd w:id="0"/>

</xml_diff>

<commit_message>
Got good results after changing some parameters, need to start writting the report
</commit_message>
<xml_diff>
--- a/Coursework/Results.docx
+++ b/Coursework/Results.docx
@@ -1,6 +1,6 @@
 
 <file path=word/document.xml><?xml version="1.0" encoding="utf-8"?>
-<w:document xmlns:wpc="http://schemas.microsoft.com/office/word/2010/wordprocessingCanvas" xmlns:cx="http://schemas.microsoft.com/office/drawing/2014/chartex" xmlns:mc="http://schemas.openxmlformats.org/markup-compatibility/2006" xmlns:o="urn:schemas-microsoft-com:office:office" xmlns:r="http://schemas.openxmlformats.org/officeDocument/2006/relationships" xmlns:m="http://schemas.openxmlformats.org/officeDocument/2006/math" xmlns:v="urn:schemas-microsoft-com:vml" xmlns:wp14="http://schemas.microsoft.com/office/word/2010/wordprocessingDrawing" xmlns:wp="http://schemas.openxmlformats.org/drawingml/2006/wordprocessingDrawing" xmlns:w10="urn:schemas-microsoft-com:office:word" xmlns:w="http://schemas.openxmlformats.org/wordprocessingml/2006/main" xmlns:w14="http://schemas.microsoft.com/office/word/2010/wordml" xmlns:w15="http://schemas.microsoft.com/office/word/2012/wordml" xmlns:w16se="http://schemas.microsoft.com/office/word/2015/wordml/symex" xmlns:wpg="http://schemas.microsoft.com/office/word/2010/wordprocessingGroup" xmlns:wpi="http://schemas.microsoft.com/office/word/2010/wordprocessingInk" xmlns:wne="http://schemas.microsoft.com/office/word/2006/wordml" xmlns:wps="http://schemas.microsoft.com/office/word/2010/wordprocessingShape" mc:Ignorable="w14 w15 w16se wp14">
+<w:document xmlns:wpc="http://schemas.microsoft.com/office/word/2010/wordprocessingCanvas" xmlns:cx="http://schemas.microsoft.com/office/drawing/2014/chartex" xmlns:cx1="http://schemas.microsoft.com/office/drawing/2015/9/8/chartex" xmlns:mc="http://schemas.openxmlformats.org/markup-compatibility/2006" xmlns:o="urn:schemas-microsoft-com:office:office" xmlns:r="http://schemas.openxmlformats.org/officeDocument/2006/relationships" xmlns:m="http://schemas.openxmlformats.org/officeDocument/2006/math" xmlns:v="urn:schemas-microsoft-com:vml" xmlns:wp14="http://schemas.microsoft.com/office/word/2010/wordprocessingDrawing" xmlns:wp="http://schemas.openxmlformats.org/drawingml/2006/wordprocessingDrawing" xmlns:w10="urn:schemas-microsoft-com:office:word" xmlns:w="http://schemas.openxmlformats.org/wordprocessingml/2006/main" xmlns:w14="http://schemas.microsoft.com/office/word/2010/wordml" xmlns:w15="http://schemas.microsoft.com/office/word/2012/wordml" xmlns:w16se="http://schemas.microsoft.com/office/word/2015/wordml/symex" xmlns:wpg="http://schemas.microsoft.com/office/word/2010/wordprocessingGroup" xmlns:wpi="http://schemas.microsoft.com/office/word/2010/wordprocessingInk" xmlns:wne="http://schemas.microsoft.com/office/word/2006/wordml" xmlns:wps="http://schemas.microsoft.com/office/word/2010/wordprocessingShape" mc:Ignorable="w14 w15 w16se wp14">
   <w:body>
     <w:p>
       <w:r>
@@ -43,14 +43,27 @@
           <w:szCs w:val="20"/>
         </w:rPr>
       </w:pPr>
-      <w:r>
-        <w:rPr>
-          <w:rFonts w:ascii="Consolas" w:hAnsi="Consolas" w:cs="Consolas"/>
-          <w:color w:val="000000"/>
-          <w:sz w:val="20"/>
-          <w:szCs w:val="20"/>
-        </w:rPr>
-        <w:t xml:space="preserve">numHidden </w:t>
+      <w:proofErr w:type="spellStart"/>
+      <w:proofErr w:type="gramStart"/>
+      <w:r>
+        <w:rPr>
+          <w:rFonts w:ascii="Consolas" w:hAnsi="Consolas" w:cs="Consolas"/>
+          <w:color w:val="000000"/>
+          <w:sz w:val="20"/>
+          <w:szCs w:val="20"/>
+        </w:rPr>
+        <w:t>numHidden</w:t>
+      </w:r>
+      <w:proofErr w:type="spellEnd"/>
+      <w:proofErr w:type="gramEnd"/>
+      <w:r>
+        <w:rPr>
+          <w:rFonts w:ascii="Consolas" w:hAnsi="Consolas" w:cs="Consolas"/>
+          <w:color w:val="000000"/>
+          <w:sz w:val="20"/>
+          <w:szCs w:val="20"/>
+        </w:rPr>
+        <w:t xml:space="preserve"> </w:t>
       </w:r>
       <w:r>
         <w:rPr>
@@ -75,14 +88,27 @@
           <w:szCs w:val="20"/>
         </w:rPr>
       </w:pPr>
-      <w:r>
-        <w:rPr>
-          <w:rFonts w:ascii="Consolas" w:hAnsi="Consolas" w:cs="Consolas"/>
-          <w:color w:val="000000"/>
-          <w:sz w:val="20"/>
-          <w:szCs w:val="20"/>
-        </w:rPr>
-        <w:t xml:space="preserve">numGenes </w:t>
+      <w:proofErr w:type="spellStart"/>
+      <w:proofErr w:type="gramStart"/>
+      <w:r>
+        <w:rPr>
+          <w:rFonts w:ascii="Consolas" w:hAnsi="Consolas" w:cs="Consolas"/>
+          <w:color w:val="000000"/>
+          <w:sz w:val="20"/>
+          <w:szCs w:val="20"/>
+        </w:rPr>
+        <w:t>numGenes</w:t>
+      </w:r>
+      <w:proofErr w:type="spellEnd"/>
+      <w:proofErr w:type="gramEnd"/>
+      <w:r>
+        <w:rPr>
+          <w:rFonts w:ascii="Consolas" w:hAnsi="Consolas" w:cs="Consolas"/>
+          <w:color w:val="000000"/>
+          <w:sz w:val="20"/>
+          <w:szCs w:val="20"/>
+        </w:rPr>
+        <w:t xml:space="preserve"> </w:t>
       </w:r>
       <w:r>
         <w:rPr>
@@ -107,14 +133,27 @@
           <w:szCs w:val="20"/>
         </w:rPr>
       </w:pPr>
-      <w:r>
-        <w:rPr>
-          <w:rFonts w:ascii="Consolas" w:hAnsi="Consolas" w:cs="Consolas"/>
-          <w:color w:val="000000"/>
-          <w:sz w:val="20"/>
-          <w:szCs w:val="20"/>
-        </w:rPr>
-        <w:t xml:space="preserve">minGene </w:t>
+      <w:proofErr w:type="spellStart"/>
+      <w:proofErr w:type="gramStart"/>
+      <w:r>
+        <w:rPr>
+          <w:rFonts w:ascii="Consolas" w:hAnsi="Consolas" w:cs="Consolas"/>
+          <w:color w:val="000000"/>
+          <w:sz w:val="20"/>
+          <w:szCs w:val="20"/>
+        </w:rPr>
+        <w:t>minGene</w:t>
+      </w:r>
+      <w:proofErr w:type="spellEnd"/>
+      <w:proofErr w:type="gramEnd"/>
+      <w:r>
+        <w:rPr>
+          <w:rFonts w:ascii="Consolas" w:hAnsi="Consolas" w:cs="Consolas"/>
+          <w:color w:val="000000"/>
+          <w:sz w:val="20"/>
+          <w:szCs w:val="20"/>
+        </w:rPr>
+        <w:t xml:space="preserve"> </w:t>
       </w:r>
       <w:r>
         <w:rPr>
@@ -139,14 +178,27 @@
           <w:szCs w:val="20"/>
         </w:rPr>
       </w:pPr>
-      <w:r>
-        <w:rPr>
-          <w:rFonts w:ascii="Consolas" w:hAnsi="Consolas" w:cs="Consolas"/>
-          <w:color w:val="000000"/>
-          <w:sz w:val="20"/>
-          <w:szCs w:val="20"/>
-        </w:rPr>
-        <w:t xml:space="preserve">maxGene </w:t>
+      <w:proofErr w:type="spellStart"/>
+      <w:proofErr w:type="gramStart"/>
+      <w:r>
+        <w:rPr>
+          <w:rFonts w:ascii="Consolas" w:hAnsi="Consolas" w:cs="Consolas"/>
+          <w:color w:val="000000"/>
+          <w:sz w:val="20"/>
+          <w:szCs w:val="20"/>
+        </w:rPr>
+        <w:t>maxGene</w:t>
+      </w:r>
+      <w:proofErr w:type="spellEnd"/>
+      <w:proofErr w:type="gramEnd"/>
+      <w:r>
+        <w:rPr>
+          <w:rFonts w:ascii="Consolas" w:hAnsi="Consolas" w:cs="Consolas"/>
+          <w:color w:val="000000"/>
+          <w:sz w:val="20"/>
+          <w:szCs w:val="20"/>
+        </w:rPr>
+        <w:t xml:space="preserve"> </w:t>
       </w:r>
       <w:r>
         <w:rPr>
@@ -171,14 +223,27 @@
           <w:szCs w:val="20"/>
         </w:rPr>
       </w:pPr>
-      <w:r>
-        <w:rPr>
-          <w:rFonts w:ascii="Consolas" w:hAnsi="Consolas" w:cs="Consolas"/>
-          <w:color w:val="000000"/>
-          <w:sz w:val="20"/>
-          <w:szCs w:val="20"/>
-        </w:rPr>
-        <w:t xml:space="preserve">popSize </w:t>
+      <w:proofErr w:type="spellStart"/>
+      <w:proofErr w:type="gramStart"/>
+      <w:r>
+        <w:rPr>
+          <w:rFonts w:ascii="Consolas" w:hAnsi="Consolas" w:cs="Consolas"/>
+          <w:color w:val="000000"/>
+          <w:sz w:val="20"/>
+          <w:szCs w:val="20"/>
+        </w:rPr>
+        <w:t>popSize</w:t>
+      </w:r>
+      <w:proofErr w:type="spellEnd"/>
+      <w:proofErr w:type="gramEnd"/>
+      <w:r>
+        <w:rPr>
+          <w:rFonts w:ascii="Consolas" w:hAnsi="Consolas" w:cs="Consolas"/>
+          <w:color w:val="000000"/>
+          <w:sz w:val="20"/>
+          <w:szCs w:val="20"/>
+        </w:rPr>
+        <w:t xml:space="preserve"> </w:t>
       </w:r>
       <w:r>
         <w:rPr>
@@ -203,14 +268,27 @@
           <w:szCs w:val="20"/>
         </w:rPr>
       </w:pPr>
-      <w:r>
-        <w:rPr>
-          <w:rFonts w:ascii="Consolas" w:hAnsi="Consolas" w:cs="Consolas"/>
-          <w:color w:val="000000"/>
-          <w:sz w:val="20"/>
-          <w:szCs w:val="20"/>
-        </w:rPr>
-        <w:t xml:space="preserve">maxEvaluations </w:t>
+      <w:proofErr w:type="spellStart"/>
+      <w:proofErr w:type="gramStart"/>
+      <w:r>
+        <w:rPr>
+          <w:rFonts w:ascii="Consolas" w:hAnsi="Consolas" w:cs="Consolas"/>
+          <w:color w:val="000000"/>
+          <w:sz w:val="20"/>
+          <w:szCs w:val="20"/>
+        </w:rPr>
+        <w:t>maxEvaluations</w:t>
+      </w:r>
+      <w:proofErr w:type="spellEnd"/>
+      <w:proofErr w:type="gramEnd"/>
+      <w:r>
+        <w:rPr>
+          <w:rFonts w:ascii="Consolas" w:hAnsi="Consolas" w:cs="Consolas"/>
+          <w:color w:val="000000"/>
+          <w:sz w:val="20"/>
+          <w:szCs w:val="20"/>
+        </w:rPr>
+        <w:t xml:space="preserve"> </w:t>
       </w:r>
       <w:r>
         <w:rPr>
@@ -235,14 +313,27 @@
           <w:szCs w:val="20"/>
         </w:rPr>
       </w:pPr>
-      <w:r>
-        <w:rPr>
-          <w:rFonts w:ascii="Consolas" w:hAnsi="Consolas" w:cs="Consolas"/>
-          <w:color w:val="000000"/>
-          <w:sz w:val="20"/>
-          <w:szCs w:val="20"/>
-        </w:rPr>
-        <w:t xml:space="preserve">mutateRate </w:t>
+      <w:proofErr w:type="spellStart"/>
+      <w:proofErr w:type="gramStart"/>
+      <w:r>
+        <w:rPr>
+          <w:rFonts w:ascii="Consolas" w:hAnsi="Consolas" w:cs="Consolas"/>
+          <w:color w:val="000000"/>
+          <w:sz w:val="20"/>
+          <w:szCs w:val="20"/>
+        </w:rPr>
+        <w:t>mutateRate</w:t>
+      </w:r>
+      <w:proofErr w:type="spellEnd"/>
+      <w:proofErr w:type="gramEnd"/>
+      <w:r>
+        <w:rPr>
+          <w:rFonts w:ascii="Consolas" w:hAnsi="Consolas" w:cs="Consolas"/>
+          <w:color w:val="000000"/>
+          <w:sz w:val="20"/>
+          <w:szCs w:val="20"/>
+        </w:rPr>
+        <w:t xml:space="preserve"> </w:t>
       </w:r>
       <w:r>
         <w:rPr>
@@ -267,14 +358,27 @@
           <w:szCs w:val="20"/>
         </w:rPr>
       </w:pPr>
-      <w:r>
-        <w:rPr>
-          <w:rFonts w:ascii="Consolas" w:hAnsi="Consolas" w:cs="Consolas"/>
-          <w:color w:val="000000"/>
-          <w:sz w:val="20"/>
-          <w:szCs w:val="20"/>
-        </w:rPr>
-        <w:t xml:space="preserve">mutateChange </w:t>
+      <w:proofErr w:type="spellStart"/>
+      <w:proofErr w:type="gramStart"/>
+      <w:r>
+        <w:rPr>
+          <w:rFonts w:ascii="Consolas" w:hAnsi="Consolas" w:cs="Consolas"/>
+          <w:color w:val="000000"/>
+          <w:sz w:val="20"/>
+          <w:szCs w:val="20"/>
+        </w:rPr>
+        <w:t>mutateChange</w:t>
+      </w:r>
+      <w:proofErr w:type="spellEnd"/>
+      <w:proofErr w:type="gramEnd"/>
+      <w:r>
+        <w:rPr>
+          <w:rFonts w:ascii="Consolas" w:hAnsi="Consolas" w:cs="Consolas"/>
+          <w:color w:val="000000"/>
+          <w:sz w:val="20"/>
+          <w:szCs w:val="20"/>
+        </w:rPr>
+        <w:t xml:space="preserve"> </w:t>
       </w:r>
       <w:r>
         <w:rPr>
@@ -299,14 +403,25 @@
           <w:szCs w:val="20"/>
         </w:rPr>
       </w:pPr>
-      <w:r>
-        <w:rPr>
-          <w:rFonts w:ascii="Consolas" w:hAnsi="Consolas" w:cs="Consolas"/>
-          <w:color w:val="000000"/>
-          <w:sz w:val="20"/>
-          <w:szCs w:val="20"/>
-        </w:rPr>
-        <w:t xml:space="preserve">seed </w:t>
+      <w:proofErr w:type="gramStart"/>
+      <w:r>
+        <w:rPr>
+          <w:rFonts w:ascii="Consolas" w:hAnsi="Consolas" w:cs="Consolas"/>
+          <w:color w:val="000000"/>
+          <w:sz w:val="20"/>
+          <w:szCs w:val="20"/>
+        </w:rPr>
+        <w:t>seed</w:t>
+      </w:r>
+      <w:proofErr w:type="gramEnd"/>
+      <w:r>
+        <w:rPr>
+          <w:rFonts w:ascii="Consolas" w:hAnsi="Consolas" w:cs="Consolas"/>
+          <w:color w:val="000000"/>
+          <w:sz w:val="20"/>
+          <w:szCs w:val="20"/>
+        </w:rPr>
+        <w:t xml:space="preserve"> </w:t>
       </w:r>
       <w:r>
         <w:rPr>
@@ -331,14 +446,25 @@
           <w:szCs w:val="20"/>
         </w:rPr>
       </w:pPr>
-      <w:r>
-        <w:rPr>
-          <w:rFonts w:ascii="Consolas" w:hAnsi="Consolas" w:cs="Consolas"/>
-          <w:color w:val="000000"/>
-          <w:sz w:val="20"/>
-          <w:szCs w:val="20"/>
-        </w:rPr>
-        <w:t xml:space="preserve">random </w:t>
+      <w:proofErr w:type="gramStart"/>
+      <w:r>
+        <w:rPr>
+          <w:rFonts w:ascii="Consolas" w:hAnsi="Consolas" w:cs="Consolas"/>
+          <w:color w:val="000000"/>
+          <w:sz w:val="20"/>
+          <w:szCs w:val="20"/>
+        </w:rPr>
+        <w:t>random</w:t>
+      </w:r>
+      <w:proofErr w:type="gramEnd"/>
+      <w:r>
+        <w:rPr>
+          <w:rFonts w:ascii="Consolas" w:hAnsi="Consolas" w:cs="Consolas"/>
+          <w:color w:val="000000"/>
+          <w:sz w:val="20"/>
+          <w:szCs w:val="20"/>
+        </w:rPr>
+        <w:t xml:space="preserve"> </w:t>
       </w:r>
       <w:r>
         <w:rPr>
@@ -363,14 +489,27 @@
           <w:szCs w:val="20"/>
         </w:rPr>
       </w:pPr>
-      <w:r>
-        <w:rPr>
-          <w:rFonts w:ascii="Consolas" w:hAnsi="Consolas" w:cs="Consolas"/>
-          <w:color w:val="000000"/>
-          <w:sz w:val="20"/>
-          <w:szCs w:val="20"/>
-        </w:rPr>
-        <w:t xml:space="preserve">neuralNetworkClass </w:t>
+      <w:proofErr w:type="spellStart"/>
+      <w:proofErr w:type="gramStart"/>
+      <w:r>
+        <w:rPr>
+          <w:rFonts w:ascii="Consolas" w:hAnsi="Consolas" w:cs="Consolas"/>
+          <w:color w:val="000000"/>
+          <w:sz w:val="20"/>
+          <w:szCs w:val="20"/>
+        </w:rPr>
+        <w:t>neuralNetworkClass</w:t>
+      </w:r>
+      <w:proofErr w:type="spellEnd"/>
+      <w:proofErr w:type="gramEnd"/>
+      <w:r>
+        <w:rPr>
+          <w:rFonts w:ascii="Consolas" w:hAnsi="Consolas" w:cs="Consolas"/>
+          <w:color w:val="000000"/>
+          <w:sz w:val="20"/>
+          <w:szCs w:val="20"/>
+        </w:rPr>
+        <w:t xml:space="preserve"> </w:t>
       </w:r>
       <w:r>
         <w:rPr>
@@ -524,14 +663,27 @@
           <w:szCs w:val="20"/>
         </w:rPr>
       </w:pPr>
-      <w:r>
-        <w:rPr>
-          <w:rFonts w:ascii="Consolas" w:hAnsi="Consolas" w:cs="Consolas"/>
-          <w:color w:val="000000"/>
-          <w:sz w:val="20"/>
-          <w:szCs w:val="20"/>
-        </w:rPr>
-        <w:t xml:space="preserve">numHidden </w:t>
+      <w:proofErr w:type="spellStart"/>
+      <w:proofErr w:type="gramStart"/>
+      <w:r>
+        <w:rPr>
+          <w:rFonts w:ascii="Consolas" w:hAnsi="Consolas" w:cs="Consolas"/>
+          <w:color w:val="000000"/>
+          <w:sz w:val="20"/>
+          <w:szCs w:val="20"/>
+        </w:rPr>
+        <w:t>numHidden</w:t>
+      </w:r>
+      <w:proofErr w:type="spellEnd"/>
+      <w:proofErr w:type="gramEnd"/>
+      <w:r>
+        <w:rPr>
+          <w:rFonts w:ascii="Consolas" w:hAnsi="Consolas" w:cs="Consolas"/>
+          <w:color w:val="000000"/>
+          <w:sz w:val="20"/>
+          <w:szCs w:val="20"/>
+        </w:rPr>
+        <w:t xml:space="preserve"> </w:t>
       </w:r>
       <w:r>
         <w:rPr>
@@ -556,14 +708,27 @@
           <w:szCs w:val="20"/>
         </w:rPr>
       </w:pPr>
-      <w:r>
-        <w:rPr>
-          <w:rFonts w:ascii="Consolas" w:hAnsi="Consolas" w:cs="Consolas"/>
-          <w:color w:val="000000"/>
-          <w:sz w:val="20"/>
-          <w:szCs w:val="20"/>
-        </w:rPr>
-        <w:t xml:space="preserve">numGenes </w:t>
+      <w:proofErr w:type="spellStart"/>
+      <w:proofErr w:type="gramStart"/>
+      <w:r>
+        <w:rPr>
+          <w:rFonts w:ascii="Consolas" w:hAnsi="Consolas" w:cs="Consolas"/>
+          <w:color w:val="000000"/>
+          <w:sz w:val="20"/>
+          <w:szCs w:val="20"/>
+        </w:rPr>
+        <w:t>numGenes</w:t>
+      </w:r>
+      <w:proofErr w:type="spellEnd"/>
+      <w:proofErr w:type="gramEnd"/>
+      <w:r>
+        <w:rPr>
+          <w:rFonts w:ascii="Consolas" w:hAnsi="Consolas" w:cs="Consolas"/>
+          <w:color w:val="000000"/>
+          <w:sz w:val="20"/>
+          <w:szCs w:val="20"/>
+        </w:rPr>
+        <w:t xml:space="preserve"> </w:t>
       </w:r>
       <w:r>
         <w:rPr>
@@ -588,14 +753,27 @@
           <w:szCs w:val="20"/>
         </w:rPr>
       </w:pPr>
-      <w:r>
-        <w:rPr>
-          <w:rFonts w:ascii="Consolas" w:hAnsi="Consolas" w:cs="Consolas"/>
-          <w:color w:val="000000"/>
-          <w:sz w:val="20"/>
-          <w:szCs w:val="20"/>
-        </w:rPr>
-        <w:t xml:space="preserve">minGene </w:t>
+      <w:proofErr w:type="spellStart"/>
+      <w:proofErr w:type="gramStart"/>
+      <w:r>
+        <w:rPr>
+          <w:rFonts w:ascii="Consolas" w:hAnsi="Consolas" w:cs="Consolas"/>
+          <w:color w:val="000000"/>
+          <w:sz w:val="20"/>
+          <w:szCs w:val="20"/>
+        </w:rPr>
+        <w:t>minGene</w:t>
+      </w:r>
+      <w:proofErr w:type="spellEnd"/>
+      <w:proofErr w:type="gramEnd"/>
+      <w:r>
+        <w:rPr>
+          <w:rFonts w:ascii="Consolas" w:hAnsi="Consolas" w:cs="Consolas"/>
+          <w:color w:val="000000"/>
+          <w:sz w:val="20"/>
+          <w:szCs w:val="20"/>
+        </w:rPr>
+        <w:t xml:space="preserve"> </w:t>
       </w:r>
       <w:r>
         <w:rPr>
@@ -620,14 +798,27 @@
           <w:szCs w:val="20"/>
         </w:rPr>
       </w:pPr>
-      <w:r>
-        <w:rPr>
-          <w:rFonts w:ascii="Consolas" w:hAnsi="Consolas" w:cs="Consolas"/>
-          <w:color w:val="000000"/>
-          <w:sz w:val="20"/>
-          <w:szCs w:val="20"/>
-        </w:rPr>
-        <w:t xml:space="preserve">maxGene </w:t>
+      <w:proofErr w:type="spellStart"/>
+      <w:proofErr w:type="gramStart"/>
+      <w:r>
+        <w:rPr>
+          <w:rFonts w:ascii="Consolas" w:hAnsi="Consolas" w:cs="Consolas"/>
+          <w:color w:val="000000"/>
+          <w:sz w:val="20"/>
+          <w:szCs w:val="20"/>
+        </w:rPr>
+        <w:t>maxGene</w:t>
+      </w:r>
+      <w:proofErr w:type="spellEnd"/>
+      <w:proofErr w:type="gramEnd"/>
+      <w:r>
+        <w:rPr>
+          <w:rFonts w:ascii="Consolas" w:hAnsi="Consolas" w:cs="Consolas"/>
+          <w:color w:val="000000"/>
+          <w:sz w:val="20"/>
+          <w:szCs w:val="20"/>
+        </w:rPr>
+        <w:t xml:space="preserve"> </w:t>
       </w:r>
       <w:r>
         <w:rPr>
@@ -652,14 +843,27 @@
           <w:szCs w:val="20"/>
         </w:rPr>
       </w:pPr>
-      <w:r>
-        <w:rPr>
-          <w:rFonts w:ascii="Consolas" w:hAnsi="Consolas" w:cs="Consolas"/>
-          <w:color w:val="000000"/>
-          <w:sz w:val="20"/>
-          <w:szCs w:val="20"/>
-        </w:rPr>
-        <w:t xml:space="preserve">popSize </w:t>
+      <w:proofErr w:type="spellStart"/>
+      <w:proofErr w:type="gramStart"/>
+      <w:r>
+        <w:rPr>
+          <w:rFonts w:ascii="Consolas" w:hAnsi="Consolas" w:cs="Consolas"/>
+          <w:color w:val="000000"/>
+          <w:sz w:val="20"/>
+          <w:szCs w:val="20"/>
+        </w:rPr>
+        <w:t>popSize</w:t>
+      </w:r>
+      <w:proofErr w:type="spellEnd"/>
+      <w:proofErr w:type="gramEnd"/>
+      <w:r>
+        <w:rPr>
+          <w:rFonts w:ascii="Consolas" w:hAnsi="Consolas" w:cs="Consolas"/>
+          <w:color w:val="000000"/>
+          <w:sz w:val="20"/>
+          <w:szCs w:val="20"/>
+        </w:rPr>
+        <w:t xml:space="preserve"> </w:t>
       </w:r>
       <w:r>
         <w:rPr>
@@ -684,14 +888,27 @@
           <w:szCs w:val="20"/>
         </w:rPr>
       </w:pPr>
-      <w:r>
-        <w:rPr>
-          <w:rFonts w:ascii="Consolas" w:hAnsi="Consolas" w:cs="Consolas"/>
-          <w:color w:val="000000"/>
-          <w:sz w:val="20"/>
-          <w:szCs w:val="20"/>
-        </w:rPr>
-        <w:t xml:space="preserve">maxEvaluations </w:t>
+      <w:proofErr w:type="spellStart"/>
+      <w:proofErr w:type="gramStart"/>
+      <w:r>
+        <w:rPr>
+          <w:rFonts w:ascii="Consolas" w:hAnsi="Consolas" w:cs="Consolas"/>
+          <w:color w:val="000000"/>
+          <w:sz w:val="20"/>
+          <w:szCs w:val="20"/>
+        </w:rPr>
+        <w:t>maxEvaluations</w:t>
+      </w:r>
+      <w:proofErr w:type="spellEnd"/>
+      <w:proofErr w:type="gramEnd"/>
+      <w:r>
+        <w:rPr>
+          <w:rFonts w:ascii="Consolas" w:hAnsi="Consolas" w:cs="Consolas"/>
+          <w:color w:val="000000"/>
+          <w:sz w:val="20"/>
+          <w:szCs w:val="20"/>
+        </w:rPr>
+        <w:t xml:space="preserve"> </w:t>
       </w:r>
       <w:r>
         <w:rPr>
@@ -716,14 +933,27 @@
           <w:szCs w:val="20"/>
         </w:rPr>
       </w:pPr>
-      <w:r>
-        <w:rPr>
-          <w:rFonts w:ascii="Consolas" w:hAnsi="Consolas" w:cs="Consolas"/>
-          <w:color w:val="000000"/>
-          <w:sz w:val="20"/>
-          <w:szCs w:val="20"/>
-        </w:rPr>
-        <w:t xml:space="preserve">mutateRate </w:t>
+      <w:proofErr w:type="spellStart"/>
+      <w:proofErr w:type="gramStart"/>
+      <w:r>
+        <w:rPr>
+          <w:rFonts w:ascii="Consolas" w:hAnsi="Consolas" w:cs="Consolas"/>
+          <w:color w:val="000000"/>
+          <w:sz w:val="20"/>
+          <w:szCs w:val="20"/>
+        </w:rPr>
+        <w:t>mutateRate</w:t>
+      </w:r>
+      <w:proofErr w:type="spellEnd"/>
+      <w:proofErr w:type="gramEnd"/>
+      <w:r>
+        <w:rPr>
+          <w:rFonts w:ascii="Consolas" w:hAnsi="Consolas" w:cs="Consolas"/>
+          <w:color w:val="000000"/>
+          <w:sz w:val="20"/>
+          <w:szCs w:val="20"/>
+        </w:rPr>
+        <w:t xml:space="preserve"> </w:t>
       </w:r>
       <w:r>
         <w:rPr>
@@ -748,14 +978,27 @@
           <w:szCs w:val="20"/>
         </w:rPr>
       </w:pPr>
-      <w:r>
-        <w:rPr>
-          <w:rFonts w:ascii="Consolas" w:hAnsi="Consolas" w:cs="Consolas"/>
-          <w:color w:val="000000"/>
-          <w:sz w:val="20"/>
-          <w:szCs w:val="20"/>
-        </w:rPr>
-        <w:t xml:space="preserve">mutateChange </w:t>
+      <w:proofErr w:type="spellStart"/>
+      <w:proofErr w:type="gramStart"/>
+      <w:r>
+        <w:rPr>
+          <w:rFonts w:ascii="Consolas" w:hAnsi="Consolas" w:cs="Consolas"/>
+          <w:color w:val="000000"/>
+          <w:sz w:val="20"/>
+          <w:szCs w:val="20"/>
+        </w:rPr>
+        <w:t>mutateChange</w:t>
+      </w:r>
+      <w:proofErr w:type="spellEnd"/>
+      <w:proofErr w:type="gramEnd"/>
+      <w:r>
+        <w:rPr>
+          <w:rFonts w:ascii="Consolas" w:hAnsi="Consolas" w:cs="Consolas"/>
+          <w:color w:val="000000"/>
+          <w:sz w:val="20"/>
+          <w:szCs w:val="20"/>
+        </w:rPr>
+        <w:t xml:space="preserve"> </w:t>
       </w:r>
       <w:r>
         <w:rPr>
@@ -780,14 +1023,25 @@
           <w:szCs w:val="20"/>
         </w:rPr>
       </w:pPr>
-      <w:r>
-        <w:rPr>
-          <w:rFonts w:ascii="Consolas" w:hAnsi="Consolas" w:cs="Consolas"/>
-          <w:color w:val="000000"/>
-          <w:sz w:val="20"/>
-          <w:szCs w:val="20"/>
-        </w:rPr>
-        <w:t xml:space="preserve">seed </w:t>
+      <w:proofErr w:type="gramStart"/>
+      <w:r>
+        <w:rPr>
+          <w:rFonts w:ascii="Consolas" w:hAnsi="Consolas" w:cs="Consolas"/>
+          <w:color w:val="000000"/>
+          <w:sz w:val="20"/>
+          <w:szCs w:val="20"/>
+        </w:rPr>
+        <w:t>seed</w:t>
+      </w:r>
+      <w:proofErr w:type="gramEnd"/>
+      <w:r>
+        <w:rPr>
+          <w:rFonts w:ascii="Consolas" w:hAnsi="Consolas" w:cs="Consolas"/>
+          <w:color w:val="000000"/>
+          <w:sz w:val="20"/>
+          <w:szCs w:val="20"/>
+        </w:rPr>
+        <w:t xml:space="preserve"> </w:t>
       </w:r>
       <w:r>
         <w:rPr>
@@ -812,14 +1066,25 @@
           <w:szCs w:val="20"/>
         </w:rPr>
       </w:pPr>
-      <w:r>
-        <w:rPr>
-          <w:rFonts w:ascii="Consolas" w:hAnsi="Consolas" w:cs="Consolas"/>
-          <w:color w:val="000000"/>
-          <w:sz w:val="20"/>
-          <w:szCs w:val="20"/>
-        </w:rPr>
-        <w:t xml:space="preserve">random </w:t>
+      <w:proofErr w:type="gramStart"/>
+      <w:r>
+        <w:rPr>
+          <w:rFonts w:ascii="Consolas" w:hAnsi="Consolas" w:cs="Consolas"/>
+          <w:color w:val="000000"/>
+          <w:sz w:val="20"/>
+          <w:szCs w:val="20"/>
+        </w:rPr>
+        <w:t>random</w:t>
+      </w:r>
+      <w:proofErr w:type="gramEnd"/>
+      <w:r>
+        <w:rPr>
+          <w:rFonts w:ascii="Consolas" w:hAnsi="Consolas" w:cs="Consolas"/>
+          <w:color w:val="000000"/>
+          <w:sz w:val="20"/>
+          <w:szCs w:val="20"/>
+        </w:rPr>
+        <w:t xml:space="preserve"> </w:t>
       </w:r>
       <w:r>
         <w:rPr>
@@ -844,25 +1109,49 @@
           <w:szCs w:val="20"/>
         </w:rPr>
       </w:pPr>
-      <w:r>
-        <w:rPr>
-          <w:rFonts w:ascii="Consolas" w:hAnsi="Consolas" w:cs="Consolas"/>
-          <w:color w:val="000000"/>
-          <w:sz w:val="20"/>
-          <w:szCs w:val="20"/>
-        </w:rPr>
-        <w:t xml:space="preserve">neuralNetworkClass </w:t>
-      </w:r>
-      <w:r>
-        <w:rPr>
-          <w:rFonts w:ascii="Consolas" w:hAnsi="Consolas" w:cs="Consolas"/>
-          <w:color w:val="000000"/>
-          <w:sz w:val="20"/>
-          <w:szCs w:val="20"/>
-        </w:rPr>
-        <w:tab/>
-        <w:t>class coursework.ExampleEvolutionaryAlgorithm</w:t>
-      </w:r>
+      <w:proofErr w:type="spellStart"/>
+      <w:proofErr w:type="gramStart"/>
+      <w:r>
+        <w:rPr>
+          <w:rFonts w:ascii="Consolas" w:hAnsi="Consolas" w:cs="Consolas"/>
+          <w:color w:val="000000"/>
+          <w:sz w:val="20"/>
+          <w:szCs w:val="20"/>
+        </w:rPr>
+        <w:t>neuralNetworkClass</w:t>
+      </w:r>
+      <w:proofErr w:type="spellEnd"/>
+      <w:proofErr w:type="gramEnd"/>
+      <w:r>
+        <w:rPr>
+          <w:rFonts w:ascii="Consolas" w:hAnsi="Consolas" w:cs="Consolas"/>
+          <w:color w:val="000000"/>
+          <w:sz w:val="20"/>
+          <w:szCs w:val="20"/>
+        </w:rPr>
+        <w:t xml:space="preserve"> </w:t>
+      </w:r>
+      <w:r>
+        <w:rPr>
+          <w:rFonts w:ascii="Consolas" w:hAnsi="Consolas" w:cs="Consolas"/>
+          <w:color w:val="000000"/>
+          <w:sz w:val="20"/>
+          <w:szCs w:val="20"/>
+        </w:rPr>
+        <w:tab/>
+        <w:t xml:space="preserve">class </w:t>
+      </w:r>
+      <w:proofErr w:type="spellStart"/>
+      <w:r>
+        <w:rPr>
+          <w:rFonts w:ascii="Consolas" w:hAnsi="Consolas" w:cs="Consolas"/>
+          <w:color w:val="000000"/>
+          <w:sz w:val="20"/>
+          <w:szCs w:val="20"/>
+        </w:rPr>
+        <w:t>coursework.ExampleEvolutionaryAlgorithm</w:t>
+      </w:r>
+      <w:proofErr w:type="spellEnd"/>
     </w:p>
     <w:p>
       <w:pPr>
@@ -1025,14 +1314,27 @@
           <w:szCs w:val="20"/>
         </w:rPr>
       </w:pPr>
-      <w:r>
-        <w:rPr>
-          <w:rFonts w:ascii="Consolas" w:hAnsi="Consolas" w:cs="Consolas"/>
-          <w:color w:val="000000"/>
-          <w:sz w:val="20"/>
-          <w:szCs w:val="20"/>
-        </w:rPr>
-        <w:t xml:space="preserve">numHidden </w:t>
+      <w:proofErr w:type="spellStart"/>
+      <w:proofErr w:type="gramStart"/>
+      <w:r>
+        <w:rPr>
+          <w:rFonts w:ascii="Consolas" w:hAnsi="Consolas" w:cs="Consolas"/>
+          <w:color w:val="000000"/>
+          <w:sz w:val="20"/>
+          <w:szCs w:val="20"/>
+        </w:rPr>
+        <w:t>numHidden</w:t>
+      </w:r>
+      <w:proofErr w:type="spellEnd"/>
+      <w:proofErr w:type="gramEnd"/>
+      <w:r>
+        <w:rPr>
+          <w:rFonts w:ascii="Consolas" w:hAnsi="Consolas" w:cs="Consolas"/>
+          <w:color w:val="000000"/>
+          <w:sz w:val="20"/>
+          <w:szCs w:val="20"/>
+        </w:rPr>
+        <w:t xml:space="preserve"> </w:t>
       </w:r>
       <w:r>
         <w:rPr>
@@ -1057,14 +1359,27 @@
           <w:szCs w:val="20"/>
         </w:rPr>
       </w:pPr>
-      <w:r>
-        <w:rPr>
-          <w:rFonts w:ascii="Consolas" w:hAnsi="Consolas" w:cs="Consolas"/>
-          <w:color w:val="000000"/>
-          <w:sz w:val="20"/>
-          <w:szCs w:val="20"/>
-        </w:rPr>
-        <w:t xml:space="preserve">numGenes </w:t>
+      <w:proofErr w:type="spellStart"/>
+      <w:proofErr w:type="gramStart"/>
+      <w:r>
+        <w:rPr>
+          <w:rFonts w:ascii="Consolas" w:hAnsi="Consolas" w:cs="Consolas"/>
+          <w:color w:val="000000"/>
+          <w:sz w:val="20"/>
+          <w:szCs w:val="20"/>
+        </w:rPr>
+        <w:t>numGenes</w:t>
+      </w:r>
+      <w:proofErr w:type="spellEnd"/>
+      <w:proofErr w:type="gramEnd"/>
+      <w:r>
+        <w:rPr>
+          <w:rFonts w:ascii="Consolas" w:hAnsi="Consolas" w:cs="Consolas"/>
+          <w:color w:val="000000"/>
+          <w:sz w:val="20"/>
+          <w:szCs w:val="20"/>
+        </w:rPr>
+        <w:t xml:space="preserve"> </w:t>
       </w:r>
       <w:r>
         <w:rPr>
@@ -1089,14 +1404,27 @@
           <w:szCs w:val="20"/>
         </w:rPr>
       </w:pPr>
-      <w:r>
-        <w:rPr>
-          <w:rFonts w:ascii="Consolas" w:hAnsi="Consolas" w:cs="Consolas"/>
-          <w:color w:val="000000"/>
-          <w:sz w:val="20"/>
-          <w:szCs w:val="20"/>
-        </w:rPr>
-        <w:t xml:space="preserve">minGene </w:t>
+      <w:proofErr w:type="spellStart"/>
+      <w:proofErr w:type="gramStart"/>
+      <w:r>
+        <w:rPr>
+          <w:rFonts w:ascii="Consolas" w:hAnsi="Consolas" w:cs="Consolas"/>
+          <w:color w:val="000000"/>
+          <w:sz w:val="20"/>
+          <w:szCs w:val="20"/>
+        </w:rPr>
+        <w:t>minGene</w:t>
+      </w:r>
+      <w:proofErr w:type="spellEnd"/>
+      <w:proofErr w:type="gramEnd"/>
+      <w:r>
+        <w:rPr>
+          <w:rFonts w:ascii="Consolas" w:hAnsi="Consolas" w:cs="Consolas"/>
+          <w:color w:val="000000"/>
+          <w:sz w:val="20"/>
+          <w:szCs w:val="20"/>
+        </w:rPr>
+        <w:t xml:space="preserve"> </w:t>
       </w:r>
       <w:r>
         <w:rPr>
@@ -1121,14 +1449,27 @@
           <w:szCs w:val="20"/>
         </w:rPr>
       </w:pPr>
-      <w:r>
-        <w:rPr>
-          <w:rFonts w:ascii="Consolas" w:hAnsi="Consolas" w:cs="Consolas"/>
-          <w:color w:val="000000"/>
-          <w:sz w:val="20"/>
-          <w:szCs w:val="20"/>
-        </w:rPr>
-        <w:t xml:space="preserve">maxGene </w:t>
+      <w:proofErr w:type="spellStart"/>
+      <w:proofErr w:type="gramStart"/>
+      <w:r>
+        <w:rPr>
+          <w:rFonts w:ascii="Consolas" w:hAnsi="Consolas" w:cs="Consolas"/>
+          <w:color w:val="000000"/>
+          <w:sz w:val="20"/>
+          <w:szCs w:val="20"/>
+        </w:rPr>
+        <w:t>maxGene</w:t>
+      </w:r>
+      <w:proofErr w:type="spellEnd"/>
+      <w:proofErr w:type="gramEnd"/>
+      <w:r>
+        <w:rPr>
+          <w:rFonts w:ascii="Consolas" w:hAnsi="Consolas" w:cs="Consolas"/>
+          <w:color w:val="000000"/>
+          <w:sz w:val="20"/>
+          <w:szCs w:val="20"/>
+        </w:rPr>
+        <w:t xml:space="preserve"> </w:t>
       </w:r>
       <w:r>
         <w:rPr>
@@ -1153,14 +1494,27 @@
           <w:szCs w:val="20"/>
         </w:rPr>
       </w:pPr>
-      <w:r>
-        <w:rPr>
-          <w:rFonts w:ascii="Consolas" w:hAnsi="Consolas" w:cs="Consolas"/>
-          <w:color w:val="000000"/>
-          <w:sz w:val="20"/>
-          <w:szCs w:val="20"/>
-        </w:rPr>
-        <w:t xml:space="preserve">popSize </w:t>
+      <w:proofErr w:type="spellStart"/>
+      <w:proofErr w:type="gramStart"/>
+      <w:r>
+        <w:rPr>
+          <w:rFonts w:ascii="Consolas" w:hAnsi="Consolas" w:cs="Consolas"/>
+          <w:color w:val="000000"/>
+          <w:sz w:val="20"/>
+          <w:szCs w:val="20"/>
+        </w:rPr>
+        <w:t>popSize</w:t>
+      </w:r>
+      <w:proofErr w:type="spellEnd"/>
+      <w:proofErr w:type="gramEnd"/>
+      <w:r>
+        <w:rPr>
+          <w:rFonts w:ascii="Consolas" w:hAnsi="Consolas" w:cs="Consolas"/>
+          <w:color w:val="000000"/>
+          <w:sz w:val="20"/>
+          <w:szCs w:val="20"/>
+        </w:rPr>
+        <w:t xml:space="preserve"> </w:t>
       </w:r>
       <w:r>
         <w:rPr>
@@ -1185,14 +1539,27 @@
           <w:szCs w:val="20"/>
         </w:rPr>
       </w:pPr>
-      <w:r>
-        <w:rPr>
-          <w:rFonts w:ascii="Consolas" w:hAnsi="Consolas" w:cs="Consolas"/>
-          <w:color w:val="000000"/>
-          <w:sz w:val="20"/>
-          <w:szCs w:val="20"/>
-        </w:rPr>
-        <w:t xml:space="preserve">maxEvaluations </w:t>
+      <w:proofErr w:type="spellStart"/>
+      <w:proofErr w:type="gramStart"/>
+      <w:r>
+        <w:rPr>
+          <w:rFonts w:ascii="Consolas" w:hAnsi="Consolas" w:cs="Consolas"/>
+          <w:color w:val="000000"/>
+          <w:sz w:val="20"/>
+          <w:szCs w:val="20"/>
+        </w:rPr>
+        <w:t>maxEvaluations</w:t>
+      </w:r>
+      <w:proofErr w:type="spellEnd"/>
+      <w:proofErr w:type="gramEnd"/>
+      <w:r>
+        <w:rPr>
+          <w:rFonts w:ascii="Consolas" w:hAnsi="Consolas" w:cs="Consolas"/>
+          <w:color w:val="000000"/>
+          <w:sz w:val="20"/>
+          <w:szCs w:val="20"/>
+        </w:rPr>
+        <w:t xml:space="preserve"> </w:t>
       </w:r>
       <w:r>
         <w:rPr>
@@ -1217,14 +1584,27 @@
           <w:szCs w:val="20"/>
         </w:rPr>
       </w:pPr>
-      <w:r>
-        <w:rPr>
-          <w:rFonts w:ascii="Consolas" w:hAnsi="Consolas" w:cs="Consolas"/>
-          <w:color w:val="000000"/>
-          <w:sz w:val="20"/>
-          <w:szCs w:val="20"/>
-        </w:rPr>
-        <w:t xml:space="preserve">mutateRate </w:t>
+      <w:proofErr w:type="spellStart"/>
+      <w:proofErr w:type="gramStart"/>
+      <w:r>
+        <w:rPr>
+          <w:rFonts w:ascii="Consolas" w:hAnsi="Consolas" w:cs="Consolas"/>
+          <w:color w:val="000000"/>
+          <w:sz w:val="20"/>
+          <w:szCs w:val="20"/>
+        </w:rPr>
+        <w:t>mutateRate</w:t>
+      </w:r>
+      <w:proofErr w:type="spellEnd"/>
+      <w:proofErr w:type="gramEnd"/>
+      <w:r>
+        <w:rPr>
+          <w:rFonts w:ascii="Consolas" w:hAnsi="Consolas" w:cs="Consolas"/>
+          <w:color w:val="000000"/>
+          <w:sz w:val="20"/>
+          <w:szCs w:val="20"/>
+        </w:rPr>
+        <w:t xml:space="preserve"> </w:t>
       </w:r>
       <w:r>
         <w:rPr>
@@ -1249,14 +1629,27 @@
           <w:szCs w:val="20"/>
         </w:rPr>
       </w:pPr>
-      <w:r>
-        <w:rPr>
-          <w:rFonts w:ascii="Consolas" w:hAnsi="Consolas" w:cs="Consolas"/>
-          <w:color w:val="000000"/>
-          <w:sz w:val="20"/>
-          <w:szCs w:val="20"/>
-        </w:rPr>
-        <w:t xml:space="preserve">mutateChange </w:t>
+      <w:proofErr w:type="spellStart"/>
+      <w:proofErr w:type="gramStart"/>
+      <w:r>
+        <w:rPr>
+          <w:rFonts w:ascii="Consolas" w:hAnsi="Consolas" w:cs="Consolas"/>
+          <w:color w:val="000000"/>
+          <w:sz w:val="20"/>
+          <w:szCs w:val="20"/>
+        </w:rPr>
+        <w:t>mutateChange</w:t>
+      </w:r>
+      <w:proofErr w:type="spellEnd"/>
+      <w:proofErr w:type="gramEnd"/>
+      <w:r>
+        <w:rPr>
+          <w:rFonts w:ascii="Consolas" w:hAnsi="Consolas" w:cs="Consolas"/>
+          <w:color w:val="000000"/>
+          <w:sz w:val="20"/>
+          <w:szCs w:val="20"/>
+        </w:rPr>
+        <w:t xml:space="preserve"> </w:t>
       </w:r>
       <w:r>
         <w:rPr>
@@ -1281,14 +1674,25 @@
           <w:szCs w:val="20"/>
         </w:rPr>
       </w:pPr>
-      <w:r>
-        <w:rPr>
-          <w:rFonts w:ascii="Consolas" w:hAnsi="Consolas" w:cs="Consolas"/>
-          <w:color w:val="000000"/>
-          <w:sz w:val="20"/>
-          <w:szCs w:val="20"/>
-        </w:rPr>
-        <w:t xml:space="preserve">seed </w:t>
+      <w:proofErr w:type="gramStart"/>
+      <w:r>
+        <w:rPr>
+          <w:rFonts w:ascii="Consolas" w:hAnsi="Consolas" w:cs="Consolas"/>
+          <w:color w:val="000000"/>
+          <w:sz w:val="20"/>
+          <w:szCs w:val="20"/>
+        </w:rPr>
+        <w:t>seed</w:t>
+      </w:r>
+      <w:proofErr w:type="gramEnd"/>
+      <w:r>
+        <w:rPr>
+          <w:rFonts w:ascii="Consolas" w:hAnsi="Consolas" w:cs="Consolas"/>
+          <w:color w:val="000000"/>
+          <w:sz w:val="20"/>
+          <w:szCs w:val="20"/>
+        </w:rPr>
+        <w:t xml:space="preserve"> </w:t>
       </w:r>
       <w:r>
         <w:rPr>
@@ -1313,14 +1717,25 @@
           <w:szCs w:val="20"/>
         </w:rPr>
       </w:pPr>
-      <w:r>
-        <w:rPr>
-          <w:rFonts w:ascii="Consolas" w:hAnsi="Consolas" w:cs="Consolas"/>
-          <w:color w:val="000000"/>
-          <w:sz w:val="20"/>
-          <w:szCs w:val="20"/>
-        </w:rPr>
-        <w:t xml:space="preserve">random </w:t>
+      <w:proofErr w:type="gramStart"/>
+      <w:r>
+        <w:rPr>
+          <w:rFonts w:ascii="Consolas" w:hAnsi="Consolas" w:cs="Consolas"/>
+          <w:color w:val="000000"/>
+          <w:sz w:val="20"/>
+          <w:szCs w:val="20"/>
+        </w:rPr>
+        <w:t>random</w:t>
+      </w:r>
+      <w:proofErr w:type="gramEnd"/>
+      <w:r>
+        <w:rPr>
+          <w:rFonts w:ascii="Consolas" w:hAnsi="Consolas" w:cs="Consolas"/>
+          <w:color w:val="000000"/>
+          <w:sz w:val="20"/>
+          <w:szCs w:val="20"/>
+        </w:rPr>
+        <w:t xml:space="preserve"> </w:t>
       </w:r>
       <w:r>
         <w:rPr>
@@ -1345,25 +1760,49 @@
           <w:szCs w:val="20"/>
         </w:rPr>
       </w:pPr>
-      <w:r>
-        <w:rPr>
-          <w:rFonts w:ascii="Consolas" w:hAnsi="Consolas" w:cs="Consolas"/>
-          <w:color w:val="000000"/>
-          <w:sz w:val="20"/>
-          <w:szCs w:val="20"/>
-        </w:rPr>
-        <w:t xml:space="preserve">neuralNetworkClass </w:t>
-      </w:r>
-      <w:r>
-        <w:rPr>
-          <w:rFonts w:ascii="Consolas" w:hAnsi="Consolas" w:cs="Consolas"/>
-          <w:color w:val="000000"/>
-          <w:sz w:val="20"/>
-          <w:szCs w:val="20"/>
-        </w:rPr>
-        <w:tab/>
-        <w:t>class coursework.ExampleEvolutionaryAlgorithm</w:t>
-      </w:r>
+      <w:proofErr w:type="spellStart"/>
+      <w:proofErr w:type="gramStart"/>
+      <w:r>
+        <w:rPr>
+          <w:rFonts w:ascii="Consolas" w:hAnsi="Consolas" w:cs="Consolas"/>
+          <w:color w:val="000000"/>
+          <w:sz w:val="20"/>
+          <w:szCs w:val="20"/>
+        </w:rPr>
+        <w:t>neuralNetworkClass</w:t>
+      </w:r>
+      <w:proofErr w:type="spellEnd"/>
+      <w:proofErr w:type="gramEnd"/>
+      <w:r>
+        <w:rPr>
+          <w:rFonts w:ascii="Consolas" w:hAnsi="Consolas" w:cs="Consolas"/>
+          <w:color w:val="000000"/>
+          <w:sz w:val="20"/>
+          <w:szCs w:val="20"/>
+        </w:rPr>
+        <w:t xml:space="preserve"> </w:t>
+      </w:r>
+      <w:r>
+        <w:rPr>
+          <w:rFonts w:ascii="Consolas" w:hAnsi="Consolas" w:cs="Consolas"/>
+          <w:color w:val="000000"/>
+          <w:sz w:val="20"/>
+          <w:szCs w:val="20"/>
+        </w:rPr>
+        <w:tab/>
+        <w:t xml:space="preserve">class </w:t>
+      </w:r>
+      <w:proofErr w:type="spellStart"/>
+      <w:r>
+        <w:rPr>
+          <w:rFonts w:ascii="Consolas" w:hAnsi="Consolas" w:cs="Consolas"/>
+          <w:color w:val="000000"/>
+          <w:sz w:val="20"/>
+          <w:szCs w:val="20"/>
+        </w:rPr>
+        <w:t>coursework.ExampleEvolutionaryAlgorithm</w:t>
+      </w:r>
+      <w:proofErr w:type="spellEnd"/>
     </w:p>
     <w:p>
       <w:pPr>
@@ -1421,14 +1860,25 @@
           <w:szCs w:val="20"/>
         </w:rPr>
       </w:pPr>
-      <w:r>
-        <w:rPr>
-          <w:rFonts w:ascii="Consolas" w:hAnsi="Consolas" w:cs="Consolas"/>
-          <w:color w:val="000000"/>
-          <w:sz w:val="20"/>
-          <w:szCs w:val="20"/>
-        </w:rPr>
-        <w:t>0 Out of 8 Landed Safely</w:t>
+      <w:proofErr w:type="gramStart"/>
+      <w:r>
+        <w:rPr>
+          <w:rFonts w:ascii="Consolas" w:hAnsi="Consolas" w:cs="Consolas"/>
+          <w:color w:val="000000"/>
+          <w:sz w:val="20"/>
+          <w:szCs w:val="20"/>
+        </w:rPr>
+        <w:t>0</w:t>
+      </w:r>
+      <w:proofErr w:type="gramEnd"/>
+      <w:r>
+        <w:rPr>
+          <w:rFonts w:ascii="Consolas" w:hAnsi="Consolas" w:cs="Consolas"/>
+          <w:color w:val="000000"/>
+          <w:sz w:val="20"/>
+          <w:szCs w:val="20"/>
+        </w:rPr>
+        <w:t xml:space="preserve"> Out of 8 Landed Safely</w:t>
       </w:r>
     </w:p>
     <w:p>
@@ -1475,11 +1925,19 @@
           <w:i/>
         </w:rPr>
       </w:pPr>
+      <w:proofErr w:type="gramStart"/>
       <w:r>
         <w:rPr>
           <w:i/>
         </w:rPr>
-        <w:t>Tournament(10) select with Uniform Crossover(2 children)</w:t>
+        <w:t>Tournament(</w:t>
+      </w:r>
+      <w:proofErr w:type="gramEnd"/>
+      <w:r>
+        <w:rPr>
+          <w:i/>
+        </w:rPr>
+        <w:t>10) select with Uniform Crossover(2 children)</w:t>
       </w:r>
     </w:p>
     <w:p>
@@ -1525,14 +1983,27 @@
           <w:szCs w:val="20"/>
         </w:rPr>
       </w:pPr>
-      <w:r>
-        <w:rPr>
-          <w:rFonts w:ascii="Consolas" w:hAnsi="Consolas" w:cs="Consolas"/>
-          <w:color w:val="000000"/>
-          <w:sz w:val="20"/>
-          <w:szCs w:val="20"/>
-        </w:rPr>
-        <w:t xml:space="preserve">numHidden </w:t>
+      <w:proofErr w:type="spellStart"/>
+      <w:proofErr w:type="gramStart"/>
+      <w:r>
+        <w:rPr>
+          <w:rFonts w:ascii="Consolas" w:hAnsi="Consolas" w:cs="Consolas"/>
+          <w:color w:val="000000"/>
+          <w:sz w:val="20"/>
+          <w:szCs w:val="20"/>
+        </w:rPr>
+        <w:t>numHidden</w:t>
+      </w:r>
+      <w:proofErr w:type="spellEnd"/>
+      <w:proofErr w:type="gramEnd"/>
+      <w:r>
+        <w:rPr>
+          <w:rFonts w:ascii="Consolas" w:hAnsi="Consolas" w:cs="Consolas"/>
+          <w:color w:val="000000"/>
+          <w:sz w:val="20"/>
+          <w:szCs w:val="20"/>
+        </w:rPr>
+        <w:t xml:space="preserve"> </w:t>
       </w:r>
       <w:r>
         <w:rPr>
@@ -1557,14 +2028,27 @@
           <w:szCs w:val="20"/>
         </w:rPr>
       </w:pPr>
-      <w:r>
-        <w:rPr>
-          <w:rFonts w:ascii="Consolas" w:hAnsi="Consolas" w:cs="Consolas"/>
-          <w:color w:val="000000"/>
-          <w:sz w:val="20"/>
-          <w:szCs w:val="20"/>
-        </w:rPr>
-        <w:t xml:space="preserve">numGenes </w:t>
+      <w:proofErr w:type="spellStart"/>
+      <w:proofErr w:type="gramStart"/>
+      <w:r>
+        <w:rPr>
+          <w:rFonts w:ascii="Consolas" w:hAnsi="Consolas" w:cs="Consolas"/>
+          <w:color w:val="000000"/>
+          <w:sz w:val="20"/>
+          <w:szCs w:val="20"/>
+        </w:rPr>
+        <w:t>numGenes</w:t>
+      </w:r>
+      <w:proofErr w:type="spellEnd"/>
+      <w:proofErr w:type="gramEnd"/>
+      <w:r>
+        <w:rPr>
+          <w:rFonts w:ascii="Consolas" w:hAnsi="Consolas" w:cs="Consolas"/>
+          <w:color w:val="000000"/>
+          <w:sz w:val="20"/>
+          <w:szCs w:val="20"/>
+        </w:rPr>
+        <w:t xml:space="preserve"> </w:t>
       </w:r>
       <w:r>
         <w:rPr>
@@ -1589,14 +2073,27 @@
           <w:szCs w:val="20"/>
         </w:rPr>
       </w:pPr>
-      <w:r>
-        <w:rPr>
-          <w:rFonts w:ascii="Consolas" w:hAnsi="Consolas" w:cs="Consolas"/>
-          <w:color w:val="000000"/>
-          <w:sz w:val="20"/>
-          <w:szCs w:val="20"/>
-        </w:rPr>
-        <w:t xml:space="preserve">minGene </w:t>
+      <w:proofErr w:type="spellStart"/>
+      <w:proofErr w:type="gramStart"/>
+      <w:r>
+        <w:rPr>
+          <w:rFonts w:ascii="Consolas" w:hAnsi="Consolas" w:cs="Consolas"/>
+          <w:color w:val="000000"/>
+          <w:sz w:val="20"/>
+          <w:szCs w:val="20"/>
+        </w:rPr>
+        <w:t>minGene</w:t>
+      </w:r>
+      <w:proofErr w:type="spellEnd"/>
+      <w:proofErr w:type="gramEnd"/>
+      <w:r>
+        <w:rPr>
+          <w:rFonts w:ascii="Consolas" w:hAnsi="Consolas" w:cs="Consolas"/>
+          <w:color w:val="000000"/>
+          <w:sz w:val="20"/>
+          <w:szCs w:val="20"/>
+        </w:rPr>
+        <w:t xml:space="preserve"> </w:t>
       </w:r>
       <w:r>
         <w:rPr>
@@ -1621,14 +2118,27 @@
           <w:szCs w:val="20"/>
         </w:rPr>
       </w:pPr>
-      <w:r>
-        <w:rPr>
-          <w:rFonts w:ascii="Consolas" w:hAnsi="Consolas" w:cs="Consolas"/>
-          <w:color w:val="000000"/>
-          <w:sz w:val="20"/>
-          <w:szCs w:val="20"/>
-        </w:rPr>
-        <w:t xml:space="preserve">maxGene </w:t>
+      <w:proofErr w:type="spellStart"/>
+      <w:proofErr w:type="gramStart"/>
+      <w:r>
+        <w:rPr>
+          <w:rFonts w:ascii="Consolas" w:hAnsi="Consolas" w:cs="Consolas"/>
+          <w:color w:val="000000"/>
+          <w:sz w:val="20"/>
+          <w:szCs w:val="20"/>
+        </w:rPr>
+        <w:t>maxGene</w:t>
+      </w:r>
+      <w:proofErr w:type="spellEnd"/>
+      <w:proofErr w:type="gramEnd"/>
+      <w:r>
+        <w:rPr>
+          <w:rFonts w:ascii="Consolas" w:hAnsi="Consolas" w:cs="Consolas"/>
+          <w:color w:val="000000"/>
+          <w:sz w:val="20"/>
+          <w:szCs w:val="20"/>
+        </w:rPr>
+        <w:t xml:space="preserve"> </w:t>
       </w:r>
       <w:r>
         <w:rPr>
@@ -1653,14 +2163,27 @@
           <w:szCs w:val="20"/>
         </w:rPr>
       </w:pPr>
-      <w:r>
-        <w:rPr>
-          <w:rFonts w:ascii="Consolas" w:hAnsi="Consolas" w:cs="Consolas"/>
-          <w:color w:val="000000"/>
-          <w:sz w:val="20"/>
-          <w:szCs w:val="20"/>
-        </w:rPr>
-        <w:t xml:space="preserve">popSize </w:t>
+      <w:proofErr w:type="spellStart"/>
+      <w:proofErr w:type="gramStart"/>
+      <w:r>
+        <w:rPr>
+          <w:rFonts w:ascii="Consolas" w:hAnsi="Consolas" w:cs="Consolas"/>
+          <w:color w:val="000000"/>
+          <w:sz w:val="20"/>
+          <w:szCs w:val="20"/>
+        </w:rPr>
+        <w:t>popSize</w:t>
+      </w:r>
+      <w:proofErr w:type="spellEnd"/>
+      <w:proofErr w:type="gramEnd"/>
+      <w:r>
+        <w:rPr>
+          <w:rFonts w:ascii="Consolas" w:hAnsi="Consolas" w:cs="Consolas"/>
+          <w:color w:val="000000"/>
+          <w:sz w:val="20"/>
+          <w:szCs w:val="20"/>
+        </w:rPr>
+        <w:t xml:space="preserve"> </w:t>
       </w:r>
       <w:r>
         <w:rPr>
@@ -1685,14 +2208,27 @@
           <w:szCs w:val="20"/>
         </w:rPr>
       </w:pPr>
-      <w:r>
-        <w:rPr>
-          <w:rFonts w:ascii="Consolas" w:hAnsi="Consolas" w:cs="Consolas"/>
-          <w:color w:val="000000"/>
-          <w:sz w:val="20"/>
-          <w:szCs w:val="20"/>
-        </w:rPr>
-        <w:t xml:space="preserve">maxEvaluations </w:t>
+      <w:proofErr w:type="spellStart"/>
+      <w:proofErr w:type="gramStart"/>
+      <w:r>
+        <w:rPr>
+          <w:rFonts w:ascii="Consolas" w:hAnsi="Consolas" w:cs="Consolas"/>
+          <w:color w:val="000000"/>
+          <w:sz w:val="20"/>
+          <w:szCs w:val="20"/>
+        </w:rPr>
+        <w:t>maxEvaluations</w:t>
+      </w:r>
+      <w:proofErr w:type="spellEnd"/>
+      <w:proofErr w:type="gramEnd"/>
+      <w:r>
+        <w:rPr>
+          <w:rFonts w:ascii="Consolas" w:hAnsi="Consolas" w:cs="Consolas"/>
+          <w:color w:val="000000"/>
+          <w:sz w:val="20"/>
+          <w:szCs w:val="20"/>
+        </w:rPr>
+        <w:t xml:space="preserve"> </w:t>
       </w:r>
       <w:r>
         <w:rPr>
@@ -1717,14 +2253,27 @@
           <w:szCs w:val="20"/>
         </w:rPr>
       </w:pPr>
-      <w:r>
-        <w:rPr>
-          <w:rFonts w:ascii="Consolas" w:hAnsi="Consolas" w:cs="Consolas"/>
-          <w:color w:val="000000"/>
-          <w:sz w:val="20"/>
-          <w:szCs w:val="20"/>
-        </w:rPr>
-        <w:t xml:space="preserve">mutateRate </w:t>
+      <w:proofErr w:type="spellStart"/>
+      <w:proofErr w:type="gramStart"/>
+      <w:r>
+        <w:rPr>
+          <w:rFonts w:ascii="Consolas" w:hAnsi="Consolas" w:cs="Consolas"/>
+          <w:color w:val="000000"/>
+          <w:sz w:val="20"/>
+          <w:szCs w:val="20"/>
+        </w:rPr>
+        <w:t>mutateRate</w:t>
+      </w:r>
+      <w:proofErr w:type="spellEnd"/>
+      <w:proofErr w:type="gramEnd"/>
+      <w:r>
+        <w:rPr>
+          <w:rFonts w:ascii="Consolas" w:hAnsi="Consolas" w:cs="Consolas"/>
+          <w:color w:val="000000"/>
+          <w:sz w:val="20"/>
+          <w:szCs w:val="20"/>
+        </w:rPr>
+        <w:t xml:space="preserve"> </w:t>
       </w:r>
       <w:r>
         <w:rPr>
@@ -1749,14 +2298,27 @@
           <w:szCs w:val="20"/>
         </w:rPr>
       </w:pPr>
-      <w:r>
-        <w:rPr>
-          <w:rFonts w:ascii="Consolas" w:hAnsi="Consolas" w:cs="Consolas"/>
-          <w:color w:val="000000"/>
-          <w:sz w:val="20"/>
-          <w:szCs w:val="20"/>
-        </w:rPr>
-        <w:t xml:space="preserve">mutateChange </w:t>
+      <w:proofErr w:type="spellStart"/>
+      <w:proofErr w:type="gramStart"/>
+      <w:r>
+        <w:rPr>
+          <w:rFonts w:ascii="Consolas" w:hAnsi="Consolas" w:cs="Consolas"/>
+          <w:color w:val="000000"/>
+          <w:sz w:val="20"/>
+          <w:szCs w:val="20"/>
+        </w:rPr>
+        <w:t>mutateChange</w:t>
+      </w:r>
+      <w:proofErr w:type="spellEnd"/>
+      <w:proofErr w:type="gramEnd"/>
+      <w:r>
+        <w:rPr>
+          <w:rFonts w:ascii="Consolas" w:hAnsi="Consolas" w:cs="Consolas"/>
+          <w:color w:val="000000"/>
+          <w:sz w:val="20"/>
+          <w:szCs w:val="20"/>
+        </w:rPr>
+        <w:t xml:space="preserve"> </w:t>
       </w:r>
       <w:r>
         <w:rPr>
@@ -1781,14 +2343,25 @@
           <w:szCs w:val="20"/>
         </w:rPr>
       </w:pPr>
-      <w:r>
-        <w:rPr>
-          <w:rFonts w:ascii="Consolas" w:hAnsi="Consolas" w:cs="Consolas"/>
-          <w:color w:val="000000"/>
-          <w:sz w:val="20"/>
-          <w:szCs w:val="20"/>
-        </w:rPr>
-        <w:t xml:space="preserve">seed </w:t>
+      <w:proofErr w:type="gramStart"/>
+      <w:r>
+        <w:rPr>
+          <w:rFonts w:ascii="Consolas" w:hAnsi="Consolas" w:cs="Consolas"/>
+          <w:color w:val="000000"/>
+          <w:sz w:val="20"/>
+          <w:szCs w:val="20"/>
+        </w:rPr>
+        <w:t>seed</w:t>
+      </w:r>
+      <w:proofErr w:type="gramEnd"/>
+      <w:r>
+        <w:rPr>
+          <w:rFonts w:ascii="Consolas" w:hAnsi="Consolas" w:cs="Consolas"/>
+          <w:color w:val="000000"/>
+          <w:sz w:val="20"/>
+          <w:szCs w:val="20"/>
+        </w:rPr>
+        <w:t xml:space="preserve"> </w:t>
       </w:r>
       <w:r>
         <w:rPr>
@@ -1813,14 +2386,25 @@
           <w:szCs w:val="20"/>
         </w:rPr>
       </w:pPr>
-      <w:r>
-        <w:rPr>
-          <w:rFonts w:ascii="Consolas" w:hAnsi="Consolas" w:cs="Consolas"/>
-          <w:color w:val="000000"/>
-          <w:sz w:val="20"/>
-          <w:szCs w:val="20"/>
-        </w:rPr>
-        <w:t xml:space="preserve">random </w:t>
+      <w:proofErr w:type="gramStart"/>
+      <w:r>
+        <w:rPr>
+          <w:rFonts w:ascii="Consolas" w:hAnsi="Consolas" w:cs="Consolas"/>
+          <w:color w:val="000000"/>
+          <w:sz w:val="20"/>
+          <w:szCs w:val="20"/>
+        </w:rPr>
+        <w:t>random</w:t>
+      </w:r>
+      <w:proofErr w:type="gramEnd"/>
+      <w:r>
+        <w:rPr>
+          <w:rFonts w:ascii="Consolas" w:hAnsi="Consolas" w:cs="Consolas"/>
+          <w:color w:val="000000"/>
+          <w:sz w:val="20"/>
+          <w:szCs w:val="20"/>
+        </w:rPr>
+        <w:t xml:space="preserve"> </w:t>
       </w:r>
       <w:r>
         <w:rPr>
@@ -1845,25 +2429,49 @@
           <w:szCs w:val="20"/>
         </w:rPr>
       </w:pPr>
-      <w:r>
-        <w:rPr>
-          <w:rFonts w:ascii="Consolas" w:hAnsi="Consolas" w:cs="Consolas"/>
-          <w:color w:val="000000"/>
-          <w:sz w:val="20"/>
-          <w:szCs w:val="20"/>
-        </w:rPr>
-        <w:t xml:space="preserve">neuralNetworkClass </w:t>
-      </w:r>
-      <w:r>
-        <w:rPr>
-          <w:rFonts w:ascii="Consolas" w:hAnsi="Consolas" w:cs="Consolas"/>
-          <w:color w:val="000000"/>
-          <w:sz w:val="20"/>
-          <w:szCs w:val="20"/>
-        </w:rPr>
-        <w:tab/>
-        <w:t>class coursework.ExampleEvolutionaryAlgorithm</w:t>
-      </w:r>
+      <w:proofErr w:type="spellStart"/>
+      <w:proofErr w:type="gramStart"/>
+      <w:r>
+        <w:rPr>
+          <w:rFonts w:ascii="Consolas" w:hAnsi="Consolas" w:cs="Consolas"/>
+          <w:color w:val="000000"/>
+          <w:sz w:val="20"/>
+          <w:szCs w:val="20"/>
+        </w:rPr>
+        <w:t>neuralNetworkClass</w:t>
+      </w:r>
+      <w:proofErr w:type="spellEnd"/>
+      <w:proofErr w:type="gramEnd"/>
+      <w:r>
+        <w:rPr>
+          <w:rFonts w:ascii="Consolas" w:hAnsi="Consolas" w:cs="Consolas"/>
+          <w:color w:val="000000"/>
+          <w:sz w:val="20"/>
+          <w:szCs w:val="20"/>
+        </w:rPr>
+        <w:t xml:space="preserve"> </w:t>
+      </w:r>
+      <w:r>
+        <w:rPr>
+          <w:rFonts w:ascii="Consolas" w:hAnsi="Consolas" w:cs="Consolas"/>
+          <w:color w:val="000000"/>
+          <w:sz w:val="20"/>
+          <w:szCs w:val="20"/>
+        </w:rPr>
+        <w:tab/>
+        <w:t xml:space="preserve">class </w:t>
+      </w:r>
+      <w:proofErr w:type="spellStart"/>
+      <w:r>
+        <w:rPr>
+          <w:rFonts w:ascii="Consolas" w:hAnsi="Consolas" w:cs="Consolas"/>
+          <w:color w:val="000000"/>
+          <w:sz w:val="20"/>
+          <w:szCs w:val="20"/>
+        </w:rPr>
+        <w:t>coursework.ExampleEvolutionaryAlgorithm</w:t>
+      </w:r>
+      <w:proofErr w:type="spellEnd"/>
     </w:p>
     <w:p>
       <w:pPr>
@@ -1923,11 +2531,19 @@
           <w:i/>
         </w:rPr>
       </w:pPr>
+      <w:proofErr w:type="gramStart"/>
       <w:r>
         <w:rPr>
           <w:i/>
         </w:rPr>
-        <w:t>Tournament(10) select with Uniform Crossover(2 children)</w:t>
+        <w:t>Tournament(</w:t>
+      </w:r>
+      <w:proofErr w:type="gramEnd"/>
+      <w:r>
+        <w:rPr>
+          <w:i/>
+        </w:rPr>
+        <w:t>10) select with Uniform Crossover(2 children)</w:t>
       </w:r>
     </w:p>
     <w:p>
@@ -2014,14 +2630,27 @@
           <w:szCs w:val="20"/>
         </w:rPr>
       </w:pPr>
-      <w:r>
-        <w:rPr>
-          <w:rFonts w:ascii="Courier New" w:hAnsi="Courier New" w:cs="Courier New"/>
-          <w:color w:val="000000"/>
-          <w:sz w:val="20"/>
-          <w:szCs w:val="20"/>
-        </w:rPr>
-        <w:t xml:space="preserve">numHidden </w:t>
+      <w:proofErr w:type="spellStart"/>
+      <w:proofErr w:type="gramStart"/>
+      <w:r>
+        <w:rPr>
+          <w:rFonts w:ascii="Courier New" w:hAnsi="Courier New" w:cs="Courier New"/>
+          <w:color w:val="000000"/>
+          <w:sz w:val="20"/>
+          <w:szCs w:val="20"/>
+        </w:rPr>
+        <w:t>numHidden</w:t>
+      </w:r>
+      <w:proofErr w:type="spellEnd"/>
+      <w:proofErr w:type="gramEnd"/>
+      <w:r>
+        <w:rPr>
+          <w:rFonts w:ascii="Courier New" w:hAnsi="Courier New" w:cs="Courier New"/>
+          <w:color w:val="000000"/>
+          <w:sz w:val="20"/>
+          <w:szCs w:val="20"/>
+        </w:rPr>
+        <w:t xml:space="preserve"> </w:t>
       </w:r>
       <w:r>
         <w:rPr>
@@ -2046,14 +2675,27 @@
           <w:szCs w:val="20"/>
         </w:rPr>
       </w:pPr>
-      <w:r>
-        <w:rPr>
-          <w:rFonts w:ascii="Courier New" w:hAnsi="Courier New" w:cs="Courier New"/>
-          <w:color w:val="000000"/>
-          <w:sz w:val="20"/>
-          <w:szCs w:val="20"/>
-        </w:rPr>
-        <w:t xml:space="preserve">numGenes </w:t>
+      <w:proofErr w:type="spellStart"/>
+      <w:proofErr w:type="gramStart"/>
+      <w:r>
+        <w:rPr>
+          <w:rFonts w:ascii="Courier New" w:hAnsi="Courier New" w:cs="Courier New"/>
+          <w:color w:val="000000"/>
+          <w:sz w:val="20"/>
+          <w:szCs w:val="20"/>
+        </w:rPr>
+        <w:t>numGenes</w:t>
+      </w:r>
+      <w:proofErr w:type="spellEnd"/>
+      <w:proofErr w:type="gramEnd"/>
+      <w:r>
+        <w:rPr>
+          <w:rFonts w:ascii="Courier New" w:hAnsi="Courier New" w:cs="Courier New"/>
+          <w:color w:val="000000"/>
+          <w:sz w:val="20"/>
+          <w:szCs w:val="20"/>
+        </w:rPr>
+        <w:t xml:space="preserve"> </w:t>
       </w:r>
       <w:r>
         <w:rPr>
@@ -2078,14 +2720,27 @@
           <w:szCs w:val="20"/>
         </w:rPr>
       </w:pPr>
-      <w:r>
-        <w:rPr>
-          <w:rFonts w:ascii="Courier New" w:hAnsi="Courier New" w:cs="Courier New"/>
-          <w:color w:val="000000"/>
-          <w:sz w:val="20"/>
-          <w:szCs w:val="20"/>
-        </w:rPr>
-        <w:t xml:space="preserve">minGene </w:t>
+      <w:proofErr w:type="spellStart"/>
+      <w:proofErr w:type="gramStart"/>
+      <w:r>
+        <w:rPr>
+          <w:rFonts w:ascii="Courier New" w:hAnsi="Courier New" w:cs="Courier New"/>
+          <w:color w:val="000000"/>
+          <w:sz w:val="20"/>
+          <w:szCs w:val="20"/>
+        </w:rPr>
+        <w:t>minGene</w:t>
+      </w:r>
+      <w:proofErr w:type="spellEnd"/>
+      <w:proofErr w:type="gramEnd"/>
+      <w:r>
+        <w:rPr>
+          <w:rFonts w:ascii="Courier New" w:hAnsi="Courier New" w:cs="Courier New"/>
+          <w:color w:val="000000"/>
+          <w:sz w:val="20"/>
+          <w:szCs w:val="20"/>
+        </w:rPr>
+        <w:t xml:space="preserve"> </w:t>
       </w:r>
       <w:r>
         <w:rPr>
@@ -2110,14 +2765,27 @@
           <w:szCs w:val="20"/>
         </w:rPr>
       </w:pPr>
-      <w:r>
-        <w:rPr>
-          <w:rFonts w:ascii="Courier New" w:hAnsi="Courier New" w:cs="Courier New"/>
-          <w:color w:val="000000"/>
-          <w:sz w:val="20"/>
-          <w:szCs w:val="20"/>
-        </w:rPr>
-        <w:t xml:space="preserve">maxGene </w:t>
+      <w:proofErr w:type="spellStart"/>
+      <w:proofErr w:type="gramStart"/>
+      <w:r>
+        <w:rPr>
+          <w:rFonts w:ascii="Courier New" w:hAnsi="Courier New" w:cs="Courier New"/>
+          <w:color w:val="000000"/>
+          <w:sz w:val="20"/>
+          <w:szCs w:val="20"/>
+        </w:rPr>
+        <w:t>maxGene</w:t>
+      </w:r>
+      <w:proofErr w:type="spellEnd"/>
+      <w:proofErr w:type="gramEnd"/>
+      <w:r>
+        <w:rPr>
+          <w:rFonts w:ascii="Courier New" w:hAnsi="Courier New" w:cs="Courier New"/>
+          <w:color w:val="000000"/>
+          <w:sz w:val="20"/>
+          <w:szCs w:val="20"/>
+        </w:rPr>
+        <w:t xml:space="preserve"> </w:t>
       </w:r>
       <w:r>
         <w:rPr>
@@ -2142,14 +2810,27 @@
           <w:szCs w:val="20"/>
         </w:rPr>
       </w:pPr>
-      <w:r>
-        <w:rPr>
-          <w:rFonts w:ascii="Courier New" w:hAnsi="Courier New" w:cs="Courier New"/>
-          <w:color w:val="000000"/>
-          <w:sz w:val="20"/>
-          <w:szCs w:val="20"/>
-        </w:rPr>
-        <w:t xml:space="preserve">popSize </w:t>
+      <w:proofErr w:type="spellStart"/>
+      <w:proofErr w:type="gramStart"/>
+      <w:r>
+        <w:rPr>
+          <w:rFonts w:ascii="Courier New" w:hAnsi="Courier New" w:cs="Courier New"/>
+          <w:color w:val="000000"/>
+          <w:sz w:val="20"/>
+          <w:szCs w:val="20"/>
+        </w:rPr>
+        <w:t>popSize</w:t>
+      </w:r>
+      <w:proofErr w:type="spellEnd"/>
+      <w:proofErr w:type="gramEnd"/>
+      <w:r>
+        <w:rPr>
+          <w:rFonts w:ascii="Courier New" w:hAnsi="Courier New" w:cs="Courier New"/>
+          <w:color w:val="000000"/>
+          <w:sz w:val="20"/>
+          <w:szCs w:val="20"/>
+        </w:rPr>
+        <w:t xml:space="preserve"> </w:t>
       </w:r>
       <w:r>
         <w:rPr>
@@ -2174,14 +2855,27 @@
           <w:szCs w:val="20"/>
         </w:rPr>
       </w:pPr>
-      <w:r>
-        <w:rPr>
-          <w:rFonts w:ascii="Courier New" w:hAnsi="Courier New" w:cs="Courier New"/>
-          <w:color w:val="000000"/>
-          <w:sz w:val="20"/>
-          <w:szCs w:val="20"/>
-        </w:rPr>
-        <w:t xml:space="preserve">maxEvaluations </w:t>
+      <w:proofErr w:type="spellStart"/>
+      <w:proofErr w:type="gramStart"/>
+      <w:r>
+        <w:rPr>
+          <w:rFonts w:ascii="Courier New" w:hAnsi="Courier New" w:cs="Courier New"/>
+          <w:color w:val="000000"/>
+          <w:sz w:val="20"/>
+          <w:szCs w:val="20"/>
+        </w:rPr>
+        <w:t>maxEvaluations</w:t>
+      </w:r>
+      <w:proofErr w:type="spellEnd"/>
+      <w:proofErr w:type="gramEnd"/>
+      <w:r>
+        <w:rPr>
+          <w:rFonts w:ascii="Courier New" w:hAnsi="Courier New" w:cs="Courier New"/>
+          <w:color w:val="000000"/>
+          <w:sz w:val="20"/>
+          <w:szCs w:val="20"/>
+        </w:rPr>
+        <w:t xml:space="preserve"> </w:t>
       </w:r>
       <w:r>
         <w:rPr>
@@ -2206,14 +2900,27 @@
           <w:szCs w:val="20"/>
         </w:rPr>
       </w:pPr>
-      <w:r>
-        <w:rPr>
-          <w:rFonts w:ascii="Courier New" w:hAnsi="Courier New" w:cs="Courier New"/>
-          <w:color w:val="000000"/>
-          <w:sz w:val="20"/>
-          <w:szCs w:val="20"/>
-        </w:rPr>
-        <w:t xml:space="preserve">mutateRate </w:t>
+      <w:proofErr w:type="spellStart"/>
+      <w:proofErr w:type="gramStart"/>
+      <w:r>
+        <w:rPr>
+          <w:rFonts w:ascii="Courier New" w:hAnsi="Courier New" w:cs="Courier New"/>
+          <w:color w:val="000000"/>
+          <w:sz w:val="20"/>
+          <w:szCs w:val="20"/>
+        </w:rPr>
+        <w:t>mutateRate</w:t>
+      </w:r>
+      <w:proofErr w:type="spellEnd"/>
+      <w:proofErr w:type="gramEnd"/>
+      <w:r>
+        <w:rPr>
+          <w:rFonts w:ascii="Courier New" w:hAnsi="Courier New" w:cs="Courier New"/>
+          <w:color w:val="000000"/>
+          <w:sz w:val="20"/>
+          <w:szCs w:val="20"/>
+        </w:rPr>
+        <w:t xml:space="preserve"> </w:t>
       </w:r>
       <w:r>
         <w:rPr>
@@ -2238,14 +2945,27 @@
           <w:szCs w:val="20"/>
         </w:rPr>
       </w:pPr>
-      <w:r>
-        <w:rPr>
-          <w:rFonts w:ascii="Courier New" w:hAnsi="Courier New" w:cs="Courier New"/>
-          <w:color w:val="000000"/>
-          <w:sz w:val="20"/>
-          <w:szCs w:val="20"/>
-        </w:rPr>
-        <w:t xml:space="preserve">mutateChange </w:t>
+      <w:proofErr w:type="spellStart"/>
+      <w:proofErr w:type="gramStart"/>
+      <w:r>
+        <w:rPr>
+          <w:rFonts w:ascii="Courier New" w:hAnsi="Courier New" w:cs="Courier New"/>
+          <w:color w:val="000000"/>
+          <w:sz w:val="20"/>
+          <w:szCs w:val="20"/>
+        </w:rPr>
+        <w:t>mutateChange</w:t>
+      </w:r>
+      <w:proofErr w:type="spellEnd"/>
+      <w:proofErr w:type="gramEnd"/>
+      <w:r>
+        <w:rPr>
+          <w:rFonts w:ascii="Courier New" w:hAnsi="Courier New" w:cs="Courier New"/>
+          <w:color w:val="000000"/>
+          <w:sz w:val="20"/>
+          <w:szCs w:val="20"/>
+        </w:rPr>
+        <w:t xml:space="preserve"> </w:t>
       </w:r>
       <w:r>
         <w:rPr>
@@ -2270,14 +2990,25 @@
           <w:szCs w:val="20"/>
         </w:rPr>
       </w:pPr>
-      <w:r>
-        <w:rPr>
-          <w:rFonts w:ascii="Courier New" w:hAnsi="Courier New" w:cs="Courier New"/>
-          <w:color w:val="000000"/>
-          <w:sz w:val="20"/>
-          <w:szCs w:val="20"/>
-        </w:rPr>
-        <w:t xml:space="preserve">seed </w:t>
+      <w:proofErr w:type="gramStart"/>
+      <w:r>
+        <w:rPr>
+          <w:rFonts w:ascii="Courier New" w:hAnsi="Courier New" w:cs="Courier New"/>
+          <w:color w:val="000000"/>
+          <w:sz w:val="20"/>
+          <w:szCs w:val="20"/>
+        </w:rPr>
+        <w:t>seed</w:t>
+      </w:r>
+      <w:proofErr w:type="gramEnd"/>
+      <w:r>
+        <w:rPr>
+          <w:rFonts w:ascii="Courier New" w:hAnsi="Courier New" w:cs="Courier New"/>
+          <w:color w:val="000000"/>
+          <w:sz w:val="20"/>
+          <w:szCs w:val="20"/>
+        </w:rPr>
+        <w:t xml:space="preserve"> </w:t>
       </w:r>
       <w:r>
         <w:rPr>
@@ -2302,14 +3033,25 @@
           <w:szCs w:val="20"/>
         </w:rPr>
       </w:pPr>
-      <w:r>
-        <w:rPr>
-          <w:rFonts w:ascii="Courier New" w:hAnsi="Courier New" w:cs="Courier New"/>
-          <w:color w:val="000000"/>
-          <w:sz w:val="20"/>
-          <w:szCs w:val="20"/>
-        </w:rPr>
-        <w:t xml:space="preserve">random </w:t>
+      <w:proofErr w:type="gramStart"/>
+      <w:r>
+        <w:rPr>
+          <w:rFonts w:ascii="Courier New" w:hAnsi="Courier New" w:cs="Courier New"/>
+          <w:color w:val="000000"/>
+          <w:sz w:val="20"/>
+          <w:szCs w:val="20"/>
+        </w:rPr>
+        <w:t>random</w:t>
+      </w:r>
+      <w:proofErr w:type="gramEnd"/>
+      <w:r>
+        <w:rPr>
+          <w:rFonts w:ascii="Courier New" w:hAnsi="Courier New" w:cs="Courier New"/>
+          <w:color w:val="000000"/>
+          <w:sz w:val="20"/>
+          <w:szCs w:val="20"/>
+        </w:rPr>
+        <w:t xml:space="preserve"> </w:t>
       </w:r>
       <w:r>
         <w:rPr>
@@ -2334,25 +3076,49 @@
           <w:szCs w:val="20"/>
         </w:rPr>
       </w:pPr>
-      <w:r>
-        <w:rPr>
-          <w:rFonts w:ascii="Courier New" w:hAnsi="Courier New" w:cs="Courier New"/>
-          <w:color w:val="000000"/>
-          <w:sz w:val="20"/>
-          <w:szCs w:val="20"/>
-        </w:rPr>
-        <w:t xml:space="preserve">neuralNetworkClass </w:t>
-      </w:r>
-      <w:r>
-        <w:rPr>
-          <w:rFonts w:ascii="Courier New" w:hAnsi="Courier New" w:cs="Courier New"/>
-          <w:color w:val="000000"/>
-          <w:sz w:val="20"/>
-          <w:szCs w:val="20"/>
-        </w:rPr>
-        <w:tab/>
-        <w:t>class coursework.OwnEvolutionaryAlgorithm</w:t>
-      </w:r>
+      <w:proofErr w:type="spellStart"/>
+      <w:proofErr w:type="gramStart"/>
+      <w:r>
+        <w:rPr>
+          <w:rFonts w:ascii="Courier New" w:hAnsi="Courier New" w:cs="Courier New"/>
+          <w:color w:val="000000"/>
+          <w:sz w:val="20"/>
+          <w:szCs w:val="20"/>
+        </w:rPr>
+        <w:t>neuralNetworkClass</w:t>
+      </w:r>
+      <w:proofErr w:type="spellEnd"/>
+      <w:proofErr w:type="gramEnd"/>
+      <w:r>
+        <w:rPr>
+          <w:rFonts w:ascii="Courier New" w:hAnsi="Courier New" w:cs="Courier New"/>
+          <w:color w:val="000000"/>
+          <w:sz w:val="20"/>
+          <w:szCs w:val="20"/>
+        </w:rPr>
+        <w:t xml:space="preserve"> </w:t>
+      </w:r>
+      <w:r>
+        <w:rPr>
+          <w:rFonts w:ascii="Courier New" w:hAnsi="Courier New" w:cs="Courier New"/>
+          <w:color w:val="000000"/>
+          <w:sz w:val="20"/>
+          <w:szCs w:val="20"/>
+        </w:rPr>
+        <w:tab/>
+        <w:t xml:space="preserve">class </w:t>
+      </w:r>
+      <w:proofErr w:type="spellStart"/>
+      <w:r>
+        <w:rPr>
+          <w:rFonts w:ascii="Courier New" w:hAnsi="Courier New" w:cs="Courier New"/>
+          <w:color w:val="000000"/>
+          <w:sz w:val="20"/>
+          <w:szCs w:val="20"/>
+        </w:rPr>
+        <w:t>coursework.OwnEvolutionaryAlgorithm</w:t>
+      </w:r>
+      <w:proofErr w:type="spellEnd"/>
     </w:p>
     <w:p>
       <w:pPr>
@@ -2576,14 +3342,27 @@
           <w:szCs w:val="20"/>
         </w:rPr>
       </w:pPr>
-      <w:r>
-        <w:rPr>
-          <w:rFonts w:ascii="Consolas" w:hAnsi="Consolas" w:cs="Consolas"/>
-          <w:color w:val="000000"/>
-          <w:sz w:val="20"/>
-          <w:szCs w:val="20"/>
-        </w:rPr>
-        <w:t xml:space="preserve">numHidden </w:t>
+      <w:proofErr w:type="spellStart"/>
+      <w:proofErr w:type="gramStart"/>
+      <w:r>
+        <w:rPr>
+          <w:rFonts w:ascii="Consolas" w:hAnsi="Consolas" w:cs="Consolas"/>
+          <w:color w:val="000000"/>
+          <w:sz w:val="20"/>
+          <w:szCs w:val="20"/>
+        </w:rPr>
+        <w:t>numHidden</w:t>
+      </w:r>
+      <w:proofErr w:type="spellEnd"/>
+      <w:proofErr w:type="gramEnd"/>
+      <w:r>
+        <w:rPr>
+          <w:rFonts w:ascii="Consolas" w:hAnsi="Consolas" w:cs="Consolas"/>
+          <w:color w:val="000000"/>
+          <w:sz w:val="20"/>
+          <w:szCs w:val="20"/>
+        </w:rPr>
+        <w:t xml:space="preserve"> </w:t>
       </w:r>
       <w:r>
         <w:rPr>
@@ -2608,14 +3387,27 @@
           <w:szCs w:val="20"/>
         </w:rPr>
       </w:pPr>
-      <w:r>
-        <w:rPr>
-          <w:rFonts w:ascii="Consolas" w:hAnsi="Consolas" w:cs="Consolas"/>
-          <w:color w:val="000000"/>
-          <w:sz w:val="20"/>
-          <w:szCs w:val="20"/>
-        </w:rPr>
-        <w:t xml:space="preserve">numGenes </w:t>
+      <w:proofErr w:type="spellStart"/>
+      <w:proofErr w:type="gramStart"/>
+      <w:r>
+        <w:rPr>
+          <w:rFonts w:ascii="Consolas" w:hAnsi="Consolas" w:cs="Consolas"/>
+          <w:color w:val="000000"/>
+          <w:sz w:val="20"/>
+          <w:szCs w:val="20"/>
+        </w:rPr>
+        <w:t>numGenes</w:t>
+      </w:r>
+      <w:proofErr w:type="spellEnd"/>
+      <w:proofErr w:type="gramEnd"/>
+      <w:r>
+        <w:rPr>
+          <w:rFonts w:ascii="Consolas" w:hAnsi="Consolas" w:cs="Consolas"/>
+          <w:color w:val="000000"/>
+          <w:sz w:val="20"/>
+          <w:szCs w:val="20"/>
+        </w:rPr>
+        <w:t xml:space="preserve"> </w:t>
       </w:r>
       <w:r>
         <w:rPr>
@@ -2640,14 +3432,27 @@
           <w:szCs w:val="20"/>
         </w:rPr>
       </w:pPr>
-      <w:r>
-        <w:rPr>
-          <w:rFonts w:ascii="Consolas" w:hAnsi="Consolas" w:cs="Consolas"/>
-          <w:color w:val="000000"/>
-          <w:sz w:val="20"/>
-          <w:szCs w:val="20"/>
-        </w:rPr>
-        <w:t xml:space="preserve">minGene </w:t>
+      <w:proofErr w:type="spellStart"/>
+      <w:proofErr w:type="gramStart"/>
+      <w:r>
+        <w:rPr>
+          <w:rFonts w:ascii="Consolas" w:hAnsi="Consolas" w:cs="Consolas"/>
+          <w:color w:val="000000"/>
+          <w:sz w:val="20"/>
+          <w:szCs w:val="20"/>
+        </w:rPr>
+        <w:t>minGene</w:t>
+      </w:r>
+      <w:proofErr w:type="spellEnd"/>
+      <w:proofErr w:type="gramEnd"/>
+      <w:r>
+        <w:rPr>
+          <w:rFonts w:ascii="Consolas" w:hAnsi="Consolas" w:cs="Consolas"/>
+          <w:color w:val="000000"/>
+          <w:sz w:val="20"/>
+          <w:szCs w:val="20"/>
+        </w:rPr>
+        <w:t xml:space="preserve"> </w:t>
       </w:r>
       <w:r>
         <w:rPr>
@@ -2672,14 +3477,27 @@
           <w:szCs w:val="20"/>
         </w:rPr>
       </w:pPr>
-      <w:r>
-        <w:rPr>
-          <w:rFonts w:ascii="Consolas" w:hAnsi="Consolas" w:cs="Consolas"/>
-          <w:color w:val="000000"/>
-          <w:sz w:val="20"/>
-          <w:szCs w:val="20"/>
-        </w:rPr>
-        <w:t xml:space="preserve">maxGene </w:t>
+      <w:proofErr w:type="spellStart"/>
+      <w:proofErr w:type="gramStart"/>
+      <w:r>
+        <w:rPr>
+          <w:rFonts w:ascii="Consolas" w:hAnsi="Consolas" w:cs="Consolas"/>
+          <w:color w:val="000000"/>
+          <w:sz w:val="20"/>
+          <w:szCs w:val="20"/>
+        </w:rPr>
+        <w:t>maxGene</w:t>
+      </w:r>
+      <w:proofErr w:type="spellEnd"/>
+      <w:proofErr w:type="gramEnd"/>
+      <w:r>
+        <w:rPr>
+          <w:rFonts w:ascii="Consolas" w:hAnsi="Consolas" w:cs="Consolas"/>
+          <w:color w:val="000000"/>
+          <w:sz w:val="20"/>
+          <w:szCs w:val="20"/>
+        </w:rPr>
+        <w:t xml:space="preserve"> </w:t>
       </w:r>
       <w:r>
         <w:rPr>
@@ -2704,14 +3522,27 @@
           <w:szCs w:val="20"/>
         </w:rPr>
       </w:pPr>
-      <w:r>
-        <w:rPr>
-          <w:rFonts w:ascii="Consolas" w:hAnsi="Consolas" w:cs="Consolas"/>
-          <w:color w:val="000000"/>
-          <w:sz w:val="20"/>
-          <w:szCs w:val="20"/>
-        </w:rPr>
-        <w:t xml:space="preserve">popSize </w:t>
+      <w:proofErr w:type="spellStart"/>
+      <w:proofErr w:type="gramStart"/>
+      <w:r>
+        <w:rPr>
+          <w:rFonts w:ascii="Consolas" w:hAnsi="Consolas" w:cs="Consolas"/>
+          <w:color w:val="000000"/>
+          <w:sz w:val="20"/>
+          <w:szCs w:val="20"/>
+        </w:rPr>
+        <w:t>popSize</w:t>
+      </w:r>
+      <w:proofErr w:type="spellEnd"/>
+      <w:proofErr w:type="gramEnd"/>
+      <w:r>
+        <w:rPr>
+          <w:rFonts w:ascii="Consolas" w:hAnsi="Consolas" w:cs="Consolas"/>
+          <w:color w:val="000000"/>
+          <w:sz w:val="20"/>
+          <w:szCs w:val="20"/>
+        </w:rPr>
+        <w:t xml:space="preserve"> </w:t>
       </w:r>
       <w:r>
         <w:rPr>
@@ -2736,14 +3567,27 @@
           <w:szCs w:val="20"/>
         </w:rPr>
       </w:pPr>
-      <w:r>
-        <w:rPr>
-          <w:rFonts w:ascii="Consolas" w:hAnsi="Consolas" w:cs="Consolas"/>
-          <w:color w:val="000000"/>
-          <w:sz w:val="20"/>
-          <w:szCs w:val="20"/>
-        </w:rPr>
-        <w:t xml:space="preserve">maxEvaluations </w:t>
+      <w:proofErr w:type="spellStart"/>
+      <w:proofErr w:type="gramStart"/>
+      <w:r>
+        <w:rPr>
+          <w:rFonts w:ascii="Consolas" w:hAnsi="Consolas" w:cs="Consolas"/>
+          <w:color w:val="000000"/>
+          <w:sz w:val="20"/>
+          <w:szCs w:val="20"/>
+        </w:rPr>
+        <w:t>maxEvaluations</w:t>
+      </w:r>
+      <w:proofErr w:type="spellEnd"/>
+      <w:proofErr w:type="gramEnd"/>
+      <w:r>
+        <w:rPr>
+          <w:rFonts w:ascii="Consolas" w:hAnsi="Consolas" w:cs="Consolas"/>
+          <w:color w:val="000000"/>
+          <w:sz w:val="20"/>
+          <w:szCs w:val="20"/>
+        </w:rPr>
+        <w:t xml:space="preserve"> </w:t>
       </w:r>
       <w:r>
         <w:rPr>
@@ -2768,14 +3612,27 @@
           <w:szCs w:val="20"/>
         </w:rPr>
       </w:pPr>
-      <w:r>
-        <w:rPr>
-          <w:rFonts w:ascii="Consolas" w:hAnsi="Consolas" w:cs="Consolas"/>
-          <w:color w:val="000000"/>
-          <w:sz w:val="20"/>
-          <w:szCs w:val="20"/>
-        </w:rPr>
-        <w:t xml:space="preserve">mutateRate </w:t>
+      <w:proofErr w:type="spellStart"/>
+      <w:proofErr w:type="gramStart"/>
+      <w:r>
+        <w:rPr>
+          <w:rFonts w:ascii="Consolas" w:hAnsi="Consolas" w:cs="Consolas"/>
+          <w:color w:val="000000"/>
+          <w:sz w:val="20"/>
+          <w:szCs w:val="20"/>
+        </w:rPr>
+        <w:t>mutateRate</w:t>
+      </w:r>
+      <w:proofErr w:type="spellEnd"/>
+      <w:proofErr w:type="gramEnd"/>
+      <w:r>
+        <w:rPr>
+          <w:rFonts w:ascii="Consolas" w:hAnsi="Consolas" w:cs="Consolas"/>
+          <w:color w:val="000000"/>
+          <w:sz w:val="20"/>
+          <w:szCs w:val="20"/>
+        </w:rPr>
+        <w:t xml:space="preserve"> </w:t>
       </w:r>
       <w:r>
         <w:rPr>
@@ -2800,14 +3657,27 @@
           <w:szCs w:val="20"/>
         </w:rPr>
       </w:pPr>
-      <w:r>
-        <w:rPr>
-          <w:rFonts w:ascii="Consolas" w:hAnsi="Consolas" w:cs="Consolas"/>
-          <w:color w:val="000000"/>
-          <w:sz w:val="20"/>
-          <w:szCs w:val="20"/>
-        </w:rPr>
-        <w:t xml:space="preserve">mutateChange </w:t>
+      <w:proofErr w:type="spellStart"/>
+      <w:proofErr w:type="gramStart"/>
+      <w:r>
+        <w:rPr>
+          <w:rFonts w:ascii="Consolas" w:hAnsi="Consolas" w:cs="Consolas"/>
+          <w:color w:val="000000"/>
+          <w:sz w:val="20"/>
+          <w:szCs w:val="20"/>
+        </w:rPr>
+        <w:t>mutateChange</w:t>
+      </w:r>
+      <w:proofErr w:type="spellEnd"/>
+      <w:proofErr w:type="gramEnd"/>
+      <w:r>
+        <w:rPr>
+          <w:rFonts w:ascii="Consolas" w:hAnsi="Consolas" w:cs="Consolas"/>
+          <w:color w:val="000000"/>
+          <w:sz w:val="20"/>
+          <w:szCs w:val="20"/>
+        </w:rPr>
+        <w:t xml:space="preserve"> </w:t>
       </w:r>
       <w:r>
         <w:rPr>
@@ -2832,14 +3702,25 @@
           <w:szCs w:val="20"/>
         </w:rPr>
       </w:pPr>
-      <w:r>
-        <w:rPr>
-          <w:rFonts w:ascii="Consolas" w:hAnsi="Consolas" w:cs="Consolas"/>
-          <w:color w:val="000000"/>
-          <w:sz w:val="20"/>
-          <w:szCs w:val="20"/>
-        </w:rPr>
-        <w:t xml:space="preserve">seed </w:t>
+      <w:proofErr w:type="gramStart"/>
+      <w:r>
+        <w:rPr>
+          <w:rFonts w:ascii="Consolas" w:hAnsi="Consolas" w:cs="Consolas"/>
+          <w:color w:val="000000"/>
+          <w:sz w:val="20"/>
+          <w:szCs w:val="20"/>
+        </w:rPr>
+        <w:t>seed</w:t>
+      </w:r>
+      <w:proofErr w:type="gramEnd"/>
+      <w:r>
+        <w:rPr>
+          <w:rFonts w:ascii="Consolas" w:hAnsi="Consolas" w:cs="Consolas"/>
+          <w:color w:val="000000"/>
+          <w:sz w:val="20"/>
+          <w:szCs w:val="20"/>
+        </w:rPr>
+        <w:t xml:space="preserve"> </w:t>
       </w:r>
       <w:r>
         <w:rPr>
@@ -2864,14 +3745,25 @@
           <w:szCs w:val="20"/>
         </w:rPr>
       </w:pPr>
-      <w:r>
-        <w:rPr>
-          <w:rFonts w:ascii="Consolas" w:hAnsi="Consolas" w:cs="Consolas"/>
-          <w:color w:val="000000"/>
-          <w:sz w:val="20"/>
-          <w:szCs w:val="20"/>
-        </w:rPr>
-        <w:t xml:space="preserve">random </w:t>
+      <w:proofErr w:type="gramStart"/>
+      <w:r>
+        <w:rPr>
+          <w:rFonts w:ascii="Consolas" w:hAnsi="Consolas" w:cs="Consolas"/>
+          <w:color w:val="000000"/>
+          <w:sz w:val="20"/>
+          <w:szCs w:val="20"/>
+        </w:rPr>
+        <w:t>random</w:t>
+      </w:r>
+      <w:proofErr w:type="gramEnd"/>
+      <w:r>
+        <w:rPr>
+          <w:rFonts w:ascii="Consolas" w:hAnsi="Consolas" w:cs="Consolas"/>
+          <w:color w:val="000000"/>
+          <w:sz w:val="20"/>
+          <w:szCs w:val="20"/>
+        </w:rPr>
+        <w:t xml:space="preserve"> </w:t>
       </w:r>
       <w:r>
         <w:rPr>
@@ -2896,25 +3788,49 @@
           <w:szCs w:val="20"/>
         </w:rPr>
       </w:pPr>
-      <w:r>
-        <w:rPr>
-          <w:rFonts w:ascii="Consolas" w:hAnsi="Consolas" w:cs="Consolas"/>
-          <w:color w:val="000000"/>
-          <w:sz w:val="20"/>
-          <w:szCs w:val="20"/>
-        </w:rPr>
-        <w:t xml:space="preserve">neuralNetworkClass </w:t>
-      </w:r>
-      <w:r>
-        <w:rPr>
-          <w:rFonts w:ascii="Consolas" w:hAnsi="Consolas" w:cs="Consolas"/>
-          <w:color w:val="000000"/>
-          <w:sz w:val="20"/>
-          <w:szCs w:val="20"/>
-        </w:rPr>
-        <w:tab/>
-        <w:t>class coursework.OwnEvolutionaryAlgorithm</w:t>
-      </w:r>
+      <w:proofErr w:type="spellStart"/>
+      <w:proofErr w:type="gramStart"/>
+      <w:r>
+        <w:rPr>
+          <w:rFonts w:ascii="Consolas" w:hAnsi="Consolas" w:cs="Consolas"/>
+          <w:color w:val="000000"/>
+          <w:sz w:val="20"/>
+          <w:szCs w:val="20"/>
+        </w:rPr>
+        <w:t>neuralNetworkClass</w:t>
+      </w:r>
+      <w:proofErr w:type="spellEnd"/>
+      <w:proofErr w:type="gramEnd"/>
+      <w:r>
+        <w:rPr>
+          <w:rFonts w:ascii="Consolas" w:hAnsi="Consolas" w:cs="Consolas"/>
+          <w:color w:val="000000"/>
+          <w:sz w:val="20"/>
+          <w:szCs w:val="20"/>
+        </w:rPr>
+        <w:t xml:space="preserve"> </w:t>
+      </w:r>
+      <w:r>
+        <w:rPr>
+          <w:rFonts w:ascii="Consolas" w:hAnsi="Consolas" w:cs="Consolas"/>
+          <w:color w:val="000000"/>
+          <w:sz w:val="20"/>
+          <w:szCs w:val="20"/>
+        </w:rPr>
+        <w:tab/>
+        <w:t xml:space="preserve">class </w:t>
+      </w:r>
+      <w:proofErr w:type="spellStart"/>
+      <w:r>
+        <w:rPr>
+          <w:rFonts w:ascii="Consolas" w:hAnsi="Consolas" w:cs="Consolas"/>
+          <w:color w:val="000000"/>
+          <w:sz w:val="20"/>
+          <w:szCs w:val="20"/>
+        </w:rPr>
+        <w:t>coursework.OwnEvolutionaryAlgorithm</w:t>
+      </w:r>
+      <w:proofErr w:type="spellEnd"/>
     </w:p>
     <w:p>
       <w:pPr>
@@ -3063,14 +3979,27 @@
           <w:szCs w:val="20"/>
         </w:rPr>
       </w:pPr>
-      <w:r>
-        <w:rPr>
-          <w:rFonts w:ascii="Consolas" w:hAnsi="Consolas" w:cs="Consolas"/>
-          <w:color w:val="000000"/>
-          <w:sz w:val="20"/>
-          <w:szCs w:val="20"/>
-        </w:rPr>
-        <w:t xml:space="preserve">numHidden </w:t>
+      <w:proofErr w:type="spellStart"/>
+      <w:proofErr w:type="gramStart"/>
+      <w:r>
+        <w:rPr>
+          <w:rFonts w:ascii="Consolas" w:hAnsi="Consolas" w:cs="Consolas"/>
+          <w:color w:val="000000"/>
+          <w:sz w:val="20"/>
+          <w:szCs w:val="20"/>
+        </w:rPr>
+        <w:t>numHidden</w:t>
+      </w:r>
+      <w:proofErr w:type="spellEnd"/>
+      <w:proofErr w:type="gramEnd"/>
+      <w:r>
+        <w:rPr>
+          <w:rFonts w:ascii="Consolas" w:hAnsi="Consolas" w:cs="Consolas"/>
+          <w:color w:val="000000"/>
+          <w:sz w:val="20"/>
+          <w:szCs w:val="20"/>
+        </w:rPr>
+        <w:t xml:space="preserve"> </w:t>
       </w:r>
       <w:r>
         <w:rPr>
@@ -3095,14 +4024,27 @@
           <w:szCs w:val="20"/>
         </w:rPr>
       </w:pPr>
-      <w:r>
-        <w:rPr>
-          <w:rFonts w:ascii="Consolas" w:hAnsi="Consolas" w:cs="Consolas"/>
-          <w:color w:val="000000"/>
-          <w:sz w:val="20"/>
-          <w:szCs w:val="20"/>
-        </w:rPr>
-        <w:t xml:space="preserve">numGenes </w:t>
+      <w:proofErr w:type="spellStart"/>
+      <w:proofErr w:type="gramStart"/>
+      <w:r>
+        <w:rPr>
+          <w:rFonts w:ascii="Consolas" w:hAnsi="Consolas" w:cs="Consolas"/>
+          <w:color w:val="000000"/>
+          <w:sz w:val="20"/>
+          <w:szCs w:val="20"/>
+        </w:rPr>
+        <w:t>numGenes</w:t>
+      </w:r>
+      <w:proofErr w:type="spellEnd"/>
+      <w:proofErr w:type="gramEnd"/>
+      <w:r>
+        <w:rPr>
+          <w:rFonts w:ascii="Consolas" w:hAnsi="Consolas" w:cs="Consolas"/>
+          <w:color w:val="000000"/>
+          <w:sz w:val="20"/>
+          <w:szCs w:val="20"/>
+        </w:rPr>
+        <w:t xml:space="preserve"> </w:t>
       </w:r>
       <w:r>
         <w:rPr>
@@ -3127,14 +4069,27 @@
           <w:szCs w:val="20"/>
         </w:rPr>
       </w:pPr>
-      <w:r>
-        <w:rPr>
-          <w:rFonts w:ascii="Consolas" w:hAnsi="Consolas" w:cs="Consolas"/>
-          <w:color w:val="000000"/>
-          <w:sz w:val="20"/>
-          <w:szCs w:val="20"/>
-        </w:rPr>
-        <w:t xml:space="preserve">minGene </w:t>
+      <w:proofErr w:type="spellStart"/>
+      <w:proofErr w:type="gramStart"/>
+      <w:r>
+        <w:rPr>
+          <w:rFonts w:ascii="Consolas" w:hAnsi="Consolas" w:cs="Consolas"/>
+          <w:color w:val="000000"/>
+          <w:sz w:val="20"/>
+          <w:szCs w:val="20"/>
+        </w:rPr>
+        <w:t>minGene</w:t>
+      </w:r>
+      <w:proofErr w:type="spellEnd"/>
+      <w:proofErr w:type="gramEnd"/>
+      <w:r>
+        <w:rPr>
+          <w:rFonts w:ascii="Consolas" w:hAnsi="Consolas" w:cs="Consolas"/>
+          <w:color w:val="000000"/>
+          <w:sz w:val="20"/>
+          <w:szCs w:val="20"/>
+        </w:rPr>
+        <w:t xml:space="preserve"> </w:t>
       </w:r>
       <w:r>
         <w:rPr>
@@ -3159,14 +4114,27 @@
           <w:szCs w:val="20"/>
         </w:rPr>
       </w:pPr>
-      <w:r>
-        <w:rPr>
-          <w:rFonts w:ascii="Consolas" w:hAnsi="Consolas" w:cs="Consolas"/>
-          <w:color w:val="000000"/>
-          <w:sz w:val="20"/>
-          <w:szCs w:val="20"/>
-        </w:rPr>
-        <w:t xml:space="preserve">maxGene </w:t>
+      <w:proofErr w:type="spellStart"/>
+      <w:proofErr w:type="gramStart"/>
+      <w:r>
+        <w:rPr>
+          <w:rFonts w:ascii="Consolas" w:hAnsi="Consolas" w:cs="Consolas"/>
+          <w:color w:val="000000"/>
+          <w:sz w:val="20"/>
+          <w:szCs w:val="20"/>
+        </w:rPr>
+        <w:t>maxGene</w:t>
+      </w:r>
+      <w:proofErr w:type="spellEnd"/>
+      <w:proofErr w:type="gramEnd"/>
+      <w:r>
+        <w:rPr>
+          <w:rFonts w:ascii="Consolas" w:hAnsi="Consolas" w:cs="Consolas"/>
+          <w:color w:val="000000"/>
+          <w:sz w:val="20"/>
+          <w:szCs w:val="20"/>
+        </w:rPr>
+        <w:t xml:space="preserve"> </w:t>
       </w:r>
       <w:r>
         <w:rPr>
@@ -3191,14 +4159,27 @@
           <w:szCs w:val="20"/>
         </w:rPr>
       </w:pPr>
-      <w:r>
-        <w:rPr>
-          <w:rFonts w:ascii="Consolas" w:hAnsi="Consolas" w:cs="Consolas"/>
-          <w:color w:val="000000"/>
-          <w:sz w:val="20"/>
-          <w:szCs w:val="20"/>
-        </w:rPr>
-        <w:t xml:space="preserve">popSize </w:t>
+      <w:proofErr w:type="spellStart"/>
+      <w:proofErr w:type="gramStart"/>
+      <w:r>
+        <w:rPr>
+          <w:rFonts w:ascii="Consolas" w:hAnsi="Consolas" w:cs="Consolas"/>
+          <w:color w:val="000000"/>
+          <w:sz w:val="20"/>
+          <w:szCs w:val="20"/>
+        </w:rPr>
+        <w:t>popSize</w:t>
+      </w:r>
+      <w:proofErr w:type="spellEnd"/>
+      <w:proofErr w:type="gramEnd"/>
+      <w:r>
+        <w:rPr>
+          <w:rFonts w:ascii="Consolas" w:hAnsi="Consolas" w:cs="Consolas"/>
+          <w:color w:val="000000"/>
+          <w:sz w:val="20"/>
+          <w:szCs w:val="20"/>
+        </w:rPr>
+        <w:t xml:space="preserve"> </w:t>
       </w:r>
       <w:r>
         <w:rPr>
@@ -3223,14 +4204,27 @@
           <w:szCs w:val="20"/>
         </w:rPr>
       </w:pPr>
-      <w:r>
-        <w:rPr>
-          <w:rFonts w:ascii="Consolas" w:hAnsi="Consolas" w:cs="Consolas"/>
-          <w:color w:val="000000"/>
-          <w:sz w:val="20"/>
-          <w:szCs w:val="20"/>
-        </w:rPr>
-        <w:t xml:space="preserve">maxEvaluations </w:t>
+      <w:proofErr w:type="spellStart"/>
+      <w:proofErr w:type="gramStart"/>
+      <w:r>
+        <w:rPr>
+          <w:rFonts w:ascii="Consolas" w:hAnsi="Consolas" w:cs="Consolas"/>
+          <w:color w:val="000000"/>
+          <w:sz w:val="20"/>
+          <w:szCs w:val="20"/>
+        </w:rPr>
+        <w:t>maxEvaluations</w:t>
+      </w:r>
+      <w:proofErr w:type="spellEnd"/>
+      <w:proofErr w:type="gramEnd"/>
+      <w:r>
+        <w:rPr>
+          <w:rFonts w:ascii="Consolas" w:hAnsi="Consolas" w:cs="Consolas"/>
+          <w:color w:val="000000"/>
+          <w:sz w:val="20"/>
+          <w:szCs w:val="20"/>
+        </w:rPr>
+        <w:t xml:space="preserve"> </w:t>
       </w:r>
       <w:r>
         <w:rPr>
@@ -3255,14 +4249,27 @@
           <w:szCs w:val="20"/>
         </w:rPr>
       </w:pPr>
-      <w:r>
-        <w:rPr>
-          <w:rFonts w:ascii="Consolas" w:hAnsi="Consolas" w:cs="Consolas"/>
-          <w:color w:val="000000"/>
-          <w:sz w:val="20"/>
-          <w:szCs w:val="20"/>
-        </w:rPr>
-        <w:t xml:space="preserve">mutateRate </w:t>
+      <w:proofErr w:type="spellStart"/>
+      <w:proofErr w:type="gramStart"/>
+      <w:r>
+        <w:rPr>
+          <w:rFonts w:ascii="Consolas" w:hAnsi="Consolas" w:cs="Consolas"/>
+          <w:color w:val="000000"/>
+          <w:sz w:val="20"/>
+          <w:szCs w:val="20"/>
+        </w:rPr>
+        <w:t>mutateRate</w:t>
+      </w:r>
+      <w:proofErr w:type="spellEnd"/>
+      <w:proofErr w:type="gramEnd"/>
+      <w:r>
+        <w:rPr>
+          <w:rFonts w:ascii="Consolas" w:hAnsi="Consolas" w:cs="Consolas"/>
+          <w:color w:val="000000"/>
+          <w:sz w:val="20"/>
+          <w:szCs w:val="20"/>
+        </w:rPr>
+        <w:t xml:space="preserve"> </w:t>
       </w:r>
       <w:r>
         <w:rPr>
@@ -3287,14 +4294,27 @@
           <w:szCs w:val="20"/>
         </w:rPr>
       </w:pPr>
-      <w:r>
-        <w:rPr>
-          <w:rFonts w:ascii="Consolas" w:hAnsi="Consolas" w:cs="Consolas"/>
-          <w:color w:val="000000"/>
-          <w:sz w:val="20"/>
-          <w:szCs w:val="20"/>
-        </w:rPr>
-        <w:t xml:space="preserve">mutateChange </w:t>
+      <w:proofErr w:type="spellStart"/>
+      <w:proofErr w:type="gramStart"/>
+      <w:r>
+        <w:rPr>
+          <w:rFonts w:ascii="Consolas" w:hAnsi="Consolas" w:cs="Consolas"/>
+          <w:color w:val="000000"/>
+          <w:sz w:val="20"/>
+          <w:szCs w:val="20"/>
+        </w:rPr>
+        <w:t>mutateChange</w:t>
+      </w:r>
+      <w:proofErr w:type="spellEnd"/>
+      <w:proofErr w:type="gramEnd"/>
+      <w:r>
+        <w:rPr>
+          <w:rFonts w:ascii="Consolas" w:hAnsi="Consolas" w:cs="Consolas"/>
+          <w:color w:val="000000"/>
+          <w:sz w:val="20"/>
+          <w:szCs w:val="20"/>
+        </w:rPr>
+        <w:t xml:space="preserve"> </w:t>
       </w:r>
       <w:r>
         <w:rPr>
@@ -3319,14 +4339,25 @@
           <w:szCs w:val="20"/>
         </w:rPr>
       </w:pPr>
-      <w:r>
-        <w:rPr>
-          <w:rFonts w:ascii="Consolas" w:hAnsi="Consolas" w:cs="Consolas"/>
-          <w:color w:val="000000"/>
-          <w:sz w:val="20"/>
-          <w:szCs w:val="20"/>
-        </w:rPr>
-        <w:t xml:space="preserve">seed </w:t>
+      <w:proofErr w:type="gramStart"/>
+      <w:r>
+        <w:rPr>
+          <w:rFonts w:ascii="Consolas" w:hAnsi="Consolas" w:cs="Consolas"/>
+          <w:color w:val="000000"/>
+          <w:sz w:val="20"/>
+          <w:szCs w:val="20"/>
+        </w:rPr>
+        <w:t>seed</w:t>
+      </w:r>
+      <w:proofErr w:type="gramEnd"/>
+      <w:r>
+        <w:rPr>
+          <w:rFonts w:ascii="Consolas" w:hAnsi="Consolas" w:cs="Consolas"/>
+          <w:color w:val="000000"/>
+          <w:sz w:val="20"/>
+          <w:szCs w:val="20"/>
+        </w:rPr>
+        <w:t xml:space="preserve"> </w:t>
       </w:r>
       <w:r>
         <w:rPr>
@@ -3351,14 +4382,25 @@
           <w:szCs w:val="20"/>
         </w:rPr>
       </w:pPr>
-      <w:r>
-        <w:rPr>
-          <w:rFonts w:ascii="Consolas" w:hAnsi="Consolas" w:cs="Consolas"/>
-          <w:color w:val="000000"/>
-          <w:sz w:val="20"/>
-          <w:szCs w:val="20"/>
-        </w:rPr>
-        <w:t xml:space="preserve">random </w:t>
+      <w:proofErr w:type="gramStart"/>
+      <w:r>
+        <w:rPr>
+          <w:rFonts w:ascii="Consolas" w:hAnsi="Consolas" w:cs="Consolas"/>
+          <w:color w:val="000000"/>
+          <w:sz w:val="20"/>
+          <w:szCs w:val="20"/>
+        </w:rPr>
+        <w:t>random</w:t>
+      </w:r>
+      <w:proofErr w:type="gramEnd"/>
+      <w:r>
+        <w:rPr>
+          <w:rFonts w:ascii="Consolas" w:hAnsi="Consolas" w:cs="Consolas"/>
+          <w:color w:val="000000"/>
+          <w:sz w:val="20"/>
+          <w:szCs w:val="20"/>
+        </w:rPr>
+        <w:t xml:space="preserve"> </w:t>
       </w:r>
       <w:r>
         <w:rPr>
@@ -3383,25 +4425,49 @@
           <w:szCs w:val="20"/>
         </w:rPr>
       </w:pPr>
-      <w:r>
-        <w:rPr>
-          <w:rFonts w:ascii="Consolas" w:hAnsi="Consolas" w:cs="Consolas"/>
-          <w:color w:val="000000"/>
-          <w:sz w:val="20"/>
-          <w:szCs w:val="20"/>
-        </w:rPr>
-        <w:t xml:space="preserve">neuralNetworkClass </w:t>
-      </w:r>
-      <w:r>
-        <w:rPr>
-          <w:rFonts w:ascii="Consolas" w:hAnsi="Consolas" w:cs="Consolas"/>
-          <w:color w:val="000000"/>
-          <w:sz w:val="20"/>
-          <w:szCs w:val="20"/>
-        </w:rPr>
-        <w:tab/>
-        <w:t>class coursework.OwnEvolutionaryAlgorithm</w:t>
-      </w:r>
+      <w:proofErr w:type="spellStart"/>
+      <w:proofErr w:type="gramStart"/>
+      <w:r>
+        <w:rPr>
+          <w:rFonts w:ascii="Consolas" w:hAnsi="Consolas" w:cs="Consolas"/>
+          <w:color w:val="000000"/>
+          <w:sz w:val="20"/>
+          <w:szCs w:val="20"/>
+        </w:rPr>
+        <w:t>neuralNetworkClass</w:t>
+      </w:r>
+      <w:proofErr w:type="spellEnd"/>
+      <w:proofErr w:type="gramEnd"/>
+      <w:r>
+        <w:rPr>
+          <w:rFonts w:ascii="Consolas" w:hAnsi="Consolas" w:cs="Consolas"/>
+          <w:color w:val="000000"/>
+          <w:sz w:val="20"/>
+          <w:szCs w:val="20"/>
+        </w:rPr>
+        <w:t xml:space="preserve"> </w:t>
+      </w:r>
+      <w:r>
+        <w:rPr>
+          <w:rFonts w:ascii="Consolas" w:hAnsi="Consolas" w:cs="Consolas"/>
+          <w:color w:val="000000"/>
+          <w:sz w:val="20"/>
+          <w:szCs w:val="20"/>
+        </w:rPr>
+        <w:tab/>
+        <w:t xml:space="preserve">class </w:t>
+      </w:r>
+      <w:proofErr w:type="spellStart"/>
+      <w:r>
+        <w:rPr>
+          <w:rFonts w:ascii="Consolas" w:hAnsi="Consolas" w:cs="Consolas"/>
+          <w:color w:val="000000"/>
+          <w:sz w:val="20"/>
+          <w:szCs w:val="20"/>
+        </w:rPr>
+        <w:t>coursework.OwnEvolutionaryAlgorithm</w:t>
+      </w:r>
+      <w:proofErr w:type="spellEnd"/>
     </w:p>
     <w:p>
       <w:pPr>
@@ -3510,20 +4576,1651 @@
     <w:p>
       <w:pPr>
         <w:rPr>
+          <w:rFonts w:ascii="Consolas" w:hAnsi="Consolas" w:cs="Consolas"/>
+          <w:color w:val="000000"/>
+          <w:sz w:val="20"/>
+          <w:szCs w:val="20"/>
+        </w:rPr>
+      </w:pPr>
+      <w:r>
+        <w:rPr>
+          <w:rFonts w:ascii="Consolas" w:hAnsi="Consolas" w:cs="Consolas"/>
+          <w:color w:val="000000"/>
+          <w:sz w:val="20"/>
+          <w:szCs w:val="20"/>
+        </w:rPr>
+        <w:t xml:space="preserve">My own </w:t>
+      </w:r>
+      <w:proofErr w:type="spellStart"/>
+      <w:r>
+        <w:rPr>
+          <w:rFonts w:ascii="Consolas" w:hAnsi="Consolas" w:cs="Consolas"/>
+          <w:color w:val="000000"/>
+          <w:sz w:val="20"/>
+          <w:szCs w:val="20"/>
+        </w:rPr>
+        <w:t>algorithjm</w:t>
+      </w:r>
+      <w:proofErr w:type="spellEnd"/>
+      <w:r>
+        <w:rPr>
+          <w:rFonts w:ascii="Consolas" w:hAnsi="Consolas" w:cs="Consolas"/>
+          <w:color w:val="000000"/>
+          <w:sz w:val="20"/>
+          <w:szCs w:val="20"/>
+        </w:rPr>
+        <w:t xml:space="preserve">: 2 </w:t>
+      </w:r>
+      <w:proofErr w:type="spellStart"/>
+      <w:r>
+        <w:rPr>
+          <w:rFonts w:ascii="Consolas" w:hAnsi="Consolas" w:cs="Consolas"/>
+          <w:color w:val="000000"/>
+          <w:sz w:val="20"/>
+          <w:szCs w:val="20"/>
+        </w:rPr>
+        <w:t>paremts</w:t>
+      </w:r>
+      <w:proofErr w:type="spellEnd"/>
+      <w:r>
+        <w:rPr>
+          <w:rFonts w:ascii="Consolas" w:hAnsi="Consolas" w:cs="Consolas"/>
+          <w:color w:val="000000"/>
+          <w:sz w:val="20"/>
+          <w:szCs w:val="20"/>
+        </w:rPr>
+        <w:t xml:space="preserve"> selected on a </w:t>
+      </w:r>
+      <w:proofErr w:type="spellStart"/>
+      <w:r>
+        <w:rPr>
+          <w:rFonts w:ascii="Consolas" w:hAnsi="Consolas" w:cs="Consolas"/>
+          <w:color w:val="000000"/>
+          <w:sz w:val="20"/>
+          <w:szCs w:val="20"/>
+        </w:rPr>
+        <w:t>quartef</w:t>
+      </w:r>
+      <w:proofErr w:type="spellEnd"/>
+      <w:r>
+        <w:rPr>
+          <w:rFonts w:ascii="Consolas" w:hAnsi="Consolas" w:cs="Consolas"/>
+          <w:color w:val="000000"/>
+          <w:sz w:val="20"/>
+          <w:szCs w:val="20"/>
+        </w:rPr>
+        <w:t xml:space="preserve"> of the population which is sorted by fitness, reproducing 4 </w:t>
+      </w:r>
+      <w:proofErr w:type="spellStart"/>
+      <w:r>
+        <w:rPr>
+          <w:rFonts w:ascii="Consolas" w:hAnsi="Consolas" w:cs="Consolas"/>
+          <w:color w:val="000000"/>
+          <w:sz w:val="20"/>
+          <w:szCs w:val="20"/>
+        </w:rPr>
+        <w:t>potemntial</w:t>
+      </w:r>
+      <w:proofErr w:type="spellEnd"/>
+      <w:r>
+        <w:rPr>
+          <w:rFonts w:ascii="Consolas" w:hAnsi="Consolas" w:cs="Consolas"/>
+          <w:color w:val="000000"/>
+          <w:sz w:val="20"/>
+          <w:szCs w:val="20"/>
+        </w:rPr>
+        <w:t xml:space="preserve"> children, mutating them, evaluating them, getting the 2 best, replacing the worst in the population.</w:t>
+      </w:r>
+    </w:p>
+    <w:p>
+      <w:pPr>
+        <w:rPr>
+          <w:rFonts w:ascii="Consolas" w:hAnsi="Consolas" w:cs="Consolas"/>
+          <w:color w:val="000000"/>
+          <w:sz w:val="20"/>
+          <w:szCs w:val="20"/>
+        </w:rPr>
+      </w:pPr>
+    </w:p>
+    <w:p>
+      <w:pPr>
+        <w:rPr>
+          <w:rFonts w:ascii="Consolas" w:hAnsi="Consolas" w:cs="Consolas"/>
           <w:b/>
-        </w:rPr>
-      </w:pPr>
-      <w:r>
-        <w:rPr>
-          <w:rFonts w:ascii="Consolas" w:hAnsi="Consolas" w:cs="Consolas"/>
-          <w:color w:val="000000"/>
-          <w:sz w:val="20"/>
-          <w:szCs w:val="20"/>
-        </w:rPr>
-        <w:t>My own algorithjm: 2 paremts selected on a quartef of the population which is sorted by fitness, reproducing 4 potemntial children, mutating them, evaluating them, getting the 2 best, replacing the worst in the population.</w:t>
+          <w:color w:val="000000"/>
+          <w:sz w:val="20"/>
+          <w:szCs w:val="20"/>
+        </w:rPr>
+      </w:pPr>
+      <w:r>
+        <w:rPr>
+          <w:rFonts w:ascii="Consolas" w:hAnsi="Consolas" w:cs="Consolas"/>
+          <w:b/>
+          <w:color w:val="000000"/>
+          <w:sz w:val="20"/>
+          <w:szCs w:val="20"/>
+        </w:rPr>
+        <w:t>TEST 8</w:t>
+      </w:r>
+    </w:p>
+    <w:p>
+      <w:pPr>
+        <w:autoSpaceDE w:val="0"/>
+        <w:autoSpaceDN w:val="0"/>
+        <w:adjustRightInd w:val="0"/>
+        <w:spacing w:after="0" w:line="240" w:lineRule="auto"/>
+        <w:rPr>
+          <w:rFonts w:ascii="Consolas" w:hAnsi="Consolas" w:cs="Consolas"/>
+          <w:sz w:val="20"/>
+          <w:szCs w:val="20"/>
+        </w:rPr>
+      </w:pPr>
+      <w:proofErr w:type="spellStart"/>
+      <w:proofErr w:type="gramStart"/>
+      <w:r>
+        <w:rPr>
+          <w:rFonts w:ascii="Consolas" w:hAnsi="Consolas" w:cs="Consolas"/>
+          <w:color w:val="000000"/>
+          <w:sz w:val="20"/>
+          <w:szCs w:val="20"/>
+        </w:rPr>
+        <w:t>numHidden</w:t>
+      </w:r>
+      <w:proofErr w:type="spellEnd"/>
+      <w:proofErr w:type="gramEnd"/>
+      <w:r>
+        <w:rPr>
+          <w:rFonts w:ascii="Consolas" w:hAnsi="Consolas" w:cs="Consolas"/>
+          <w:color w:val="000000"/>
+          <w:sz w:val="20"/>
+          <w:szCs w:val="20"/>
+        </w:rPr>
+        <w:t xml:space="preserve"> </w:t>
+      </w:r>
+      <w:r>
+        <w:rPr>
+          <w:rFonts w:ascii="Consolas" w:hAnsi="Consolas" w:cs="Consolas"/>
+          <w:color w:val="000000"/>
+          <w:sz w:val="20"/>
+          <w:szCs w:val="20"/>
+        </w:rPr>
+        <w:tab/>
+      </w:r>
+      <w:r>
+        <w:rPr>
+          <w:rFonts w:ascii="Consolas" w:hAnsi="Consolas" w:cs="Consolas"/>
+          <w:color w:val="000000"/>
+          <w:sz w:val="20"/>
+          <w:szCs w:val="20"/>
+        </w:rPr>
+        <w:t>3</w:t>
+      </w:r>
+    </w:p>
+    <w:p>
+      <w:pPr>
+        <w:autoSpaceDE w:val="0"/>
+        <w:autoSpaceDN w:val="0"/>
+        <w:adjustRightInd w:val="0"/>
+        <w:spacing w:after="0" w:line="240" w:lineRule="auto"/>
+        <w:rPr>
+          <w:rFonts w:ascii="Consolas" w:hAnsi="Consolas" w:cs="Consolas"/>
+          <w:sz w:val="20"/>
+          <w:szCs w:val="20"/>
+        </w:rPr>
+      </w:pPr>
+      <w:proofErr w:type="spellStart"/>
+      <w:proofErr w:type="gramStart"/>
+      <w:r>
+        <w:rPr>
+          <w:rFonts w:ascii="Consolas" w:hAnsi="Consolas" w:cs="Consolas"/>
+          <w:color w:val="000000"/>
+          <w:sz w:val="20"/>
+          <w:szCs w:val="20"/>
+        </w:rPr>
+        <w:t>numGenes</w:t>
+      </w:r>
+      <w:proofErr w:type="spellEnd"/>
+      <w:proofErr w:type="gramEnd"/>
+      <w:r>
+        <w:rPr>
+          <w:rFonts w:ascii="Consolas" w:hAnsi="Consolas" w:cs="Consolas"/>
+          <w:color w:val="000000"/>
+          <w:sz w:val="20"/>
+          <w:szCs w:val="20"/>
+        </w:rPr>
+        <w:t xml:space="preserve"> </w:t>
+      </w:r>
+      <w:r>
+        <w:rPr>
+          <w:rFonts w:ascii="Consolas" w:hAnsi="Consolas" w:cs="Consolas"/>
+          <w:color w:val="000000"/>
+          <w:sz w:val="20"/>
+          <w:szCs w:val="20"/>
+        </w:rPr>
+        <w:tab/>
+        <w:t>21</w:t>
+      </w:r>
+    </w:p>
+    <w:p>
+      <w:pPr>
+        <w:autoSpaceDE w:val="0"/>
+        <w:autoSpaceDN w:val="0"/>
+        <w:adjustRightInd w:val="0"/>
+        <w:spacing w:after="0" w:line="240" w:lineRule="auto"/>
+        <w:rPr>
+          <w:rFonts w:ascii="Consolas" w:hAnsi="Consolas" w:cs="Consolas"/>
+          <w:sz w:val="20"/>
+          <w:szCs w:val="20"/>
+        </w:rPr>
+      </w:pPr>
+      <w:proofErr w:type="spellStart"/>
+      <w:proofErr w:type="gramStart"/>
+      <w:r>
+        <w:rPr>
+          <w:rFonts w:ascii="Consolas" w:hAnsi="Consolas" w:cs="Consolas"/>
+          <w:color w:val="000000"/>
+          <w:sz w:val="20"/>
+          <w:szCs w:val="20"/>
+        </w:rPr>
+        <w:t>minGene</w:t>
+      </w:r>
+      <w:proofErr w:type="spellEnd"/>
+      <w:proofErr w:type="gramEnd"/>
+      <w:r>
+        <w:rPr>
+          <w:rFonts w:ascii="Consolas" w:hAnsi="Consolas" w:cs="Consolas"/>
+          <w:color w:val="000000"/>
+          <w:sz w:val="20"/>
+          <w:szCs w:val="20"/>
+        </w:rPr>
+        <w:t xml:space="preserve"> </w:t>
+      </w:r>
+      <w:r>
+        <w:rPr>
+          <w:rFonts w:ascii="Consolas" w:hAnsi="Consolas" w:cs="Consolas"/>
+          <w:color w:val="000000"/>
+          <w:sz w:val="20"/>
+          <w:szCs w:val="20"/>
+        </w:rPr>
+        <w:tab/>
+        <w:t>-3.0</w:t>
+      </w:r>
+    </w:p>
+    <w:p>
+      <w:pPr>
+        <w:autoSpaceDE w:val="0"/>
+        <w:autoSpaceDN w:val="0"/>
+        <w:adjustRightInd w:val="0"/>
+        <w:spacing w:after="0" w:line="240" w:lineRule="auto"/>
+        <w:rPr>
+          <w:rFonts w:ascii="Consolas" w:hAnsi="Consolas" w:cs="Consolas"/>
+          <w:sz w:val="20"/>
+          <w:szCs w:val="20"/>
+        </w:rPr>
+      </w:pPr>
+      <w:proofErr w:type="spellStart"/>
+      <w:proofErr w:type="gramStart"/>
+      <w:r>
+        <w:rPr>
+          <w:rFonts w:ascii="Consolas" w:hAnsi="Consolas" w:cs="Consolas"/>
+          <w:color w:val="000000"/>
+          <w:sz w:val="20"/>
+          <w:szCs w:val="20"/>
+        </w:rPr>
+        <w:t>maxGene</w:t>
+      </w:r>
+      <w:proofErr w:type="spellEnd"/>
+      <w:proofErr w:type="gramEnd"/>
+      <w:r>
+        <w:rPr>
+          <w:rFonts w:ascii="Consolas" w:hAnsi="Consolas" w:cs="Consolas"/>
+          <w:color w:val="000000"/>
+          <w:sz w:val="20"/>
+          <w:szCs w:val="20"/>
+        </w:rPr>
+        <w:t xml:space="preserve"> </w:t>
+      </w:r>
+      <w:r>
+        <w:rPr>
+          <w:rFonts w:ascii="Consolas" w:hAnsi="Consolas" w:cs="Consolas"/>
+          <w:color w:val="000000"/>
+          <w:sz w:val="20"/>
+          <w:szCs w:val="20"/>
+        </w:rPr>
+        <w:tab/>
+        <w:t>3.0</w:t>
+      </w:r>
+    </w:p>
+    <w:p>
+      <w:pPr>
+        <w:autoSpaceDE w:val="0"/>
+        <w:autoSpaceDN w:val="0"/>
+        <w:adjustRightInd w:val="0"/>
+        <w:spacing w:after="0" w:line="240" w:lineRule="auto"/>
+        <w:rPr>
+          <w:rFonts w:ascii="Consolas" w:hAnsi="Consolas" w:cs="Consolas"/>
+          <w:sz w:val="20"/>
+          <w:szCs w:val="20"/>
+        </w:rPr>
+      </w:pPr>
+      <w:proofErr w:type="spellStart"/>
+      <w:proofErr w:type="gramStart"/>
+      <w:r>
+        <w:rPr>
+          <w:rFonts w:ascii="Consolas" w:hAnsi="Consolas" w:cs="Consolas"/>
+          <w:color w:val="000000"/>
+          <w:sz w:val="20"/>
+          <w:szCs w:val="20"/>
+        </w:rPr>
+        <w:t>popSize</w:t>
+      </w:r>
+      <w:proofErr w:type="spellEnd"/>
+      <w:proofErr w:type="gramEnd"/>
+      <w:r>
+        <w:rPr>
+          <w:rFonts w:ascii="Consolas" w:hAnsi="Consolas" w:cs="Consolas"/>
+          <w:color w:val="000000"/>
+          <w:sz w:val="20"/>
+          <w:szCs w:val="20"/>
+        </w:rPr>
+        <w:t xml:space="preserve"> </w:t>
+      </w:r>
+      <w:r>
+        <w:rPr>
+          <w:rFonts w:ascii="Consolas" w:hAnsi="Consolas" w:cs="Consolas"/>
+          <w:color w:val="000000"/>
+          <w:sz w:val="20"/>
+          <w:szCs w:val="20"/>
+        </w:rPr>
+        <w:tab/>
+      </w:r>
+      <w:r>
+        <w:rPr>
+          <w:rFonts w:ascii="Consolas" w:hAnsi="Consolas" w:cs="Consolas"/>
+          <w:color w:val="000000"/>
+          <w:sz w:val="20"/>
+          <w:szCs w:val="20"/>
+        </w:rPr>
+        <w:t>100</w:t>
+      </w:r>
+    </w:p>
+    <w:p>
+      <w:pPr>
+        <w:autoSpaceDE w:val="0"/>
+        <w:autoSpaceDN w:val="0"/>
+        <w:adjustRightInd w:val="0"/>
+        <w:spacing w:after="0" w:line="240" w:lineRule="auto"/>
+        <w:rPr>
+          <w:rFonts w:ascii="Consolas" w:hAnsi="Consolas" w:cs="Consolas"/>
+          <w:sz w:val="20"/>
+          <w:szCs w:val="20"/>
+        </w:rPr>
+      </w:pPr>
+      <w:proofErr w:type="spellStart"/>
+      <w:proofErr w:type="gramStart"/>
+      <w:r>
+        <w:rPr>
+          <w:rFonts w:ascii="Consolas" w:hAnsi="Consolas" w:cs="Consolas"/>
+          <w:color w:val="000000"/>
+          <w:sz w:val="20"/>
+          <w:szCs w:val="20"/>
+        </w:rPr>
+        <w:t>maxEvaluations</w:t>
+      </w:r>
+      <w:proofErr w:type="spellEnd"/>
+      <w:proofErr w:type="gramEnd"/>
+      <w:r>
+        <w:rPr>
+          <w:rFonts w:ascii="Consolas" w:hAnsi="Consolas" w:cs="Consolas"/>
+          <w:color w:val="000000"/>
+          <w:sz w:val="20"/>
+          <w:szCs w:val="20"/>
+        </w:rPr>
+        <w:t xml:space="preserve"> </w:t>
+      </w:r>
+      <w:r>
+        <w:rPr>
+          <w:rFonts w:ascii="Consolas" w:hAnsi="Consolas" w:cs="Consolas"/>
+          <w:color w:val="000000"/>
+          <w:sz w:val="20"/>
+          <w:szCs w:val="20"/>
+        </w:rPr>
+        <w:tab/>
+        <w:t>20000</w:t>
+      </w:r>
+    </w:p>
+    <w:p>
+      <w:pPr>
+        <w:autoSpaceDE w:val="0"/>
+        <w:autoSpaceDN w:val="0"/>
+        <w:adjustRightInd w:val="0"/>
+        <w:spacing w:after="0" w:line="240" w:lineRule="auto"/>
+        <w:rPr>
+          <w:rFonts w:ascii="Consolas" w:hAnsi="Consolas" w:cs="Consolas"/>
+          <w:sz w:val="20"/>
+          <w:szCs w:val="20"/>
+        </w:rPr>
+      </w:pPr>
+      <w:proofErr w:type="spellStart"/>
+      <w:proofErr w:type="gramStart"/>
+      <w:r>
+        <w:rPr>
+          <w:rFonts w:ascii="Consolas" w:hAnsi="Consolas" w:cs="Consolas"/>
+          <w:color w:val="000000"/>
+          <w:sz w:val="20"/>
+          <w:szCs w:val="20"/>
+        </w:rPr>
+        <w:t>mutateRate</w:t>
+      </w:r>
+      <w:proofErr w:type="spellEnd"/>
+      <w:proofErr w:type="gramEnd"/>
+      <w:r>
+        <w:rPr>
+          <w:rFonts w:ascii="Consolas" w:hAnsi="Consolas" w:cs="Consolas"/>
+          <w:color w:val="000000"/>
+          <w:sz w:val="20"/>
+          <w:szCs w:val="20"/>
+        </w:rPr>
+        <w:t xml:space="preserve"> </w:t>
+      </w:r>
+      <w:r>
+        <w:rPr>
+          <w:rFonts w:ascii="Consolas" w:hAnsi="Consolas" w:cs="Consolas"/>
+          <w:color w:val="000000"/>
+          <w:sz w:val="20"/>
+          <w:szCs w:val="20"/>
+        </w:rPr>
+        <w:tab/>
+        <w:t>0.1</w:t>
+      </w:r>
+    </w:p>
+    <w:p>
+      <w:pPr>
+        <w:autoSpaceDE w:val="0"/>
+        <w:autoSpaceDN w:val="0"/>
+        <w:adjustRightInd w:val="0"/>
+        <w:spacing w:after="0" w:line="240" w:lineRule="auto"/>
+        <w:rPr>
+          <w:rFonts w:ascii="Consolas" w:hAnsi="Consolas" w:cs="Consolas"/>
+          <w:sz w:val="20"/>
+          <w:szCs w:val="20"/>
+        </w:rPr>
+      </w:pPr>
+      <w:proofErr w:type="spellStart"/>
+      <w:proofErr w:type="gramStart"/>
+      <w:r>
+        <w:rPr>
+          <w:rFonts w:ascii="Consolas" w:hAnsi="Consolas" w:cs="Consolas"/>
+          <w:color w:val="000000"/>
+          <w:sz w:val="20"/>
+          <w:szCs w:val="20"/>
+        </w:rPr>
+        <w:t>mutateChange</w:t>
+      </w:r>
+      <w:proofErr w:type="spellEnd"/>
+      <w:proofErr w:type="gramEnd"/>
+      <w:r>
+        <w:rPr>
+          <w:rFonts w:ascii="Consolas" w:hAnsi="Consolas" w:cs="Consolas"/>
+          <w:color w:val="000000"/>
+          <w:sz w:val="20"/>
+          <w:szCs w:val="20"/>
+        </w:rPr>
+        <w:t xml:space="preserve"> </w:t>
+      </w:r>
+      <w:r>
+        <w:rPr>
+          <w:rFonts w:ascii="Consolas" w:hAnsi="Consolas" w:cs="Consolas"/>
+          <w:color w:val="000000"/>
+          <w:sz w:val="20"/>
+          <w:szCs w:val="20"/>
+        </w:rPr>
+        <w:tab/>
+        <w:t>0.</w:t>
+      </w:r>
+      <w:r>
+        <w:rPr>
+          <w:rFonts w:ascii="Consolas" w:hAnsi="Consolas" w:cs="Consolas"/>
+          <w:color w:val="000000"/>
+          <w:sz w:val="20"/>
+          <w:szCs w:val="20"/>
+        </w:rPr>
+        <w:t>3</w:t>
+      </w:r>
+    </w:p>
+    <w:p>
+      <w:pPr>
+        <w:autoSpaceDE w:val="0"/>
+        <w:autoSpaceDN w:val="0"/>
+        <w:adjustRightInd w:val="0"/>
+        <w:spacing w:after="0" w:line="240" w:lineRule="auto"/>
+        <w:rPr>
+          <w:rFonts w:ascii="Consolas" w:hAnsi="Consolas" w:cs="Consolas"/>
+          <w:sz w:val="20"/>
+          <w:szCs w:val="20"/>
+        </w:rPr>
+      </w:pPr>
+      <w:proofErr w:type="gramStart"/>
+      <w:r>
+        <w:rPr>
+          <w:rFonts w:ascii="Consolas" w:hAnsi="Consolas" w:cs="Consolas"/>
+          <w:color w:val="000000"/>
+          <w:sz w:val="20"/>
+          <w:szCs w:val="20"/>
+        </w:rPr>
+        <w:t>seed</w:t>
+      </w:r>
+      <w:proofErr w:type="gramEnd"/>
+      <w:r>
+        <w:rPr>
+          <w:rFonts w:ascii="Consolas" w:hAnsi="Consolas" w:cs="Consolas"/>
+          <w:color w:val="000000"/>
+          <w:sz w:val="20"/>
+          <w:szCs w:val="20"/>
+        </w:rPr>
+        <w:t xml:space="preserve"> </w:t>
+      </w:r>
+      <w:r>
+        <w:rPr>
+          <w:rFonts w:ascii="Consolas" w:hAnsi="Consolas" w:cs="Consolas"/>
+          <w:color w:val="000000"/>
+          <w:sz w:val="20"/>
+          <w:szCs w:val="20"/>
+        </w:rPr>
+        <w:tab/>
+        <w:t>1553184716117</w:t>
+      </w:r>
+    </w:p>
+    <w:p>
+      <w:pPr>
+        <w:autoSpaceDE w:val="0"/>
+        <w:autoSpaceDN w:val="0"/>
+        <w:adjustRightInd w:val="0"/>
+        <w:spacing w:after="0" w:line="240" w:lineRule="auto"/>
+        <w:rPr>
+          <w:rFonts w:ascii="Consolas" w:hAnsi="Consolas" w:cs="Consolas"/>
+          <w:sz w:val="20"/>
+          <w:szCs w:val="20"/>
+        </w:rPr>
+      </w:pPr>
+      <w:proofErr w:type="gramStart"/>
+      <w:r>
+        <w:rPr>
+          <w:rFonts w:ascii="Consolas" w:hAnsi="Consolas" w:cs="Consolas"/>
+          <w:color w:val="000000"/>
+          <w:sz w:val="20"/>
+          <w:szCs w:val="20"/>
+        </w:rPr>
+        <w:t>random</w:t>
+      </w:r>
+      <w:proofErr w:type="gramEnd"/>
+      <w:r>
+        <w:rPr>
+          <w:rFonts w:ascii="Consolas" w:hAnsi="Consolas" w:cs="Consolas"/>
+          <w:color w:val="000000"/>
+          <w:sz w:val="20"/>
+          <w:szCs w:val="20"/>
+        </w:rPr>
+        <w:t xml:space="preserve"> </w:t>
+      </w:r>
+      <w:r>
+        <w:rPr>
+          <w:rFonts w:ascii="Consolas" w:hAnsi="Consolas" w:cs="Consolas"/>
+          <w:color w:val="000000"/>
+          <w:sz w:val="20"/>
+          <w:szCs w:val="20"/>
+        </w:rPr>
+        <w:tab/>
+        <w:t>java.util.Random@1f17ae12</w:t>
+      </w:r>
+    </w:p>
+    <w:p>
+      <w:pPr>
+        <w:autoSpaceDE w:val="0"/>
+        <w:autoSpaceDN w:val="0"/>
+        <w:adjustRightInd w:val="0"/>
+        <w:spacing w:after="0" w:line="240" w:lineRule="auto"/>
+        <w:rPr>
+          <w:rFonts w:ascii="Consolas" w:hAnsi="Consolas" w:cs="Consolas"/>
+          <w:sz w:val="20"/>
+          <w:szCs w:val="20"/>
+        </w:rPr>
+      </w:pPr>
+      <w:proofErr w:type="spellStart"/>
+      <w:proofErr w:type="gramStart"/>
+      <w:r>
+        <w:rPr>
+          <w:rFonts w:ascii="Consolas" w:hAnsi="Consolas" w:cs="Consolas"/>
+          <w:color w:val="000000"/>
+          <w:sz w:val="20"/>
+          <w:szCs w:val="20"/>
+        </w:rPr>
+        <w:t>neuralNetworkClass</w:t>
+      </w:r>
+      <w:proofErr w:type="spellEnd"/>
+      <w:proofErr w:type="gramEnd"/>
+      <w:r>
+        <w:rPr>
+          <w:rFonts w:ascii="Consolas" w:hAnsi="Consolas" w:cs="Consolas"/>
+          <w:color w:val="000000"/>
+          <w:sz w:val="20"/>
+          <w:szCs w:val="20"/>
+        </w:rPr>
+        <w:t xml:space="preserve"> </w:t>
+      </w:r>
+      <w:r>
+        <w:rPr>
+          <w:rFonts w:ascii="Consolas" w:hAnsi="Consolas" w:cs="Consolas"/>
+          <w:color w:val="000000"/>
+          <w:sz w:val="20"/>
+          <w:szCs w:val="20"/>
+        </w:rPr>
+        <w:tab/>
+        <w:t xml:space="preserve">class </w:t>
+      </w:r>
+      <w:proofErr w:type="spellStart"/>
+      <w:r>
+        <w:rPr>
+          <w:rFonts w:ascii="Consolas" w:hAnsi="Consolas" w:cs="Consolas"/>
+          <w:color w:val="000000"/>
+          <w:sz w:val="20"/>
+          <w:szCs w:val="20"/>
+        </w:rPr>
+        <w:t>coursework.OwnEvolutionaryAlgorithm</w:t>
+      </w:r>
+      <w:proofErr w:type="spellEnd"/>
+    </w:p>
+    <w:p>
+      <w:pPr>
+        <w:autoSpaceDE w:val="0"/>
+        <w:autoSpaceDN w:val="0"/>
+        <w:adjustRightInd w:val="0"/>
+        <w:spacing w:after="0" w:line="240" w:lineRule="auto"/>
+        <w:rPr>
+          <w:rFonts w:ascii="Consolas" w:hAnsi="Consolas" w:cs="Consolas"/>
+          <w:sz w:val="20"/>
+          <w:szCs w:val="20"/>
+        </w:rPr>
+      </w:pPr>
+      <w:r>
+        <w:rPr>
+          <w:rFonts w:ascii="Consolas" w:hAnsi="Consolas" w:cs="Consolas"/>
+          <w:color w:val="000000"/>
+          <w:sz w:val="20"/>
+          <w:szCs w:val="20"/>
+        </w:rPr>
+        <w:t>Training Set Training</w:t>
+      </w:r>
+    </w:p>
+    <w:p>
+      <w:pPr>
+        <w:autoSpaceDE w:val="0"/>
+        <w:autoSpaceDN w:val="0"/>
+        <w:adjustRightInd w:val="0"/>
+        <w:spacing w:after="0" w:line="240" w:lineRule="auto"/>
+        <w:rPr>
+          <w:rFonts w:ascii="Consolas" w:hAnsi="Consolas" w:cs="Consolas"/>
+          <w:sz w:val="20"/>
+          <w:szCs w:val="20"/>
+        </w:rPr>
+      </w:pPr>
+      <w:r>
+        <w:rPr>
+          <w:rFonts w:ascii="Consolas" w:hAnsi="Consolas" w:cs="Consolas"/>
+          <w:color w:val="000000"/>
+          <w:sz w:val="20"/>
+          <w:szCs w:val="20"/>
+        </w:rPr>
+        <w:t xml:space="preserve">Fitness </w:t>
+      </w:r>
+      <w:r>
+        <w:rPr>
+          <w:rFonts w:ascii="Courier New" w:hAnsi="Courier New" w:cs="Courier New"/>
+          <w:color w:val="000000"/>
+          <w:sz w:val="20"/>
+          <w:szCs w:val="20"/>
+        </w:rPr>
+        <w:t>0.026181693802230226</w:t>
+      </w:r>
+    </w:p>
+    <w:p>
+      <w:pPr>
+        <w:autoSpaceDE w:val="0"/>
+        <w:autoSpaceDN w:val="0"/>
+        <w:adjustRightInd w:val="0"/>
+        <w:spacing w:after="0" w:line="240" w:lineRule="auto"/>
+        <w:rPr>
+          <w:rFonts w:ascii="Consolas" w:hAnsi="Consolas" w:cs="Consolas"/>
+          <w:sz w:val="20"/>
+          <w:szCs w:val="20"/>
+        </w:rPr>
+      </w:pPr>
+      <w:r>
+        <w:rPr>
+          <w:rFonts w:ascii="Courier New" w:hAnsi="Courier New" w:cs="Courier New"/>
+          <w:color w:val="000000"/>
+          <w:sz w:val="20"/>
+          <w:szCs w:val="20"/>
+        </w:rPr>
+        <w:t>0.026181693802230226</w:t>
+      </w:r>
+      <w:r>
+        <w:rPr>
+          <w:rFonts w:ascii="Consolas" w:hAnsi="Consolas" w:cs="Consolas"/>
+          <w:color w:val="000000"/>
+          <w:sz w:val="20"/>
+          <w:szCs w:val="20"/>
+        </w:rPr>
+        <w:tab/>
+      </w:r>
+    </w:p>
+    <w:p>
+      <w:pPr>
+        <w:rPr>
+          <w:rFonts w:ascii="Courier New" w:hAnsi="Courier New" w:cs="Courier New"/>
+          <w:color w:val="000000"/>
+          <w:sz w:val="20"/>
+          <w:szCs w:val="20"/>
+        </w:rPr>
+      </w:pPr>
+      <w:r>
+        <w:rPr>
+          <w:rFonts w:ascii="Consolas" w:hAnsi="Consolas" w:cs="Consolas"/>
+          <w:color w:val="000000"/>
+          <w:sz w:val="20"/>
+          <w:szCs w:val="20"/>
+        </w:rPr>
+        <w:t xml:space="preserve">Fitness on Test </w:t>
+      </w:r>
+      <w:r>
+        <w:rPr>
+          <w:rFonts w:ascii="Courier New" w:hAnsi="Courier New" w:cs="Courier New"/>
+          <w:color w:val="000000"/>
+          <w:sz w:val="20"/>
+          <w:szCs w:val="20"/>
+        </w:rPr>
+        <w:t>0.07725042682562858</w:t>
+      </w:r>
+    </w:p>
+    <w:p>
+      <w:pPr>
+        <w:rPr>
+          <w:rFonts w:ascii="Courier New" w:hAnsi="Courier New" w:cs="Courier New"/>
+          <w:color w:val="000000"/>
+          <w:sz w:val="20"/>
+          <w:szCs w:val="20"/>
+        </w:rPr>
+      </w:pPr>
+    </w:p>
+    <w:p>
+      <w:pPr>
+        <w:rPr>
+          <w:rFonts w:ascii="Courier New" w:hAnsi="Courier New" w:cs="Courier New"/>
+          <w:color w:val="000000"/>
+          <w:sz w:val="20"/>
+          <w:szCs w:val="20"/>
+        </w:rPr>
+      </w:pPr>
+      <w:r>
+        <w:rPr>
+          <w:rFonts w:ascii="Courier New" w:hAnsi="Courier New" w:cs="Courier New"/>
+          <w:color w:val="000000"/>
+          <w:sz w:val="20"/>
+          <w:szCs w:val="20"/>
+        </w:rPr>
+        <w:t xml:space="preserve">My own Algorithm: tournament select using 20 people, Uniform crossover producing and </w:t>
+      </w:r>
+      <w:proofErr w:type="spellStart"/>
+      <w:r>
+        <w:rPr>
+          <w:rFonts w:ascii="Courier New" w:hAnsi="Courier New" w:cs="Courier New"/>
+          <w:color w:val="000000"/>
+          <w:sz w:val="20"/>
+          <w:szCs w:val="20"/>
+        </w:rPr>
+        <w:t>evcaluating</w:t>
+      </w:r>
+      <w:proofErr w:type="spellEnd"/>
+      <w:r>
+        <w:rPr>
+          <w:rFonts w:ascii="Courier New" w:hAnsi="Courier New" w:cs="Courier New"/>
+          <w:color w:val="000000"/>
+          <w:sz w:val="20"/>
+          <w:szCs w:val="20"/>
+        </w:rPr>
+        <w:t xml:space="preserve"> only </w:t>
+      </w:r>
+      <w:proofErr w:type="gramStart"/>
+      <w:r>
+        <w:rPr>
+          <w:rFonts w:ascii="Courier New" w:hAnsi="Courier New" w:cs="Courier New"/>
+          <w:color w:val="000000"/>
+          <w:sz w:val="20"/>
+          <w:szCs w:val="20"/>
+        </w:rPr>
+        <w:t>2</w:t>
+      </w:r>
+      <w:proofErr w:type="gramEnd"/>
+      <w:r>
+        <w:rPr>
+          <w:rFonts w:ascii="Courier New" w:hAnsi="Courier New" w:cs="Courier New"/>
+          <w:color w:val="000000"/>
+          <w:sz w:val="20"/>
+          <w:szCs w:val="20"/>
+        </w:rPr>
+        <w:t xml:space="preserve"> children per iteration, tournament replace using 1/8</w:t>
+      </w:r>
+      <w:r>
+        <w:rPr>
+          <w:rFonts w:ascii="Courier New" w:hAnsi="Courier New" w:cs="Courier New"/>
+          <w:color w:val="000000"/>
+          <w:sz w:val="20"/>
+          <w:szCs w:val="20"/>
+          <w:vertAlign w:val="superscript"/>
+        </w:rPr>
+        <w:t>th</w:t>
+      </w:r>
+      <w:r>
+        <w:rPr>
+          <w:rFonts w:ascii="Courier New" w:hAnsi="Courier New" w:cs="Courier New"/>
+          <w:color w:val="000000"/>
+          <w:sz w:val="20"/>
+          <w:szCs w:val="20"/>
+        </w:rPr>
+        <w:t xml:space="preserve"> of the population, and mutate is between 0 and 0.3 if it changes.</w:t>
+      </w:r>
+    </w:p>
+    <w:p>
+      <w:pPr>
+        <w:rPr>
+          <w:rFonts w:ascii="Courier New" w:hAnsi="Courier New" w:cs="Courier New"/>
+          <w:color w:val="000000"/>
+          <w:sz w:val="20"/>
+          <w:szCs w:val="20"/>
+        </w:rPr>
+      </w:pPr>
+    </w:p>
+    <w:p>
+      <w:pPr>
+        <w:rPr>
+          <w:rFonts w:ascii="Courier New" w:hAnsi="Courier New" w:cs="Courier New"/>
+          <w:color w:val="000000"/>
+          <w:sz w:val="20"/>
+          <w:szCs w:val="20"/>
+        </w:rPr>
+      </w:pPr>
+    </w:p>
+    <w:p>
+      <w:pPr>
+        <w:rPr>
+          <w:rFonts w:ascii="Courier New" w:hAnsi="Courier New" w:cs="Courier New"/>
+          <w:color w:val="000000"/>
+          <w:sz w:val="20"/>
+          <w:szCs w:val="20"/>
+        </w:rPr>
+      </w:pPr>
+    </w:p>
+    <w:p>
+      <w:pPr>
+        <w:rPr>
+          <w:rFonts w:ascii="Courier New" w:hAnsi="Courier New" w:cs="Courier New"/>
+          <w:color w:val="000000"/>
+          <w:sz w:val="20"/>
+          <w:szCs w:val="20"/>
+        </w:rPr>
+      </w:pPr>
+    </w:p>
+    <w:p>
+      <w:pPr>
+        <w:rPr>
+          <w:rFonts w:ascii="Courier New" w:hAnsi="Courier New" w:cs="Courier New"/>
+          <w:color w:val="000000"/>
+          <w:sz w:val="20"/>
+          <w:szCs w:val="20"/>
+        </w:rPr>
+      </w:pPr>
+    </w:p>
+    <w:p>
+      <w:pPr>
+        <w:rPr>
+          <w:rFonts w:ascii="Consolas" w:hAnsi="Consolas" w:cs="Consolas"/>
+          <w:b/>
+          <w:color w:val="000000"/>
+          <w:sz w:val="20"/>
+          <w:szCs w:val="20"/>
+        </w:rPr>
+      </w:pPr>
+      <w:r>
+        <w:rPr>
+          <w:rFonts w:ascii="Consolas" w:hAnsi="Consolas" w:cs="Consolas"/>
+          <w:b/>
+          <w:color w:val="000000"/>
+          <w:sz w:val="20"/>
+          <w:szCs w:val="20"/>
+        </w:rPr>
+        <w:lastRenderedPageBreak/>
+        <w:t>TEST 9</w:t>
+      </w:r>
+    </w:p>
+    <w:p>
+      <w:pPr>
+        <w:autoSpaceDE w:val="0"/>
+        <w:autoSpaceDN w:val="0"/>
+        <w:adjustRightInd w:val="0"/>
+        <w:spacing w:after="0" w:line="240" w:lineRule="auto"/>
+        <w:rPr>
+          <w:rFonts w:ascii="Courier New" w:hAnsi="Courier New" w:cs="Courier New"/>
+          <w:sz w:val="20"/>
+          <w:szCs w:val="20"/>
+        </w:rPr>
+      </w:pPr>
+      <w:proofErr w:type="spellStart"/>
+      <w:proofErr w:type="gramStart"/>
+      <w:r>
+        <w:rPr>
+          <w:rFonts w:ascii="Courier New" w:hAnsi="Courier New" w:cs="Courier New"/>
+          <w:color w:val="000000"/>
+          <w:sz w:val="20"/>
+          <w:szCs w:val="20"/>
+        </w:rPr>
+        <w:t>numHidden</w:t>
+      </w:r>
+      <w:proofErr w:type="spellEnd"/>
+      <w:proofErr w:type="gramEnd"/>
+      <w:r>
+        <w:rPr>
+          <w:rFonts w:ascii="Courier New" w:hAnsi="Courier New" w:cs="Courier New"/>
+          <w:color w:val="000000"/>
+          <w:sz w:val="20"/>
+          <w:szCs w:val="20"/>
+        </w:rPr>
+        <w:t xml:space="preserve"> </w:t>
+      </w:r>
+      <w:r>
+        <w:rPr>
+          <w:rFonts w:ascii="Courier New" w:hAnsi="Courier New" w:cs="Courier New"/>
+          <w:color w:val="000000"/>
+          <w:sz w:val="20"/>
+          <w:szCs w:val="20"/>
+        </w:rPr>
+        <w:tab/>
+        <w:t>4</w:t>
+      </w:r>
+    </w:p>
+    <w:p>
+      <w:pPr>
+        <w:autoSpaceDE w:val="0"/>
+        <w:autoSpaceDN w:val="0"/>
+        <w:adjustRightInd w:val="0"/>
+        <w:spacing w:after="0" w:line="240" w:lineRule="auto"/>
+        <w:rPr>
+          <w:rFonts w:ascii="Courier New" w:hAnsi="Courier New" w:cs="Courier New"/>
+          <w:sz w:val="20"/>
+          <w:szCs w:val="20"/>
+        </w:rPr>
+      </w:pPr>
+      <w:proofErr w:type="spellStart"/>
+      <w:proofErr w:type="gramStart"/>
+      <w:r>
+        <w:rPr>
+          <w:rFonts w:ascii="Courier New" w:hAnsi="Courier New" w:cs="Courier New"/>
+          <w:color w:val="000000"/>
+          <w:sz w:val="20"/>
+          <w:szCs w:val="20"/>
+        </w:rPr>
+        <w:t>numGenes</w:t>
+      </w:r>
+      <w:proofErr w:type="spellEnd"/>
+      <w:proofErr w:type="gramEnd"/>
+      <w:r>
+        <w:rPr>
+          <w:rFonts w:ascii="Courier New" w:hAnsi="Courier New" w:cs="Courier New"/>
+          <w:color w:val="000000"/>
+          <w:sz w:val="20"/>
+          <w:szCs w:val="20"/>
+        </w:rPr>
+        <w:t xml:space="preserve"> </w:t>
+      </w:r>
+      <w:r>
+        <w:rPr>
+          <w:rFonts w:ascii="Courier New" w:hAnsi="Courier New" w:cs="Courier New"/>
+          <w:color w:val="000000"/>
+          <w:sz w:val="20"/>
+          <w:szCs w:val="20"/>
+        </w:rPr>
+        <w:tab/>
+        <w:t>39</w:t>
+      </w:r>
+    </w:p>
+    <w:p>
+      <w:pPr>
+        <w:autoSpaceDE w:val="0"/>
+        <w:autoSpaceDN w:val="0"/>
+        <w:adjustRightInd w:val="0"/>
+        <w:spacing w:after="0" w:line="240" w:lineRule="auto"/>
+        <w:rPr>
+          <w:rFonts w:ascii="Courier New" w:hAnsi="Courier New" w:cs="Courier New"/>
+          <w:sz w:val="20"/>
+          <w:szCs w:val="20"/>
+        </w:rPr>
+      </w:pPr>
+      <w:proofErr w:type="spellStart"/>
+      <w:proofErr w:type="gramStart"/>
+      <w:r>
+        <w:rPr>
+          <w:rFonts w:ascii="Courier New" w:hAnsi="Courier New" w:cs="Courier New"/>
+          <w:color w:val="000000"/>
+          <w:sz w:val="20"/>
+          <w:szCs w:val="20"/>
+        </w:rPr>
+        <w:t>minGene</w:t>
+      </w:r>
+      <w:proofErr w:type="spellEnd"/>
+      <w:proofErr w:type="gramEnd"/>
+      <w:r>
+        <w:rPr>
+          <w:rFonts w:ascii="Courier New" w:hAnsi="Courier New" w:cs="Courier New"/>
+          <w:color w:val="000000"/>
+          <w:sz w:val="20"/>
+          <w:szCs w:val="20"/>
+        </w:rPr>
+        <w:t xml:space="preserve"> </w:t>
+      </w:r>
+      <w:r>
+        <w:rPr>
+          <w:rFonts w:ascii="Courier New" w:hAnsi="Courier New" w:cs="Courier New"/>
+          <w:color w:val="000000"/>
+          <w:sz w:val="20"/>
+          <w:szCs w:val="20"/>
+        </w:rPr>
+        <w:tab/>
+        <w:t>-3.0</w:t>
+      </w:r>
+    </w:p>
+    <w:p>
+      <w:pPr>
+        <w:autoSpaceDE w:val="0"/>
+        <w:autoSpaceDN w:val="0"/>
+        <w:adjustRightInd w:val="0"/>
+        <w:spacing w:after="0" w:line="240" w:lineRule="auto"/>
+        <w:rPr>
+          <w:rFonts w:ascii="Courier New" w:hAnsi="Courier New" w:cs="Courier New"/>
+          <w:sz w:val="20"/>
+          <w:szCs w:val="20"/>
+        </w:rPr>
+      </w:pPr>
+      <w:proofErr w:type="spellStart"/>
+      <w:proofErr w:type="gramStart"/>
+      <w:r>
+        <w:rPr>
+          <w:rFonts w:ascii="Courier New" w:hAnsi="Courier New" w:cs="Courier New"/>
+          <w:color w:val="000000"/>
+          <w:sz w:val="20"/>
+          <w:szCs w:val="20"/>
+        </w:rPr>
+        <w:t>maxGene</w:t>
+      </w:r>
+      <w:proofErr w:type="spellEnd"/>
+      <w:proofErr w:type="gramEnd"/>
+      <w:r>
+        <w:rPr>
+          <w:rFonts w:ascii="Courier New" w:hAnsi="Courier New" w:cs="Courier New"/>
+          <w:color w:val="000000"/>
+          <w:sz w:val="20"/>
+          <w:szCs w:val="20"/>
+        </w:rPr>
+        <w:t xml:space="preserve"> </w:t>
+      </w:r>
+      <w:r>
+        <w:rPr>
+          <w:rFonts w:ascii="Courier New" w:hAnsi="Courier New" w:cs="Courier New"/>
+          <w:color w:val="000000"/>
+          <w:sz w:val="20"/>
+          <w:szCs w:val="20"/>
+        </w:rPr>
+        <w:tab/>
+        <w:t>3.0</w:t>
+      </w:r>
+    </w:p>
+    <w:p>
+      <w:pPr>
+        <w:autoSpaceDE w:val="0"/>
+        <w:autoSpaceDN w:val="0"/>
+        <w:adjustRightInd w:val="0"/>
+        <w:spacing w:after="0" w:line="240" w:lineRule="auto"/>
+        <w:rPr>
+          <w:rFonts w:ascii="Courier New" w:hAnsi="Courier New" w:cs="Courier New"/>
+          <w:sz w:val="20"/>
+          <w:szCs w:val="20"/>
+        </w:rPr>
+      </w:pPr>
+      <w:proofErr w:type="spellStart"/>
+      <w:proofErr w:type="gramStart"/>
+      <w:r>
+        <w:rPr>
+          <w:rFonts w:ascii="Courier New" w:hAnsi="Courier New" w:cs="Courier New"/>
+          <w:color w:val="000000"/>
+          <w:sz w:val="20"/>
+          <w:szCs w:val="20"/>
+        </w:rPr>
+        <w:t>popSize</w:t>
+      </w:r>
+      <w:proofErr w:type="spellEnd"/>
+      <w:proofErr w:type="gramEnd"/>
+      <w:r>
+        <w:rPr>
+          <w:rFonts w:ascii="Courier New" w:hAnsi="Courier New" w:cs="Courier New"/>
+          <w:color w:val="000000"/>
+          <w:sz w:val="20"/>
+          <w:szCs w:val="20"/>
+        </w:rPr>
+        <w:t xml:space="preserve"> </w:t>
+      </w:r>
+      <w:r>
+        <w:rPr>
+          <w:rFonts w:ascii="Courier New" w:hAnsi="Courier New" w:cs="Courier New"/>
+          <w:color w:val="000000"/>
+          <w:sz w:val="20"/>
+          <w:szCs w:val="20"/>
+        </w:rPr>
+        <w:tab/>
+        <w:t>100</w:t>
+      </w:r>
+    </w:p>
+    <w:p>
+      <w:pPr>
+        <w:autoSpaceDE w:val="0"/>
+        <w:autoSpaceDN w:val="0"/>
+        <w:adjustRightInd w:val="0"/>
+        <w:spacing w:after="0" w:line="240" w:lineRule="auto"/>
+        <w:rPr>
+          <w:rFonts w:ascii="Courier New" w:hAnsi="Courier New" w:cs="Courier New"/>
+          <w:sz w:val="20"/>
+          <w:szCs w:val="20"/>
+        </w:rPr>
+      </w:pPr>
+      <w:proofErr w:type="spellStart"/>
+      <w:proofErr w:type="gramStart"/>
+      <w:r>
+        <w:rPr>
+          <w:rFonts w:ascii="Courier New" w:hAnsi="Courier New" w:cs="Courier New"/>
+          <w:color w:val="000000"/>
+          <w:sz w:val="20"/>
+          <w:szCs w:val="20"/>
+        </w:rPr>
+        <w:t>maxEvaluations</w:t>
+      </w:r>
+      <w:proofErr w:type="spellEnd"/>
+      <w:proofErr w:type="gramEnd"/>
+      <w:r>
+        <w:rPr>
+          <w:rFonts w:ascii="Courier New" w:hAnsi="Courier New" w:cs="Courier New"/>
+          <w:color w:val="000000"/>
+          <w:sz w:val="20"/>
+          <w:szCs w:val="20"/>
+        </w:rPr>
+        <w:t xml:space="preserve"> </w:t>
+      </w:r>
+      <w:r>
+        <w:rPr>
+          <w:rFonts w:ascii="Courier New" w:hAnsi="Courier New" w:cs="Courier New"/>
+          <w:color w:val="000000"/>
+          <w:sz w:val="20"/>
+          <w:szCs w:val="20"/>
+        </w:rPr>
+        <w:tab/>
+        <w:t>20000</w:t>
+      </w:r>
+    </w:p>
+    <w:p>
+      <w:pPr>
+        <w:autoSpaceDE w:val="0"/>
+        <w:autoSpaceDN w:val="0"/>
+        <w:adjustRightInd w:val="0"/>
+        <w:spacing w:after="0" w:line="240" w:lineRule="auto"/>
+        <w:rPr>
+          <w:rFonts w:ascii="Courier New" w:hAnsi="Courier New" w:cs="Courier New"/>
+          <w:sz w:val="20"/>
+          <w:szCs w:val="20"/>
+        </w:rPr>
+      </w:pPr>
+      <w:proofErr w:type="spellStart"/>
+      <w:proofErr w:type="gramStart"/>
+      <w:r>
+        <w:rPr>
+          <w:rFonts w:ascii="Courier New" w:hAnsi="Courier New" w:cs="Courier New"/>
+          <w:color w:val="000000"/>
+          <w:sz w:val="20"/>
+          <w:szCs w:val="20"/>
+        </w:rPr>
+        <w:t>mutateRate</w:t>
+      </w:r>
+      <w:proofErr w:type="spellEnd"/>
+      <w:proofErr w:type="gramEnd"/>
+      <w:r>
+        <w:rPr>
+          <w:rFonts w:ascii="Courier New" w:hAnsi="Courier New" w:cs="Courier New"/>
+          <w:color w:val="000000"/>
+          <w:sz w:val="20"/>
+          <w:szCs w:val="20"/>
+        </w:rPr>
+        <w:t xml:space="preserve"> </w:t>
+      </w:r>
+      <w:r>
+        <w:rPr>
+          <w:rFonts w:ascii="Courier New" w:hAnsi="Courier New" w:cs="Courier New"/>
+          <w:color w:val="000000"/>
+          <w:sz w:val="20"/>
+          <w:szCs w:val="20"/>
+        </w:rPr>
+        <w:tab/>
+        <w:t>0.1</w:t>
+      </w:r>
+    </w:p>
+    <w:p>
+      <w:pPr>
+        <w:autoSpaceDE w:val="0"/>
+        <w:autoSpaceDN w:val="0"/>
+        <w:adjustRightInd w:val="0"/>
+        <w:spacing w:after="0" w:line="240" w:lineRule="auto"/>
+        <w:rPr>
+          <w:rFonts w:ascii="Courier New" w:hAnsi="Courier New" w:cs="Courier New"/>
+          <w:sz w:val="20"/>
+          <w:szCs w:val="20"/>
+        </w:rPr>
+      </w:pPr>
+      <w:proofErr w:type="spellStart"/>
+      <w:proofErr w:type="gramStart"/>
+      <w:r>
+        <w:rPr>
+          <w:rFonts w:ascii="Courier New" w:hAnsi="Courier New" w:cs="Courier New"/>
+          <w:color w:val="000000"/>
+          <w:sz w:val="20"/>
+          <w:szCs w:val="20"/>
+        </w:rPr>
+        <w:t>mutateChange</w:t>
+      </w:r>
+      <w:proofErr w:type="spellEnd"/>
+      <w:proofErr w:type="gramEnd"/>
+      <w:r>
+        <w:rPr>
+          <w:rFonts w:ascii="Courier New" w:hAnsi="Courier New" w:cs="Courier New"/>
+          <w:color w:val="000000"/>
+          <w:sz w:val="20"/>
+          <w:szCs w:val="20"/>
+        </w:rPr>
+        <w:t xml:space="preserve"> </w:t>
+      </w:r>
+      <w:r>
+        <w:rPr>
+          <w:rFonts w:ascii="Courier New" w:hAnsi="Courier New" w:cs="Courier New"/>
+          <w:color w:val="000000"/>
+          <w:sz w:val="20"/>
+          <w:szCs w:val="20"/>
+        </w:rPr>
+        <w:tab/>
+        <w:t>0.3</w:t>
+      </w:r>
+    </w:p>
+    <w:p>
+      <w:pPr>
+        <w:autoSpaceDE w:val="0"/>
+        <w:autoSpaceDN w:val="0"/>
+        <w:adjustRightInd w:val="0"/>
+        <w:spacing w:after="0" w:line="240" w:lineRule="auto"/>
+        <w:rPr>
+          <w:rFonts w:ascii="Courier New" w:hAnsi="Courier New" w:cs="Courier New"/>
+          <w:sz w:val="20"/>
+          <w:szCs w:val="20"/>
+        </w:rPr>
+      </w:pPr>
+      <w:proofErr w:type="gramStart"/>
+      <w:r>
+        <w:rPr>
+          <w:rFonts w:ascii="Courier New" w:hAnsi="Courier New" w:cs="Courier New"/>
+          <w:color w:val="000000"/>
+          <w:sz w:val="20"/>
+          <w:szCs w:val="20"/>
+        </w:rPr>
+        <w:t>seed</w:t>
+      </w:r>
+      <w:proofErr w:type="gramEnd"/>
+      <w:r>
+        <w:rPr>
+          <w:rFonts w:ascii="Courier New" w:hAnsi="Courier New" w:cs="Courier New"/>
+          <w:color w:val="000000"/>
+          <w:sz w:val="20"/>
+          <w:szCs w:val="20"/>
+        </w:rPr>
+        <w:t xml:space="preserve"> </w:t>
+      </w:r>
+      <w:r>
+        <w:rPr>
+          <w:rFonts w:ascii="Courier New" w:hAnsi="Courier New" w:cs="Courier New"/>
+          <w:color w:val="000000"/>
+          <w:sz w:val="20"/>
+          <w:szCs w:val="20"/>
+        </w:rPr>
+        <w:tab/>
+        <w:t>1553516819529</w:t>
+      </w:r>
+    </w:p>
+    <w:p>
+      <w:pPr>
+        <w:autoSpaceDE w:val="0"/>
+        <w:autoSpaceDN w:val="0"/>
+        <w:adjustRightInd w:val="0"/>
+        <w:spacing w:after="0" w:line="240" w:lineRule="auto"/>
+        <w:rPr>
+          <w:rFonts w:ascii="Courier New" w:hAnsi="Courier New" w:cs="Courier New"/>
+          <w:sz w:val="20"/>
+          <w:szCs w:val="20"/>
+        </w:rPr>
+      </w:pPr>
+      <w:proofErr w:type="gramStart"/>
+      <w:r>
+        <w:rPr>
+          <w:rFonts w:ascii="Courier New" w:hAnsi="Courier New" w:cs="Courier New"/>
+          <w:color w:val="000000"/>
+          <w:sz w:val="20"/>
+          <w:szCs w:val="20"/>
+        </w:rPr>
+        <w:t>random</w:t>
+      </w:r>
+      <w:proofErr w:type="gramEnd"/>
+      <w:r>
+        <w:rPr>
+          <w:rFonts w:ascii="Courier New" w:hAnsi="Courier New" w:cs="Courier New"/>
+          <w:color w:val="000000"/>
+          <w:sz w:val="20"/>
+          <w:szCs w:val="20"/>
+        </w:rPr>
+        <w:t xml:space="preserve"> </w:t>
+      </w:r>
+      <w:r>
+        <w:rPr>
+          <w:rFonts w:ascii="Courier New" w:hAnsi="Courier New" w:cs="Courier New"/>
+          <w:color w:val="000000"/>
+          <w:sz w:val="20"/>
+          <w:szCs w:val="20"/>
+        </w:rPr>
+        <w:tab/>
+        <w:t>java.util.Random@6576fe71</w:t>
+      </w:r>
+    </w:p>
+    <w:p>
+      <w:pPr>
+        <w:autoSpaceDE w:val="0"/>
+        <w:autoSpaceDN w:val="0"/>
+        <w:adjustRightInd w:val="0"/>
+        <w:spacing w:after="0" w:line="240" w:lineRule="auto"/>
+        <w:rPr>
+          <w:rFonts w:ascii="Courier New" w:hAnsi="Courier New" w:cs="Courier New"/>
+          <w:sz w:val="20"/>
+          <w:szCs w:val="20"/>
+        </w:rPr>
+      </w:pPr>
+      <w:proofErr w:type="spellStart"/>
+      <w:proofErr w:type="gramStart"/>
+      <w:r>
+        <w:rPr>
+          <w:rFonts w:ascii="Courier New" w:hAnsi="Courier New" w:cs="Courier New"/>
+          <w:color w:val="000000"/>
+          <w:sz w:val="20"/>
+          <w:szCs w:val="20"/>
+        </w:rPr>
+        <w:t>neuralNetworkClass</w:t>
+      </w:r>
+      <w:proofErr w:type="spellEnd"/>
+      <w:proofErr w:type="gramEnd"/>
+      <w:r>
+        <w:rPr>
+          <w:rFonts w:ascii="Courier New" w:hAnsi="Courier New" w:cs="Courier New"/>
+          <w:color w:val="000000"/>
+          <w:sz w:val="20"/>
+          <w:szCs w:val="20"/>
+        </w:rPr>
+        <w:t xml:space="preserve"> </w:t>
+      </w:r>
+      <w:r>
+        <w:rPr>
+          <w:rFonts w:ascii="Courier New" w:hAnsi="Courier New" w:cs="Courier New"/>
+          <w:color w:val="000000"/>
+          <w:sz w:val="20"/>
+          <w:szCs w:val="20"/>
+        </w:rPr>
+        <w:tab/>
+        <w:t xml:space="preserve">class </w:t>
+      </w:r>
+      <w:proofErr w:type="spellStart"/>
+      <w:r>
+        <w:rPr>
+          <w:rFonts w:ascii="Courier New" w:hAnsi="Courier New" w:cs="Courier New"/>
+          <w:color w:val="000000"/>
+          <w:sz w:val="20"/>
+          <w:szCs w:val="20"/>
+        </w:rPr>
+        <w:t>coursework.OwnEvolutionaryAlgorithm</w:t>
+      </w:r>
+      <w:proofErr w:type="spellEnd"/>
+    </w:p>
+    <w:p>
+      <w:pPr>
+        <w:autoSpaceDE w:val="0"/>
+        <w:autoSpaceDN w:val="0"/>
+        <w:adjustRightInd w:val="0"/>
+        <w:spacing w:after="0" w:line="240" w:lineRule="auto"/>
+        <w:rPr>
+          <w:rFonts w:ascii="Consolas" w:hAnsi="Consolas" w:cs="Consolas"/>
+          <w:sz w:val="20"/>
+          <w:szCs w:val="20"/>
+        </w:rPr>
+      </w:pPr>
+      <w:r>
+        <w:rPr>
+          <w:rFonts w:ascii="Courier New" w:hAnsi="Courier New" w:cs="Courier New"/>
+          <w:color w:val="000000"/>
+          <w:sz w:val="20"/>
+          <w:szCs w:val="20"/>
+        </w:rPr>
+        <w:t xml:space="preserve">Training Set </w:t>
       </w:r>
       <w:bookmarkStart w:id="0" w:name="_GoBack"/>
       <w:bookmarkEnd w:id="0"/>
+      <w:r>
+        <w:rPr>
+          <w:rFonts w:ascii="Consolas" w:hAnsi="Consolas" w:cs="Consolas"/>
+          <w:color w:val="000000"/>
+          <w:sz w:val="20"/>
+          <w:szCs w:val="20"/>
+        </w:rPr>
+        <w:t xml:space="preserve">Fitness </w:t>
+      </w:r>
+      <w:r>
+        <w:rPr>
+          <w:rFonts w:ascii="Courier New" w:hAnsi="Courier New" w:cs="Courier New"/>
+          <w:color w:val="000000"/>
+          <w:sz w:val="20"/>
+          <w:szCs w:val="20"/>
+        </w:rPr>
+        <w:t>0.008699522721636032</w:t>
+      </w:r>
+    </w:p>
+    <w:p>
+      <w:pPr>
+        <w:autoSpaceDE w:val="0"/>
+        <w:autoSpaceDN w:val="0"/>
+        <w:adjustRightInd w:val="0"/>
+        <w:spacing w:after="0" w:line="240" w:lineRule="auto"/>
+        <w:rPr>
+          <w:rFonts w:ascii="Consolas" w:hAnsi="Consolas" w:cs="Consolas"/>
+          <w:sz w:val="20"/>
+          <w:szCs w:val="20"/>
+        </w:rPr>
+      </w:pPr>
+      <w:r>
+        <w:rPr>
+          <w:rFonts w:ascii="Courier New" w:hAnsi="Courier New" w:cs="Courier New"/>
+          <w:color w:val="000000"/>
+          <w:sz w:val="20"/>
+          <w:szCs w:val="20"/>
+        </w:rPr>
+        <w:t>0.008699522721636032</w:t>
+      </w:r>
+      <w:r>
+        <w:rPr>
+          <w:rFonts w:ascii="Consolas" w:hAnsi="Consolas" w:cs="Consolas"/>
+          <w:color w:val="000000"/>
+          <w:sz w:val="20"/>
+          <w:szCs w:val="20"/>
+        </w:rPr>
+        <w:tab/>
+      </w:r>
+    </w:p>
+    <w:p>
+      <w:pPr>
+        <w:rPr>
+          <w:rFonts w:ascii="Courier New" w:hAnsi="Courier New" w:cs="Courier New"/>
+          <w:color w:val="000000"/>
+          <w:sz w:val="20"/>
+          <w:szCs w:val="20"/>
+        </w:rPr>
+      </w:pPr>
+      <w:r>
+        <w:rPr>
+          <w:rFonts w:ascii="Consolas" w:hAnsi="Consolas" w:cs="Consolas"/>
+          <w:color w:val="000000"/>
+          <w:sz w:val="20"/>
+          <w:szCs w:val="20"/>
+        </w:rPr>
+        <w:t xml:space="preserve">Fitness on Test </w:t>
+      </w:r>
+      <w:r>
+        <w:rPr>
+          <w:rFonts w:ascii="Courier New" w:hAnsi="Courier New" w:cs="Courier New"/>
+          <w:color w:val="000000"/>
+          <w:sz w:val="20"/>
+          <w:szCs w:val="20"/>
+        </w:rPr>
+        <w:t>0.023780933362879873</w:t>
+      </w:r>
+    </w:p>
+    <w:p>
+      <w:pPr>
+        <w:rPr>
+          <w:rFonts w:ascii="Consolas" w:hAnsi="Consolas" w:cs="Consolas"/>
+          <w:color w:val="000000"/>
+          <w:sz w:val="20"/>
+          <w:szCs w:val="20"/>
+        </w:rPr>
+      </w:pPr>
+      <w:r>
+        <w:rPr>
+          <w:rFonts w:ascii="Courier New" w:hAnsi="Courier New" w:cs="Courier New"/>
+          <w:color w:val="000000"/>
+          <w:sz w:val="20"/>
+          <w:szCs w:val="20"/>
+        </w:rPr>
+        <w:t xml:space="preserve">My own Algorithm: tournament select using 20 people, Uniform crossover producing and </w:t>
+      </w:r>
+      <w:proofErr w:type="spellStart"/>
+      <w:r>
+        <w:rPr>
+          <w:rFonts w:ascii="Courier New" w:hAnsi="Courier New" w:cs="Courier New"/>
+          <w:color w:val="000000"/>
+          <w:sz w:val="20"/>
+          <w:szCs w:val="20"/>
+        </w:rPr>
+        <w:t>evcaluating</w:t>
+      </w:r>
+      <w:proofErr w:type="spellEnd"/>
+      <w:r>
+        <w:rPr>
+          <w:rFonts w:ascii="Courier New" w:hAnsi="Courier New" w:cs="Courier New"/>
+          <w:color w:val="000000"/>
+          <w:sz w:val="20"/>
+          <w:szCs w:val="20"/>
+        </w:rPr>
+        <w:t xml:space="preserve"> only </w:t>
+      </w:r>
+      <w:proofErr w:type="gramStart"/>
+      <w:r>
+        <w:rPr>
+          <w:rFonts w:ascii="Courier New" w:hAnsi="Courier New" w:cs="Courier New"/>
+          <w:color w:val="000000"/>
+          <w:sz w:val="20"/>
+          <w:szCs w:val="20"/>
+        </w:rPr>
+        <w:t>2</w:t>
+      </w:r>
+      <w:proofErr w:type="gramEnd"/>
+      <w:r>
+        <w:rPr>
+          <w:rFonts w:ascii="Courier New" w:hAnsi="Courier New" w:cs="Courier New"/>
+          <w:color w:val="000000"/>
+          <w:sz w:val="20"/>
+          <w:szCs w:val="20"/>
+        </w:rPr>
+        <w:t xml:space="preserve"> children per iteration, tournament replace using 1/8</w:t>
+      </w:r>
+      <w:r>
+        <w:rPr>
+          <w:rFonts w:ascii="Courier New" w:hAnsi="Courier New" w:cs="Courier New"/>
+          <w:color w:val="000000"/>
+          <w:sz w:val="20"/>
+          <w:szCs w:val="20"/>
+          <w:vertAlign w:val="superscript"/>
+        </w:rPr>
+        <w:t>th</w:t>
+      </w:r>
+      <w:r>
+        <w:rPr>
+          <w:rFonts w:ascii="Courier New" w:hAnsi="Courier New" w:cs="Courier New"/>
+          <w:color w:val="000000"/>
+          <w:sz w:val="20"/>
+          <w:szCs w:val="20"/>
+        </w:rPr>
+        <w:t xml:space="preserve"> of the population, and mutate is between 0 and 0.3 if it changes.</w:t>
+      </w:r>
+    </w:p>
+    <w:p>
+      <w:pPr>
+        <w:rPr>
+          <w:rFonts w:ascii="Consolas" w:hAnsi="Consolas" w:cs="Consolas"/>
+          <w:color w:val="000000"/>
+          <w:sz w:val="20"/>
+          <w:szCs w:val="20"/>
+        </w:rPr>
+      </w:pPr>
+    </w:p>
+    <w:p>
+      <w:pPr>
+        <w:rPr>
+          <w:rFonts w:ascii="Consolas" w:hAnsi="Consolas" w:cs="Consolas"/>
+          <w:b/>
+          <w:color w:val="000000"/>
+          <w:sz w:val="20"/>
+          <w:szCs w:val="20"/>
+        </w:rPr>
+      </w:pPr>
+    </w:p>
+    <w:p>
+      <w:pPr>
+        <w:rPr>
+          <w:rFonts w:ascii="Consolas" w:hAnsi="Consolas" w:cs="Consolas"/>
+          <w:b/>
+          <w:color w:val="000000"/>
+          <w:sz w:val="20"/>
+          <w:szCs w:val="20"/>
+        </w:rPr>
+      </w:pPr>
+    </w:p>
+    <w:p>
+      <w:pPr>
+        <w:rPr>
+          <w:b/>
+        </w:rPr>
+      </w:pPr>
     </w:p>
     <w:sectPr>
       <w:pgSz w:w="11906" w:h="16838"/>

</xml_diff>